<commit_message>
update race 3 f3
</commit_message>
<xml_diff>
--- a/F3.docx
+++ b/F3.docx
@@ -3,8 +3,14 @@
 <w:document xmlns:wpc="http://schemas.microsoft.com/office/word/2010/wordprocessingCanvas" xmlns:cx="http://schemas.microsoft.com/office/drawing/2014/chartex" xmlns:cx1="http://schemas.microsoft.com/office/drawing/2015/9/8/chartex" xmlns:cx2="http://schemas.microsoft.com/office/drawing/2015/10/21/chartex" xmlns:cx3="http://schemas.microsoft.com/office/drawing/2016/5/9/chartex" xmlns:cx4="http://schemas.microsoft.com/office/drawing/2016/5/10/chartex" xmlns:cx5="http://schemas.microsoft.com/office/drawing/2016/5/11/chartex" xmlns:cx6="http://schemas.microsoft.com/office/drawing/2016/5/12/chartex" xmlns:cx7="http://schemas.microsoft.com/office/drawing/2016/5/13/chartex" xmlns:cx8="http://schemas.microsoft.com/office/drawing/2016/5/14/chartex" xmlns:mc="http://schemas.openxmlformats.org/markup-compatibility/2006" xmlns:aink="http://schemas.microsoft.com/office/drawing/2016/ink" xmlns:am3d="http://schemas.microsoft.com/office/drawing/2017/model3d" xmlns:o="urn:schemas-microsoft-com:office:office" xmlns:oel="http://schemas.microsoft.com/office/2019/extlst" xmlns:r="http://schemas.openxmlformats.org/officeDocument/2006/relationships" xmlns:m="http://schemas.openxmlformats.org/officeDocument/2006/math" xmlns:v="urn:schemas-microsoft-com:vml" xmlns:wp14="http://schemas.microsoft.com/office/word/2010/wordprocessingDrawing" xmlns:wp="http://schemas.openxmlformats.org/drawingml/2006/wordprocessingDrawing" xmlns:w10="urn:schemas-microsoft-com:office:word" xmlns:w="http://schemas.openxmlformats.org/wordprocessingml/2006/main" xmlns:w14="http://schemas.microsoft.com/office/word/2010/wordml" xmlns:w15="http://schemas.microsoft.com/office/word/2012/wordml" xmlns:w16cex="http://schemas.microsoft.com/office/word/2018/wordml/cex" xmlns:w16cid="http://schemas.microsoft.com/office/word/2016/wordml/cid" xmlns:w16="http://schemas.microsoft.com/office/word/2018/wordml" xmlns:w16du="http://schemas.microsoft.com/office/word/2023/wordml/word16du" xmlns:w16sdtdh="http://schemas.microsoft.com/office/word/2020/wordml/sdtdatahash" xmlns:w16sdtfl="http://schemas.microsoft.com/office/word/2024/wordml/sdtformatlock" xmlns:w16se="http://schemas.microsoft.com/office/word/2015/wordml/symex" xmlns:wpg="http://schemas.microsoft.com/office/word/2010/wordprocessingGroup" xmlns:wpi="http://schemas.microsoft.com/office/word/2010/wordprocessingInk" xmlns:wne="http://schemas.microsoft.com/office/word/2006/wordml" xmlns:wps="http://schemas.microsoft.com/office/word/2010/wordprocessingShape" mc:Ignorable="w14 w15 w16se w16cid w16 w16cex w16sdtdh w16sdtfl w16du wp14">
   <w:body>
     <w:p>
-      <w:r>
-        <w:rPr>
+      <w:pPr>
+        <w:rPr>
+          <w:rFonts w:cstheme="minorHAnsi"/>
+        </w:rPr>
+      </w:pPr>
+      <w:r>
+        <w:rPr>
+          <w:rFonts w:cstheme="minorHAnsi"/>
           <w:b/>
           <w:bCs/>
         </w:rPr>
@@ -12,6 +18,11 @@
       </w:r>
     </w:p>
     <w:p>
+      <w:pPr>
+        <w:rPr>
+          <w:rFonts w:cstheme="minorHAnsi"/>
+        </w:rPr>
+      </w:pPr>
       <w:r>
         <w:rPr>
           <w:rFonts w:ascii="Segoe UI Emoji" w:hAnsi="Segoe UI Emoji" w:cs="Segoe UI Emoji"/>
@@ -19,22 +30,30 @@
         <w:t>🔥</w:t>
       </w:r>
       <w:r>
+        <w:rPr>
+          <w:rFonts w:cstheme="minorHAnsi"/>
+        </w:rPr>
         <w:t xml:space="preserve"> </w:t>
       </w:r>
       <w:r>
         <w:rPr>
+          <w:rFonts w:cstheme="minorHAnsi"/>
           <w:i/>
           <w:iCs/>
         </w:rPr>
         <w:t>Laguna Seca – Foto League F3</w:t>
       </w:r>
       <w:r>
+        <w:rPr>
+          <w:rFonts w:cstheme="minorHAnsi"/>
+        </w:rPr>
         <w:t xml:space="preserve"> – La temporada 3 de la Foto League F3 arrancó con un espectáculo sin tregua en Laguna Seca, un circuito icónico que desafió a los pilotos con su trazado técnico y el infame "Sacacorchos". David Goldaracena salió victorioso en ambas carreras, consolidándose como el hombre a batir.</w:t>
       </w:r>
     </w:p>
     <w:p>
       <w:pPr>
         <w:rPr>
+          <w:rFonts w:cstheme="minorHAnsi"/>
           <w:b/>
           <w:bCs/>
         </w:rPr>
@@ -49,6 +68,7 @@
       </w:r>
       <w:r>
         <w:rPr>
+          <w:rFonts w:cstheme="minorHAnsi"/>
           <w:b/>
           <w:bCs/>
         </w:rPr>
@@ -56,21 +76,36 @@
       </w:r>
     </w:p>
     <w:p>
-      <w:r>
+      <w:pPr>
+        <w:rPr>
+          <w:rFonts w:cstheme="minorHAnsi"/>
+        </w:rPr>
+      </w:pPr>
+      <w:r>
+        <w:rPr>
+          <w:rFonts w:cstheme="minorHAnsi"/>
+        </w:rPr>
         <w:t xml:space="preserve">El formato de la F3 incluye dos carreras: una Sprint y otra principal. En la primera, Goldaracena voló desde el inicio y se llevó la victoria sin dar opciones a sus rivales. Francisco Alfaro y Alejandro </w:t>
       </w:r>
       <w:proofErr w:type="spellStart"/>
       <w:r>
+        <w:rPr>
+          <w:rFonts w:cstheme="minorHAnsi"/>
+        </w:rPr>
         <w:t>Riero</w:t>
       </w:r>
       <w:proofErr w:type="spellEnd"/>
       <w:r>
+        <w:rPr>
+          <w:rFonts w:cstheme="minorHAnsi"/>
+        </w:rPr>
         <w:t xml:space="preserve"> completaron el podio, mientras que varios pilotos tuvieron que remontar tras una clasificación complicada.</w:t>
       </w:r>
     </w:p>
     <w:p>
       <w:pPr>
         <w:rPr>
+          <w:rFonts w:cstheme="minorHAnsi"/>
           <w:b/>
           <w:bCs/>
         </w:rPr>
@@ -85,6 +120,7 @@
       </w:r>
       <w:r>
         <w:rPr>
+          <w:rFonts w:cstheme="minorHAnsi"/>
           <w:b/>
           <w:bCs/>
         </w:rPr>
@@ -92,21 +128,36 @@
       </w:r>
     </w:p>
     <w:p>
-      <w:r>
+      <w:pPr>
+        <w:rPr>
+          <w:rFonts w:cstheme="minorHAnsi"/>
+        </w:rPr>
+      </w:pPr>
+      <w:r>
+        <w:rPr>
+          <w:rFonts w:cstheme="minorHAnsi"/>
+        </w:rPr>
         <w:t xml:space="preserve">Si la Sprint fue intensa, la carrera principal fue un caos absoluto. Goldaracena volvió a brillar, pero esta vez con más presión de sus rivales. Alejandro Martín y Francisco Alfaro le siguieron de cerca, mientras que Julián </w:t>
       </w:r>
       <w:proofErr w:type="spellStart"/>
       <w:r>
+        <w:rPr>
+          <w:rFonts w:cstheme="minorHAnsi"/>
+        </w:rPr>
         <w:t>Thour</w:t>
       </w:r>
       <w:proofErr w:type="spellEnd"/>
       <w:r>
+        <w:rPr>
+          <w:rFonts w:cstheme="minorHAnsi"/>
+        </w:rPr>
         <w:t xml:space="preserve"> perdió el control de su coche en plena batalla, provocando un accidente que desordenó el pelotón. A pesar de la confusión, Claro Boyo logró una sólida quinta posición.</w:t>
       </w:r>
     </w:p>
     <w:p>
       <w:pPr>
         <w:rPr>
+          <w:rFonts w:cstheme="minorHAnsi"/>
           <w:b/>
           <w:bCs/>
         </w:rPr>
@@ -121,6 +172,7 @@
       </w:r>
       <w:r>
         <w:rPr>
+          <w:rFonts w:cstheme="minorHAnsi"/>
           <w:b/>
           <w:bCs/>
         </w:rPr>
@@ -128,11 +180,24 @@
       </w:r>
     </w:p>
     <w:p>
-      <w:r>
+      <w:pPr>
+        <w:rPr>
+          <w:rFonts w:cstheme="minorHAnsi"/>
+        </w:rPr>
+      </w:pPr>
+      <w:r>
+        <w:rPr>
+          <w:rFonts w:cstheme="minorHAnsi"/>
+        </w:rPr>
         <w:t>Después de la carrera, los comisarios entraron en acción y no tuvieron piedad. Varias penalizaciones sacudieron la tabla de posiciones:</w:t>
       </w:r>
     </w:p>
     <w:p>
+      <w:pPr>
+        <w:rPr>
+          <w:rFonts w:cstheme="minorHAnsi"/>
+        </w:rPr>
+      </w:pPr>
       <w:r>
         <w:rPr>
           <w:rFonts w:ascii="Segoe UI Emoji" w:hAnsi="Segoe UI Emoji" w:cs="Segoe UI Emoji"/>
@@ -140,16 +205,23 @@
         <w:t>🔹</w:t>
       </w:r>
       <w:r>
+        <w:rPr>
+          <w:rFonts w:cstheme="minorHAnsi"/>
+        </w:rPr>
         <w:t xml:space="preserve"> </w:t>
       </w:r>
       <w:r>
         <w:rPr>
+          <w:rFonts w:cstheme="minorHAnsi"/>
           <w:b/>
           <w:bCs/>
         </w:rPr>
         <w:t>Martín Echevarría</w:t>
       </w:r>
       <w:r>
+        <w:rPr>
+          <w:rFonts w:cstheme="minorHAnsi"/>
+        </w:rPr>
         <w:t xml:space="preserve">, protagonista de un incidente en la última curva de la primera vuelta, fue sancionado sin contemplaciones. </w:t>
       </w:r>
       <w:r>
@@ -159,16 +231,23 @@
         <w:t>🔹</w:t>
       </w:r>
       <w:r>
+        <w:rPr>
+          <w:rFonts w:cstheme="minorHAnsi"/>
+        </w:rPr>
         <w:t xml:space="preserve"> </w:t>
       </w:r>
       <w:r>
         <w:rPr>
+          <w:rFonts w:cstheme="minorHAnsi"/>
           <w:b/>
           <w:bCs/>
         </w:rPr>
         <w:t>José Salinas</w:t>
       </w:r>
       <w:r>
+        <w:rPr>
+          <w:rFonts w:cstheme="minorHAnsi"/>
+        </w:rPr>
         <w:t xml:space="preserve"> vio cómo su licencia recibía un punto extra de castigo, complicando su situación en el campeonato. </w:t>
       </w:r>
       <w:r>
@@ -178,10 +257,14 @@
         <w:t>🔹</w:t>
       </w:r>
       <w:r>
+        <w:rPr>
+          <w:rFonts w:cstheme="minorHAnsi"/>
+        </w:rPr>
         <w:t xml:space="preserve"> </w:t>
       </w:r>
       <w:r>
         <w:rPr>
+          <w:rFonts w:cstheme="minorHAnsi"/>
           <w:b/>
           <w:bCs/>
         </w:rPr>
@@ -190,6 +273,7 @@
       <w:proofErr w:type="spellStart"/>
       <w:r>
         <w:rPr>
+          <w:rFonts w:cstheme="minorHAnsi"/>
           <w:b/>
           <w:bCs/>
         </w:rPr>
@@ -197,16 +281,23 @@
       </w:r>
       <w:proofErr w:type="spellEnd"/>
       <w:r>
+        <w:rPr>
+          <w:rFonts w:cstheme="minorHAnsi"/>
+        </w:rPr>
         <w:t xml:space="preserve">, el hombre que desató el caos con su trompo, también pagó las consecuencias: perdió un punto de licencia y su equipo, </w:t>
       </w:r>
       <w:r>
         <w:rPr>
+          <w:rFonts w:cstheme="minorHAnsi"/>
           <w:b/>
           <w:bCs/>
         </w:rPr>
         <w:t>Red Bull, fue multado</w:t>
       </w:r>
       <w:r>
+        <w:rPr>
+          <w:rFonts w:cstheme="minorHAnsi"/>
+        </w:rPr>
         <w:t xml:space="preserve">. </w:t>
       </w:r>
       <w:r>
@@ -216,24 +307,37 @@
         <w:t>🔹</w:t>
       </w:r>
       <w:r>
+        <w:rPr>
+          <w:rFonts w:cstheme="minorHAnsi"/>
+        </w:rPr>
         <w:t xml:space="preserve"> </w:t>
       </w:r>
       <w:r>
         <w:rPr>
+          <w:rFonts w:cstheme="minorHAnsi"/>
           <w:b/>
           <w:bCs/>
         </w:rPr>
         <w:t>Ignacio Jiménez fue fulminado con la descalificación</w:t>
       </w:r>
       <w:r>
+        <w:rPr>
+          <w:rFonts w:cstheme="minorHAnsi"/>
+        </w:rPr>
         <w:t xml:space="preserve"> por un </w:t>
       </w:r>
       <w:proofErr w:type="spellStart"/>
       <w:r>
+        <w:rPr>
+          <w:rFonts w:cstheme="minorHAnsi"/>
+        </w:rPr>
         <w:t>rejoin</w:t>
       </w:r>
       <w:proofErr w:type="spellEnd"/>
       <w:r>
+        <w:rPr>
+          <w:rFonts w:cstheme="minorHAnsi"/>
+        </w:rPr>
         <w:t xml:space="preserve"> peligroso que puso en riesgo a varios pilotos. Renault no se salvó y recibió una multa considerable. </w:t>
       </w:r>
       <w:r>
@@ -243,27 +347,43 @@
         <w:t>🔹</w:t>
       </w:r>
       <w:r>
+        <w:rPr>
+          <w:rFonts w:cstheme="minorHAnsi"/>
+        </w:rPr>
         <w:t xml:space="preserve"> </w:t>
       </w:r>
       <w:r>
         <w:rPr>
+          <w:rFonts w:cstheme="minorHAnsi"/>
           <w:b/>
           <w:bCs/>
         </w:rPr>
         <w:t>Yan Trébol también cayó en la red de penalizaciones</w:t>
       </w:r>
       <w:r>
+        <w:rPr>
+          <w:rFonts w:cstheme="minorHAnsi"/>
+        </w:rPr>
         <w:t>, sumando un punto de sanción.</w:t>
       </w:r>
     </w:p>
     <w:p>
-      <w:r>
+      <w:pPr>
+        <w:rPr>
+          <w:rFonts w:cstheme="minorHAnsi"/>
+        </w:rPr>
+      </w:pPr>
+      <w:r>
+        <w:rPr>
+          <w:rFonts w:cstheme="minorHAnsi"/>
+        </w:rPr>
         <w:t>Las sanciones cambiaron el panorama de la clasificación, dejando claro que la F3 no perdona errores.</w:t>
       </w:r>
     </w:p>
     <w:p>
       <w:pPr>
         <w:rPr>
+          <w:rFonts w:cstheme="minorHAnsi"/>
           <w:b/>
           <w:bCs/>
         </w:rPr>
@@ -278,6 +398,7 @@
       </w:r>
       <w:r>
         <w:rPr>
+          <w:rFonts w:cstheme="minorHAnsi"/>
           <w:b/>
           <w:bCs/>
         </w:rPr>
@@ -285,11 +406,24 @@
       </w:r>
     </w:p>
     <w:p>
-      <w:r>
+      <w:pPr>
+        <w:rPr>
+          <w:rFonts w:cstheme="minorHAnsi"/>
+        </w:rPr>
+      </w:pPr>
+      <w:r>
+        <w:rPr>
+          <w:rFonts w:cstheme="minorHAnsi"/>
+        </w:rPr>
         <w:t>Con su doble victoria, David Goldaracena lidera el campeonato con 121 puntos, seguido de Francisco Alfaro. En la tabla de equipos, Red Bull domina la clasificación, con Ferrari en segunda posición.</w:t>
       </w:r>
     </w:p>
     <w:p>
+      <w:pPr>
+        <w:rPr>
+          <w:rFonts w:cstheme="minorHAnsi"/>
+        </w:rPr>
+      </w:pPr>
       <w:r>
         <w:rPr>
           <w:rFonts w:ascii="Segoe UI Emoji" w:hAnsi="Segoe UI Emoji" w:cs="Segoe UI Emoji"/>
@@ -297,6 +431,9 @@
         <w:t>🚀</w:t>
       </w:r>
       <w:r>
+        <w:rPr>
+          <w:rFonts w:cstheme="minorHAnsi"/>
+        </w:rPr>
         <w:t xml:space="preserve"> Con un inicio así de intenso, la temporada promete grandes duelos y muchas emociones. ¿Podrá alguien frenar a Goldaracena en la próxima ronda? ¡Esto recién empieza! </w:t>
       </w:r>
       <w:r>
@@ -307,13 +444,27 @@
       </w:r>
     </w:p>
     <w:p>
-      <w:r>
+      <w:pPr>
+        <w:rPr>
+          <w:rFonts w:cstheme="minorHAnsi"/>
+        </w:rPr>
+      </w:pPr>
+      <w:r>
+        <w:rPr>
+          <w:rFonts w:cstheme="minorHAnsi"/>
+        </w:rPr>
         <w:br w:type="page"/>
       </w:r>
     </w:p>
     <w:p>
-      <w:r>
-        <w:rPr>
+      <w:pPr>
+        <w:rPr>
+          <w:rFonts w:cstheme="minorHAnsi"/>
+        </w:rPr>
+      </w:pPr>
+      <w:r>
+        <w:rPr>
+          <w:rFonts w:cstheme="minorHAnsi"/>
           <w:b/>
           <w:bCs/>
         </w:rPr>
@@ -322,6 +473,11 @@
       </w:r>
     </w:p>
     <w:p>
+      <w:pPr>
+        <w:rPr>
+          <w:rFonts w:cstheme="minorHAnsi"/>
+        </w:rPr>
+      </w:pPr>
       <w:r>
         <w:rPr>
           <w:rFonts w:ascii="Segoe UI Emoji" w:hAnsi="Segoe UI Emoji" w:cs="Segoe UI Emoji"/>
@@ -329,22 +485,30 @@
         <w:t>🔥</w:t>
       </w:r>
       <w:r>
+        <w:rPr>
+          <w:rFonts w:cstheme="minorHAnsi"/>
+        </w:rPr>
         <w:t xml:space="preserve"> </w:t>
       </w:r>
       <w:r>
         <w:rPr>
+          <w:rFonts w:cstheme="minorHAnsi"/>
           <w:i/>
           <w:iCs/>
         </w:rPr>
         <w:t>Navarra – Foto League F3</w:t>
       </w:r>
       <w:r>
+        <w:rPr>
+          <w:rFonts w:cstheme="minorHAnsi"/>
+        </w:rPr>
         <w:t xml:space="preserve"> – El Circuito de Navarra fue el escenario perfecto para dos carreras llenas de emoción, adelantamientos al límite y momentos inesperados. Francisco Alfaro dominó la primera prueba, mientras que Ian Trébol se llevó los focos en la segunda. ¡La lucha por el campeonato está al rojo vivo!</w:t>
       </w:r>
     </w:p>
     <w:p>
       <w:pPr>
         <w:rPr>
+          <w:rFonts w:cstheme="minorHAnsi"/>
           <w:b/>
           <w:bCs/>
         </w:rPr>
@@ -359,6 +523,7 @@
       </w:r>
       <w:r>
         <w:rPr>
+          <w:rFonts w:cstheme="minorHAnsi"/>
           <w:b/>
           <w:bCs/>
         </w:rPr>
@@ -366,6 +531,7 @@
       </w:r>
       <w:r>
         <w:rPr>
+          <w:rFonts w:cstheme="minorHAnsi"/>
           <w:b/>
           <w:bCs/>
         </w:rPr>
@@ -373,6 +539,7 @@
       </w:r>
       <w:r>
         <w:rPr>
+          <w:rFonts w:cstheme="minorHAnsi"/>
           <w:b/>
           <w:bCs/>
         </w:rPr>
@@ -380,46 +547,77 @@
       </w:r>
     </w:p>
     <w:p>
-      <w:r>
+      <w:pPr>
+        <w:rPr>
+          <w:rFonts w:cstheme="minorHAnsi"/>
+        </w:rPr>
+      </w:pPr>
+      <w:r>
+        <w:rPr>
+          <w:rFonts w:cstheme="minorHAnsi"/>
+        </w:rPr>
         <w:t xml:space="preserve">La primera carrera de la F3 en España arrancó con Francisco Alfaro liderando la parrilla, seguido por Alejandro </w:t>
       </w:r>
       <w:proofErr w:type="spellStart"/>
       <w:r>
+        <w:rPr>
+          <w:rFonts w:cstheme="minorHAnsi"/>
+        </w:rPr>
         <w:t>Rierio</w:t>
       </w:r>
       <w:proofErr w:type="spellEnd"/>
       <w:r>
+        <w:rPr>
+          <w:rFonts w:cstheme="minorHAnsi"/>
+        </w:rPr>
         <w:t xml:space="preserve"> y Javier Mosquera. A pesar de la presión de sus rivales, Alfaro mostró sangre fría y mantuvo la punta hasta la bandera a cuadros. Ian Trébol realizó una carrera impresionante para quedarse con el segundo lugar, mientras que David Goldaracena completó el podio en la tercera posición.</w:t>
       </w:r>
     </w:p>
     <w:p>
-      <w:r>
+      <w:pPr>
+        <w:rPr>
+          <w:rFonts w:cstheme="minorHAnsi"/>
+        </w:rPr>
+      </w:pPr>
+      <w:r>
+        <w:rPr>
+          <w:rFonts w:cstheme="minorHAnsi"/>
+        </w:rPr>
         <w:t xml:space="preserve">Uno de los momentos más destacados fue la increíble remontada de </w:t>
       </w:r>
       <w:r>
         <w:rPr>
+          <w:rFonts w:cstheme="minorHAnsi"/>
           <w:b/>
           <w:bCs/>
         </w:rPr>
         <w:t>Simón Cifuentes</w:t>
       </w:r>
       <w:r>
+        <w:rPr>
+          <w:rFonts w:cstheme="minorHAnsi"/>
+        </w:rPr>
         <w:t xml:space="preserve">, quien partió desde la posición 20 y logró escalar hasta el octavo lugar. Sin embargo, no todos tuvieron la misma suerte: </w:t>
       </w:r>
       <w:r>
         <w:rPr>
+          <w:rFonts w:cstheme="minorHAnsi"/>
           <w:b/>
           <w:bCs/>
         </w:rPr>
         <w:t>Claro Boyo fue descalificado</w:t>
       </w:r>
       <w:r>
+        <w:rPr>
+          <w:rFonts w:cstheme="minorHAnsi"/>
+        </w:rPr>
         <w:t>, dejando un amargo final a su participación en la prueba.</w:t>
       </w:r>
     </w:p>
     <w:p>
       <w:pPr>
         <w:rPr>
+          <w:rFonts w:cstheme="minorHAnsi"/>
           <w:b/>
           <w:bCs/>
         </w:rPr>
@@ -434,6 +632,7 @@
       </w:r>
       <w:r>
         <w:rPr>
+          <w:rFonts w:cstheme="minorHAnsi"/>
           <w:b/>
           <w:bCs/>
         </w:rPr>
@@ -441,6 +640,7 @@
       </w:r>
       <w:r>
         <w:rPr>
+          <w:rFonts w:cstheme="minorHAnsi"/>
           <w:b/>
           <w:bCs/>
         </w:rPr>
@@ -448,6 +648,7 @@
       </w:r>
       <w:r>
         <w:rPr>
+          <w:rFonts w:cstheme="minorHAnsi"/>
           <w:b/>
           <w:bCs/>
         </w:rPr>
@@ -455,46 +656,77 @@
       </w:r>
     </w:p>
     <w:p>
-      <w:r>
+      <w:pPr>
+        <w:rPr>
+          <w:rFonts w:cstheme="minorHAnsi"/>
+        </w:rPr>
+      </w:pPr>
+      <w:r>
+        <w:rPr>
+          <w:rFonts w:cstheme="minorHAnsi"/>
+        </w:rPr>
         <w:t xml:space="preserve">La segunda carrera fue un auténtico espectáculo. </w:t>
       </w:r>
       <w:r>
         <w:rPr>
+          <w:rFonts w:cstheme="minorHAnsi"/>
           <w:b/>
           <w:bCs/>
         </w:rPr>
         <w:t>Adam Train comenzó desde la pole position</w:t>
       </w:r>
       <w:r>
+        <w:rPr>
+          <w:rFonts w:cstheme="minorHAnsi"/>
+        </w:rPr>
         <w:t xml:space="preserve">, seguido de cerca por Jorge Guillén, pero la pelea por la victoria se desató rápidamente. Ian Trébol mostró un ritmo impresionante y logró superar a sus rivales para llevarse el triunfo. Alejandro </w:t>
       </w:r>
       <w:proofErr w:type="spellStart"/>
       <w:r>
+        <w:rPr>
+          <w:rFonts w:cstheme="minorHAnsi"/>
+        </w:rPr>
         <w:t>Rierio</w:t>
       </w:r>
       <w:proofErr w:type="spellEnd"/>
       <w:r>
+        <w:rPr>
+          <w:rFonts w:cstheme="minorHAnsi"/>
+        </w:rPr>
         <w:t xml:space="preserve"> lo siguió de cerca y cruzó la meta en segunda posición, mientras que Francisco Alfaro, a pesar de un fuerte accidente, logró subirse al podio en la tercera plaza.</w:t>
       </w:r>
     </w:p>
     <w:p>
-      <w:r>
+      <w:pPr>
+        <w:rPr>
+          <w:rFonts w:cstheme="minorHAnsi"/>
+        </w:rPr>
+      </w:pPr>
+      <w:r>
+        <w:rPr>
+          <w:rFonts w:cstheme="minorHAnsi"/>
+        </w:rPr>
         <w:t xml:space="preserve">A pesar del incidente, Alfaro marcó la </w:t>
       </w:r>
       <w:r>
         <w:rPr>
+          <w:rFonts w:cstheme="minorHAnsi"/>
           <w:b/>
           <w:bCs/>
         </w:rPr>
         <w:t>vuelta más rápida de la carrera</w:t>
       </w:r>
       <w:r>
+        <w:rPr>
+          <w:rFonts w:cstheme="minorHAnsi"/>
+        </w:rPr>
         <w:t>, demostrando que sigue siendo uno de los hombres a vencer en la temporada. Mientras tanto, Claro Boyo logró una destacada quinta posición.</w:t>
       </w:r>
     </w:p>
     <w:p>
       <w:pPr>
         <w:rPr>
+          <w:rFonts w:cstheme="minorHAnsi"/>
           <w:b/>
           <w:bCs/>
         </w:rPr>
@@ -509,6 +741,7 @@
       </w:r>
       <w:r>
         <w:rPr>
+          <w:rFonts w:cstheme="minorHAnsi"/>
           <w:b/>
           <w:bCs/>
         </w:rPr>
@@ -516,11 +749,24 @@
       </w:r>
     </w:p>
     <w:p>
-      <w:r>
+      <w:pPr>
+        <w:rPr>
+          <w:rFonts w:cstheme="minorHAnsi"/>
+        </w:rPr>
+      </w:pPr>
+      <w:r>
+        <w:rPr>
+          <w:rFonts w:cstheme="minorHAnsi"/>
+        </w:rPr>
         <w:t>Después de la carrera, las revisiones de los incidentes dejaron a varios pilotos en problemas:</w:t>
       </w:r>
     </w:p>
     <w:p>
+      <w:pPr>
+        <w:rPr>
+          <w:rFonts w:cstheme="minorHAnsi"/>
+        </w:rPr>
+      </w:pPr>
       <w:r>
         <w:rPr>
           <w:rFonts w:ascii="Segoe UI Emoji" w:hAnsi="Segoe UI Emoji" w:cs="Segoe UI Emoji"/>
@@ -528,31 +774,43 @@
         <w:t>🔹</w:t>
       </w:r>
       <w:r>
+        <w:rPr>
+          <w:rFonts w:cstheme="minorHAnsi"/>
+        </w:rPr>
         <w:t xml:space="preserve"> </w:t>
       </w:r>
       <w:r>
         <w:rPr>
+          <w:rFonts w:cstheme="minorHAnsi"/>
           <w:b/>
           <w:bCs/>
         </w:rPr>
         <w:t>Alejandro Martínez</w:t>
       </w:r>
       <w:r>
+        <w:rPr>
+          <w:rFonts w:cstheme="minorHAnsi"/>
+        </w:rPr>
         <w:t xml:space="preserve"> recibió </w:t>
       </w:r>
       <w:r>
         <w:rPr>
+          <w:rFonts w:cstheme="minorHAnsi"/>
           <w:b/>
           <w:bCs/>
         </w:rPr>
         <w:t>dos puntos de licencia</w:t>
       </w:r>
       <w:r>
+        <w:rPr>
+          <w:rFonts w:cstheme="minorHAnsi"/>
+        </w:rPr>
         <w:t xml:space="preserve"> y su equipo, </w:t>
       </w:r>
       <w:proofErr w:type="spellStart"/>
       <w:r>
         <w:rPr>
+          <w:rFonts w:cstheme="minorHAnsi"/>
           <w:b/>
           <w:bCs/>
         </w:rPr>
@@ -561,12 +819,16 @@
       <w:proofErr w:type="spellEnd"/>
       <w:r>
         <w:rPr>
+          <w:rFonts w:cstheme="minorHAnsi"/>
           <w:b/>
           <w:bCs/>
         </w:rPr>
         <w:t>, fue multado con 300.000 euros</w:t>
       </w:r>
       <w:r>
+        <w:rPr>
+          <w:rFonts w:cstheme="minorHAnsi"/>
+        </w:rPr>
         <w:t xml:space="preserve"> tras un incidente en la última curva. </w:t>
       </w:r>
       <w:r>
@@ -576,10 +838,14 @@
         <w:t>🔹</w:t>
       </w:r>
       <w:r>
+        <w:rPr>
+          <w:rFonts w:cstheme="minorHAnsi"/>
+        </w:rPr>
         <w:t xml:space="preserve"> </w:t>
       </w:r>
       <w:r>
         <w:rPr>
+          <w:rFonts w:cstheme="minorHAnsi"/>
           <w:b/>
           <w:bCs/>
         </w:rPr>
@@ -588,6 +854,7 @@
       <w:proofErr w:type="spellStart"/>
       <w:r>
         <w:rPr>
+          <w:rFonts w:cstheme="minorHAnsi"/>
           <w:b/>
           <w:bCs/>
         </w:rPr>
@@ -595,16 +862,23 @@
       </w:r>
       <w:proofErr w:type="spellEnd"/>
       <w:r>
+        <w:rPr>
+          <w:rFonts w:cstheme="minorHAnsi"/>
+        </w:rPr>
         <w:t xml:space="preserve"> fue castigado por su accidente en la segunda carrera, perdiendo </w:t>
       </w:r>
       <w:r>
         <w:rPr>
+          <w:rFonts w:cstheme="minorHAnsi"/>
           <w:b/>
           <w:bCs/>
         </w:rPr>
         <w:t>un punto de licencia</w:t>
       </w:r>
       <w:r>
+        <w:rPr>
+          <w:rFonts w:cstheme="minorHAnsi"/>
+        </w:rPr>
         <w:t xml:space="preserve">. </w:t>
       </w:r>
       <w:r>
@@ -614,26 +888,37 @@
         <w:t>🔹</w:t>
       </w:r>
       <w:r>
+        <w:rPr>
+          <w:rFonts w:cstheme="minorHAnsi"/>
+        </w:rPr>
         <w:t xml:space="preserve"> </w:t>
       </w:r>
       <w:r>
         <w:rPr>
+          <w:rFonts w:cstheme="minorHAnsi"/>
           <w:b/>
           <w:bCs/>
         </w:rPr>
         <w:t>José Salinas</w:t>
       </w:r>
       <w:r>
+        <w:rPr>
+          <w:rFonts w:cstheme="minorHAnsi"/>
+        </w:rPr>
         <w:t xml:space="preserve"> también sumó </w:t>
       </w:r>
       <w:r>
         <w:rPr>
+          <w:rFonts w:cstheme="minorHAnsi"/>
           <w:b/>
           <w:bCs/>
         </w:rPr>
         <w:t>un punto de licencia</w:t>
       </w:r>
       <w:r>
+        <w:rPr>
+          <w:rFonts w:cstheme="minorHAnsi"/>
+        </w:rPr>
         <w:t xml:space="preserve"> por maniobras temerarias. </w:t>
       </w:r>
       <w:r>
@@ -643,40 +928,58 @@
         <w:t>🔹</w:t>
       </w:r>
       <w:r>
+        <w:rPr>
+          <w:rFonts w:cstheme="minorHAnsi"/>
+        </w:rPr>
         <w:t xml:space="preserve"> </w:t>
       </w:r>
       <w:r>
         <w:rPr>
+          <w:rFonts w:cstheme="minorHAnsi"/>
           <w:b/>
           <w:bCs/>
         </w:rPr>
         <w:t>Ignacio Jiménez fue descalificado</w:t>
       </w:r>
       <w:r>
+        <w:rPr>
+          <w:rFonts w:cstheme="minorHAnsi"/>
+        </w:rPr>
         <w:t xml:space="preserve">, y su equipo, </w:t>
       </w:r>
       <w:r>
         <w:rPr>
+          <w:rFonts w:cstheme="minorHAnsi"/>
           <w:b/>
           <w:bCs/>
         </w:rPr>
         <w:t>Renault, recibió una multa considerable</w:t>
       </w:r>
       <w:r>
+        <w:rPr>
+          <w:rFonts w:cstheme="minorHAnsi"/>
+        </w:rPr>
         <w:t xml:space="preserve"> tras un </w:t>
       </w:r>
       <w:proofErr w:type="spellStart"/>
       <w:r>
+        <w:rPr>
+          <w:rFonts w:cstheme="minorHAnsi"/>
+        </w:rPr>
         <w:t>rejoin</w:t>
       </w:r>
       <w:proofErr w:type="spellEnd"/>
       <w:r>
+        <w:rPr>
+          <w:rFonts w:cstheme="minorHAnsi"/>
+        </w:rPr>
         <w:t xml:space="preserve"> peligroso que puso en riesgo a varios competidores.</w:t>
       </w:r>
     </w:p>
     <w:p>
       <w:pPr>
         <w:rPr>
+          <w:rFonts w:cstheme="minorHAnsi"/>
           <w:b/>
           <w:bCs/>
         </w:rPr>
@@ -691,6 +994,7 @@
       </w:r>
       <w:r>
         <w:rPr>
+          <w:rFonts w:cstheme="minorHAnsi"/>
           <w:b/>
           <w:bCs/>
         </w:rPr>
@@ -698,21 +1002,34 @@
       </w:r>
     </w:p>
     <w:p>
-      <w:r>
+      <w:pPr>
+        <w:rPr>
+          <w:rFonts w:cstheme="minorHAnsi"/>
+        </w:rPr>
+      </w:pPr>
+      <w:r>
+        <w:rPr>
+          <w:rFonts w:cstheme="minorHAnsi"/>
+        </w:rPr>
         <w:t xml:space="preserve">Tras estas dos carreras, </w:t>
       </w:r>
       <w:r>
         <w:rPr>
+          <w:rFonts w:cstheme="minorHAnsi"/>
           <w:b/>
           <w:bCs/>
         </w:rPr>
         <w:t>Francisco Alfaro lidera el campeonato de pilotos</w:t>
       </w:r>
       <w:r>
+        <w:rPr>
+          <w:rFonts w:cstheme="minorHAnsi"/>
+        </w:rPr>
         <w:t xml:space="preserve">, seguido de cerca por </w:t>
       </w:r>
       <w:r>
         <w:rPr>
+          <w:rFonts w:cstheme="minorHAnsi"/>
           <w:b/>
           <w:bCs/>
         </w:rPr>
@@ -721,6 +1038,7 @@
       <w:proofErr w:type="spellStart"/>
       <w:r>
         <w:rPr>
+          <w:rFonts w:cstheme="minorHAnsi"/>
           <w:b/>
           <w:bCs/>
         </w:rPr>
@@ -728,30 +1046,46 @@
       </w:r>
       <w:proofErr w:type="spellEnd"/>
       <w:r>
+        <w:rPr>
+          <w:rFonts w:cstheme="minorHAnsi"/>
+        </w:rPr>
         <w:t xml:space="preserve">. En la tabla de equipos, </w:t>
       </w:r>
       <w:r>
         <w:rPr>
+          <w:rFonts w:cstheme="minorHAnsi"/>
           <w:b/>
           <w:bCs/>
         </w:rPr>
         <w:t>Red Bull mantiene el liderato con 326 puntos</w:t>
       </w:r>
       <w:r>
+        <w:rPr>
+          <w:rFonts w:cstheme="minorHAnsi"/>
+        </w:rPr>
         <w:t xml:space="preserve">, con </w:t>
       </w:r>
       <w:r>
         <w:rPr>
+          <w:rFonts w:cstheme="minorHAnsi"/>
           <w:b/>
           <w:bCs/>
         </w:rPr>
         <w:t>Renault y Ferrari</w:t>
       </w:r>
       <w:r>
+        <w:rPr>
+          <w:rFonts w:cstheme="minorHAnsi"/>
+        </w:rPr>
         <w:t xml:space="preserve"> pisándole los talones.</w:t>
       </w:r>
     </w:p>
     <w:p>
+      <w:pPr>
+        <w:rPr>
+          <w:rFonts w:cstheme="minorHAnsi"/>
+        </w:rPr>
+      </w:pPr>
       <w:r>
         <w:rPr>
           <w:rFonts w:ascii="Segoe UI Emoji" w:hAnsi="Segoe UI Emoji" w:cs="Segoe UI Emoji"/>
@@ -759,6 +1093,9 @@
         <w:t>🚀</w:t>
       </w:r>
       <w:r>
+        <w:rPr>
+          <w:rFonts w:cstheme="minorHAnsi"/>
+        </w:rPr>
         <w:t xml:space="preserve"> Con un campeonato tan reñido y las emociones al máximo, la próxima carrera promete aún más adrenalina. ¿Podrá Alfaro mantener su dominio o alguien le arrebatará la cima? ¡Esto recién empieza! </w:t>
       </w:r>
       <w:r>
@@ -769,9 +1106,837 @@
       </w:r>
     </w:p>
     <w:p>
-      <w:r>
+      <w:pPr>
+        <w:rPr>
+          <w:rFonts w:cstheme="minorHAnsi"/>
+        </w:rPr>
+      </w:pPr>
+      <w:r>
+        <w:rPr>
+          <w:rFonts w:cstheme="minorHAnsi"/>
+        </w:rPr>
         <w:br w:type="page"/>
       </w:r>
+      <w:r>
+        <w:rPr>
+          <w:rFonts w:ascii="Segoe UI Emoji" w:hAnsi="Segoe UI Emoji" w:cs="Segoe UI Emoji"/>
+        </w:rPr>
+        <w:lastRenderedPageBreak/>
+        <w:t>🏎️🔥</w:t>
+      </w:r>
+      <w:r>
+        <w:rPr>
+          <w:rFonts w:cstheme="minorHAnsi"/>
+        </w:rPr>
+        <w:t xml:space="preserve"> </w:t>
+      </w:r>
+      <w:r>
+        <w:rPr>
+          <w:rFonts w:cstheme="minorHAnsi"/>
+          <w:b/>
+          <w:bCs/>
+        </w:rPr>
+        <w:t>¡BATALLA SIN CUARTEL EN ORAN PARK! RIEIRO</w:t>
+      </w:r>
+      <w:r>
+        <w:rPr>
+          <w:rFonts w:cstheme="minorHAnsi"/>
+          <w:b/>
+          <w:bCs/>
+        </w:rPr>
+        <w:t xml:space="preserve"> Y </w:t>
+      </w:r>
+      <w:r>
+        <w:rPr>
+          <w:rFonts w:cstheme="minorHAnsi"/>
+          <w:b/>
+          <w:bCs/>
+        </w:rPr>
+        <w:t>TREBOL SE IMPONE</w:t>
+      </w:r>
+      <w:r>
+        <w:rPr>
+          <w:rFonts w:cstheme="minorHAnsi"/>
+          <w:b/>
+          <w:bCs/>
+        </w:rPr>
+        <w:t>N</w:t>
+      </w:r>
+      <w:r>
+        <w:rPr>
+          <w:rFonts w:cstheme="minorHAnsi"/>
+          <w:b/>
+          <w:bCs/>
+        </w:rPr>
+        <w:t xml:space="preserve"> EN UNA CARRERA ELECTRIZANTE </w:t>
+      </w:r>
+      <w:r>
+        <w:rPr>
+          <w:rFonts w:ascii="Segoe UI Emoji" w:hAnsi="Segoe UI Emoji" w:cs="Segoe UI Emoji"/>
+          <w:b/>
+          <w:bCs/>
+        </w:rPr>
+        <w:t>🔥🏎️</w:t>
+      </w:r>
+    </w:p>
+    <w:p>
+      <w:pPr>
+        <w:rPr>
+          <w:rFonts w:cstheme="minorHAnsi"/>
+        </w:rPr>
+      </w:pPr>
+      <w:r>
+        <w:rPr>
+          <w:rFonts w:cstheme="minorHAnsi"/>
+        </w:rPr>
+        <w:t xml:space="preserve">El </w:t>
+      </w:r>
+      <w:r>
+        <w:rPr>
+          <w:rFonts w:cstheme="minorHAnsi"/>
+          <w:b/>
+          <w:bCs/>
+        </w:rPr>
+        <w:t>Circuito de Oran Park</w:t>
+      </w:r>
+      <w:r>
+        <w:rPr>
+          <w:rFonts w:cstheme="minorHAnsi"/>
+        </w:rPr>
+        <w:t xml:space="preserve"> fue el escenario de una </w:t>
+      </w:r>
+      <w:r>
+        <w:rPr>
+          <w:rFonts w:cstheme="minorHAnsi"/>
+          <w:b/>
+          <w:bCs/>
+        </w:rPr>
+        <w:t>carrera sprint llena de drama y emoción</w:t>
+      </w:r>
+      <w:r>
+        <w:rPr>
+          <w:rFonts w:cstheme="minorHAnsi"/>
+        </w:rPr>
+        <w:t xml:space="preserve">, donde </w:t>
+      </w:r>
+      <w:r>
+        <w:rPr>
+          <w:rFonts w:cstheme="minorHAnsi"/>
+          <w:b/>
+          <w:bCs/>
+        </w:rPr>
+        <w:t xml:space="preserve">Alejandro </w:t>
+      </w:r>
+      <w:proofErr w:type="spellStart"/>
+      <w:r>
+        <w:rPr>
+          <w:rFonts w:cstheme="minorHAnsi"/>
+          <w:b/>
+          <w:bCs/>
+        </w:rPr>
+        <w:t>Rieiro</w:t>
+      </w:r>
+      <w:proofErr w:type="spellEnd"/>
+      <w:r>
+        <w:rPr>
+          <w:rFonts w:cstheme="minorHAnsi"/>
+        </w:rPr>
+        <w:t xml:space="preserve"> demostró por qué es un contendiente de élite, resistiendo la presión hasta la última vuelta.</w:t>
+      </w:r>
+    </w:p>
+    <w:p>
+      <w:pPr>
+        <w:rPr>
+          <w:rFonts w:cstheme="minorHAnsi"/>
+        </w:rPr>
+      </w:pPr>
+      <w:r>
+        <w:rPr>
+          <w:rFonts w:cstheme="minorHAnsi"/>
+        </w:rPr>
+        <w:t xml:space="preserve">Desde la </w:t>
+      </w:r>
+      <w:r>
+        <w:rPr>
+          <w:rFonts w:cstheme="minorHAnsi"/>
+          <w:b/>
+          <w:bCs/>
+        </w:rPr>
+        <w:t>pole position</w:t>
+      </w:r>
+      <w:r>
+        <w:rPr>
+          <w:rFonts w:cstheme="minorHAnsi"/>
+        </w:rPr>
+        <w:t xml:space="preserve">, </w:t>
+      </w:r>
+      <w:proofErr w:type="spellStart"/>
+      <w:r>
+        <w:rPr>
+          <w:rFonts w:cstheme="minorHAnsi"/>
+        </w:rPr>
+        <w:t>Rieiro</w:t>
+      </w:r>
+      <w:proofErr w:type="spellEnd"/>
+      <w:r>
+        <w:rPr>
+          <w:rFonts w:cstheme="minorHAnsi"/>
+        </w:rPr>
+        <w:t xml:space="preserve"> tomó el mando, pero el caos no tardó en llegar: </w:t>
+      </w:r>
+      <w:r>
+        <w:rPr>
+          <w:rFonts w:cstheme="minorHAnsi"/>
+          <w:b/>
+          <w:bCs/>
+        </w:rPr>
+        <w:t>un incidente en la salida involucró a los dos coches de Red Bull (Alfaro), provocando la entrada del Safety Car</w:t>
+      </w:r>
+      <w:r>
+        <w:rPr>
+          <w:rFonts w:cstheme="minorHAnsi"/>
+        </w:rPr>
+        <w:t xml:space="preserve">. Tras la resalida, </w:t>
+      </w:r>
+      <w:proofErr w:type="spellStart"/>
+      <w:r>
+        <w:rPr>
+          <w:rFonts w:cstheme="minorHAnsi"/>
+          <w:b/>
+          <w:bCs/>
+        </w:rPr>
+        <w:t>Trebol</w:t>
+      </w:r>
+      <w:proofErr w:type="spellEnd"/>
+      <w:r>
+        <w:rPr>
+          <w:rFonts w:cstheme="minorHAnsi"/>
+          <w:b/>
+          <w:bCs/>
+        </w:rPr>
+        <w:t xml:space="preserve"> comenzó su escalada</w:t>
+      </w:r>
+      <w:r>
+        <w:rPr>
+          <w:rFonts w:cstheme="minorHAnsi"/>
+        </w:rPr>
+        <w:t xml:space="preserve">, pasando de la sexta a la cuarta posición, mientras </w:t>
+      </w:r>
+      <w:r>
+        <w:rPr>
+          <w:rFonts w:cstheme="minorHAnsi"/>
+          <w:b/>
+          <w:bCs/>
+        </w:rPr>
+        <w:t>Goldaracena sufría y caía en la clasificación</w:t>
+      </w:r>
+      <w:r>
+        <w:rPr>
+          <w:rFonts w:cstheme="minorHAnsi"/>
+        </w:rPr>
+        <w:t>.</w:t>
+      </w:r>
+    </w:p>
+    <w:p>
+      <w:pPr>
+        <w:rPr>
+          <w:rFonts w:cstheme="minorHAnsi"/>
+        </w:rPr>
+      </w:pPr>
+      <w:r>
+        <w:rPr>
+          <w:rFonts w:ascii="Segoe UI Emoji" w:hAnsi="Segoe UI Emoji" w:cs="Segoe UI Emoji"/>
+        </w:rPr>
+        <w:t>🏁</w:t>
+      </w:r>
+      <w:r>
+        <w:rPr>
+          <w:rFonts w:cstheme="minorHAnsi"/>
+        </w:rPr>
+        <w:t xml:space="preserve"> </w:t>
+      </w:r>
+      <w:r>
+        <w:rPr>
+          <w:rFonts w:cstheme="minorHAnsi"/>
+          <w:b/>
+          <w:bCs/>
+        </w:rPr>
+        <w:t xml:space="preserve">RESULTADOS FINALES </w:t>
+      </w:r>
+      <w:r>
+        <w:rPr>
+          <w:rFonts w:cstheme="minorHAnsi"/>
+          <w:b/>
+          <w:bCs/>
+        </w:rPr>
+        <w:t>CARRERA SPRINT</w:t>
+      </w:r>
+      <w:r>
+        <w:rPr>
+          <w:rFonts w:ascii="Segoe UI Emoji" w:hAnsi="Segoe UI Emoji" w:cs="Segoe UI Emoji"/>
+        </w:rPr>
+        <w:t>🏁</w:t>
+      </w:r>
+      <w:r>
+        <w:rPr>
+          <w:rFonts w:cstheme="minorHAnsi"/>
+        </w:rPr>
+        <w:br/>
+      </w:r>
+      <w:r>
+        <w:rPr>
+          <w:rFonts w:ascii="Segoe UI Emoji" w:hAnsi="Segoe UI Emoji" w:cs="Segoe UI Emoji"/>
+        </w:rPr>
+        <w:t>🥇</w:t>
+      </w:r>
+      <w:r>
+        <w:rPr>
+          <w:rFonts w:cstheme="minorHAnsi"/>
+        </w:rPr>
+        <w:t xml:space="preserve"> </w:t>
+      </w:r>
+      <w:r>
+        <w:rPr>
+          <w:rFonts w:cstheme="minorHAnsi"/>
+          <w:b/>
+          <w:bCs/>
+        </w:rPr>
+        <w:t xml:space="preserve">Alejandro </w:t>
+      </w:r>
+      <w:proofErr w:type="spellStart"/>
+      <w:r>
+        <w:rPr>
+          <w:rFonts w:cstheme="minorHAnsi"/>
+          <w:b/>
+          <w:bCs/>
+        </w:rPr>
+        <w:t>Rieiro</w:t>
+      </w:r>
+      <w:proofErr w:type="spellEnd"/>
+      <w:r>
+        <w:rPr>
+          <w:rFonts w:cstheme="minorHAnsi"/>
+          <w:b/>
+          <w:bCs/>
+        </w:rPr>
+        <w:t xml:space="preserve"> – Victoria impecable desde la pole</w:t>
+      </w:r>
+      <w:r>
+        <w:rPr>
+          <w:rFonts w:cstheme="minorHAnsi"/>
+        </w:rPr>
+        <w:br/>
+      </w:r>
+      <w:r>
+        <w:rPr>
+          <w:rFonts w:ascii="Segoe UI Emoji" w:hAnsi="Segoe UI Emoji" w:cs="Segoe UI Emoji"/>
+        </w:rPr>
+        <w:t>🥈</w:t>
+      </w:r>
+      <w:r>
+        <w:rPr>
+          <w:rFonts w:cstheme="minorHAnsi"/>
+        </w:rPr>
+        <w:t xml:space="preserve"> </w:t>
+      </w:r>
+      <w:r>
+        <w:rPr>
+          <w:rFonts w:cstheme="minorHAnsi"/>
+          <w:b/>
+          <w:bCs/>
+        </w:rPr>
+        <w:t xml:space="preserve">Ian </w:t>
+      </w:r>
+      <w:proofErr w:type="spellStart"/>
+      <w:r>
+        <w:rPr>
+          <w:rFonts w:cstheme="minorHAnsi"/>
+          <w:b/>
+          <w:bCs/>
+        </w:rPr>
+        <w:t>Trebol</w:t>
+      </w:r>
+      <w:proofErr w:type="spellEnd"/>
+      <w:r>
+        <w:rPr>
+          <w:rFonts w:cstheme="minorHAnsi"/>
+          <w:b/>
+          <w:bCs/>
+        </w:rPr>
+        <w:t xml:space="preserve"> – De quinto a segundo con un ritmo imparable</w:t>
+      </w:r>
+      <w:r>
+        <w:rPr>
+          <w:rFonts w:cstheme="minorHAnsi"/>
+        </w:rPr>
+        <w:br/>
+      </w:r>
+      <w:r>
+        <w:rPr>
+          <w:rFonts w:ascii="Segoe UI Emoji" w:hAnsi="Segoe UI Emoji" w:cs="Segoe UI Emoji"/>
+        </w:rPr>
+        <w:t>🥉</w:t>
+      </w:r>
+      <w:r>
+        <w:rPr>
+          <w:rFonts w:cstheme="minorHAnsi"/>
+        </w:rPr>
+        <w:t xml:space="preserve"> </w:t>
+      </w:r>
+      <w:r>
+        <w:rPr>
+          <w:rFonts w:cstheme="minorHAnsi"/>
+          <w:b/>
+          <w:bCs/>
+        </w:rPr>
+        <w:t>Alfaro – Se repone del desastre inicial y cierra el podio</w:t>
+      </w:r>
+    </w:p>
+    <w:p>
+      <w:pPr>
+        <w:rPr>
+          <w:rFonts w:cstheme="minorHAnsi"/>
+        </w:rPr>
+      </w:pPr>
+      <w:r>
+        <w:rPr>
+          <w:rFonts w:ascii="Segoe UI Emoji" w:hAnsi="Segoe UI Emoji" w:cs="Segoe UI Emoji"/>
+        </w:rPr>
+        <w:t>🔥</w:t>
+      </w:r>
+      <w:r>
+        <w:rPr>
+          <w:rFonts w:cstheme="minorHAnsi"/>
+        </w:rPr>
+        <w:t xml:space="preserve"> </w:t>
+      </w:r>
+      <w:r>
+        <w:rPr>
+          <w:rFonts w:cstheme="minorHAnsi"/>
+          <w:b/>
+          <w:bCs/>
+        </w:rPr>
+        <w:t>Una carrera que tuvo de todo: caos, adelantamientos de locura y un final de alto voltaje. ¡La temporada apenas comienza y ya estamos al rojo vivo!</w:t>
+      </w:r>
+      <w:r>
+        <w:rPr>
+          <w:rFonts w:cstheme="minorHAnsi"/>
+        </w:rPr>
+        <w:t xml:space="preserve"> </w:t>
+      </w:r>
+      <w:r>
+        <w:rPr>
+          <w:rFonts w:ascii="Segoe UI Emoji" w:hAnsi="Segoe UI Emoji" w:cs="Segoe UI Emoji"/>
+        </w:rPr>
+        <w:t>🔥🏎️</w:t>
+      </w:r>
+    </w:p>
+    <w:p>
+      <w:pPr>
+        <w:rPr>
+          <w:rFonts w:cstheme="minorHAnsi"/>
+        </w:rPr>
+      </w:pPr>
+    </w:p>
+    <w:p>
+      <w:pPr>
+        <w:rPr>
+          <w:rFonts w:cstheme="minorHAnsi"/>
+        </w:rPr>
+      </w:pPr>
+      <w:r>
+        <w:rPr>
+          <w:rFonts w:cstheme="minorHAnsi"/>
+        </w:rPr>
+        <w:t xml:space="preserve">La carrera principal de la F3 en Oran Park fue un auténtico campo de batalla, con adelantamientos, caos y estrategia en boxes marcando el destino de los pilotos. Ian </w:t>
+      </w:r>
+      <w:proofErr w:type="spellStart"/>
+      <w:r>
+        <w:rPr>
+          <w:rFonts w:cstheme="minorHAnsi"/>
+        </w:rPr>
+        <w:t>Trebol</w:t>
+      </w:r>
+      <w:proofErr w:type="spellEnd"/>
+      <w:r>
+        <w:rPr>
+          <w:rFonts w:cstheme="minorHAnsi"/>
+        </w:rPr>
+        <w:t xml:space="preserve"> cruzó la meta como ganador, pero la polémica no tardó en llegar.</w:t>
+      </w:r>
+    </w:p>
+    <w:p>
+      <w:pPr>
+        <w:rPr>
+          <w:rFonts w:cstheme="minorHAnsi"/>
+        </w:rPr>
+      </w:pPr>
+      <w:r>
+        <w:rPr>
+          <w:rFonts w:cstheme="minorHAnsi"/>
+        </w:rPr>
+        <w:t>Con la parrilla invertida, Ignacio Jiménez arrancaba desde la pole, pero una mala salida lo dejó fuera de la pelea en segundos. Los Red Bull de Alfaro volvieron a protagonizar un incidente en la salida, obligando al Safety Car a intervenir una vez más.</w:t>
+      </w:r>
+    </w:p>
+    <w:p>
+      <w:pPr>
+        <w:rPr>
+          <w:rFonts w:cstheme="minorHAnsi"/>
+        </w:rPr>
+      </w:pPr>
+      <w:proofErr w:type="spellStart"/>
+      <w:r>
+        <w:rPr>
+          <w:rFonts w:cstheme="minorHAnsi"/>
+        </w:rPr>
+        <w:t>Trebol</w:t>
+      </w:r>
+      <w:proofErr w:type="spellEnd"/>
+      <w:r>
+        <w:rPr>
+          <w:rFonts w:cstheme="minorHAnsi"/>
+        </w:rPr>
+        <w:t xml:space="preserve"> aprovechó la resalida como un misil, ascendiendo rápidamente hasta la segunda posición, mientras que </w:t>
+      </w:r>
+      <w:proofErr w:type="spellStart"/>
+      <w:r>
+        <w:rPr>
+          <w:rFonts w:cstheme="minorHAnsi"/>
+        </w:rPr>
+        <w:t>Rieiro</w:t>
+      </w:r>
+      <w:proofErr w:type="spellEnd"/>
+      <w:r>
+        <w:rPr>
+          <w:rFonts w:cstheme="minorHAnsi"/>
+        </w:rPr>
+        <w:t xml:space="preserve"> comenzaba su remontada desde la décima posición. </w:t>
+      </w:r>
+    </w:p>
+    <w:p>
+      <w:pPr>
+        <w:rPr>
+          <w:rFonts w:cstheme="minorHAnsi"/>
+        </w:rPr>
+      </w:pPr>
+      <w:r>
+        <w:rPr>
+          <w:rFonts w:cstheme="minorHAnsi"/>
+        </w:rPr>
+        <w:t xml:space="preserve">Las paradas en boxes fueron clave, con </w:t>
+      </w:r>
+      <w:proofErr w:type="spellStart"/>
+      <w:r>
+        <w:rPr>
+          <w:rFonts w:cstheme="minorHAnsi"/>
+        </w:rPr>
+        <w:t>Trebol</w:t>
+      </w:r>
+      <w:proofErr w:type="spellEnd"/>
+      <w:r>
+        <w:rPr>
+          <w:rFonts w:cstheme="minorHAnsi"/>
+        </w:rPr>
+        <w:t xml:space="preserve"> y </w:t>
+      </w:r>
+      <w:proofErr w:type="spellStart"/>
+      <w:r>
+        <w:rPr>
+          <w:rFonts w:cstheme="minorHAnsi"/>
+        </w:rPr>
+        <w:t>Rieiro</w:t>
+      </w:r>
+      <w:proofErr w:type="spellEnd"/>
+      <w:r>
+        <w:rPr>
+          <w:rFonts w:cstheme="minorHAnsi"/>
+        </w:rPr>
+        <w:t xml:space="preserve"> entrando prácticamente al mismo tiempo y saliendo pegados. En las vueltas finales, </w:t>
+      </w:r>
+      <w:proofErr w:type="spellStart"/>
+      <w:r>
+        <w:rPr>
+          <w:rFonts w:cstheme="minorHAnsi"/>
+        </w:rPr>
+        <w:t>Rieiro</w:t>
+      </w:r>
+      <w:proofErr w:type="spellEnd"/>
+      <w:r>
+        <w:rPr>
+          <w:rFonts w:cstheme="minorHAnsi"/>
+        </w:rPr>
+        <w:t xml:space="preserve"> redujo la distancia con </w:t>
+      </w:r>
+      <w:proofErr w:type="spellStart"/>
+      <w:r>
+        <w:rPr>
+          <w:rFonts w:cstheme="minorHAnsi"/>
+        </w:rPr>
+        <w:t>Trebol</w:t>
+      </w:r>
+      <w:proofErr w:type="spellEnd"/>
+      <w:r>
+        <w:rPr>
+          <w:rFonts w:cstheme="minorHAnsi"/>
+        </w:rPr>
+        <w:t>, pero un doblado frustró su avance, dejando al piloto de la P1 con el control de la carrera.</w:t>
+      </w:r>
+    </w:p>
+    <w:p>
+      <w:pPr>
+        <w:rPr>
+          <w:rFonts w:cstheme="minorHAnsi"/>
+        </w:rPr>
+      </w:pPr>
+      <w:r>
+        <w:rPr>
+          <w:rFonts w:cstheme="minorHAnsi"/>
+        </w:rPr>
+        <w:t xml:space="preserve">La victoria de </w:t>
+      </w:r>
+      <w:proofErr w:type="spellStart"/>
+      <w:r>
+        <w:rPr>
+          <w:rFonts w:cstheme="minorHAnsi"/>
+        </w:rPr>
+        <w:t>Trebol</w:t>
+      </w:r>
+      <w:proofErr w:type="spellEnd"/>
+      <w:r>
+        <w:rPr>
+          <w:rFonts w:cstheme="minorHAnsi"/>
+        </w:rPr>
+        <w:t xml:space="preserve"> quedó en el aire tras una revisión en la mazmorra: una maniobra sobre Martín en la primera parte de la carrera le costó 10 segundos de penalización. A pesar de la sanción, </w:t>
+      </w:r>
+      <w:proofErr w:type="spellStart"/>
+      <w:r>
+        <w:rPr>
+          <w:rFonts w:cstheme="minorHAnsi"/>
+        </w:rPr>
+        <w:t>Trebol</w:t>
+      </w:r>
+      <w:proofErr w:type="spellEnd"/>
+      <w:r>
+        <w:rPr>
+          <w:rFonts w:cstheme="minorHAnsi"/>
+        </w:rPr>
+        <w:t xml:space="preserve"> mantuvo la victoria, seguido de </w:t>
+      </w:r>
+      <w:proofErr w:type="spellStart"/>
+      <w:r>
+        <w:rPr>
+          <w:rFonts w:cstheme="minorHAnsi"/>
+        </w:rPr>
+        <w:t>Rieiro</w:t>
+      </w:r>
+      <w:proofErr w:type="spellEnd"/>
+      <w:r>
+        <w:rPr>
+          <w:rFonts w:cstheme="minorHAnsi"/>
+        </w:rPr>
+        <w:t xml:space="preserve"> en P2 y </w:t>
+      </w:r>
+      <w:proofErr w:type="spellStart"/>
+      <w:r>
+        <w:rPr>
+          <w:rFonts w:cstheme="minorHAnsi"/>
+        </w:rPr>
+        <w:t>Chevarría</w:t>
+      </w:r>
+      <w:proofErr w:type="spellEnd"/>
+      <w:r>
+        <w:rPr>
+          <w:rFonts w:cstheme="minorHAnsi"/>
+        </w:rPr>
+        <w:t xml:space="preserve"> cerrando el podio.</w:t>
+      </w:r>
+    </w:p>
+    <w:p>
+      <w:pPr>
+        <w:spacing w:after="0"/>
+        <w:rPr>
+          <w:rFonts w:cstheme="minorHAnsi"/>
+        </w:rPr>
+      </w:pPr>
+      <w:r>
+        <w:rPr>
+          <w:rFonts w:ascii="Segoe UI Emoji" w:hAnsi="Segoe UI Emoji" w:cs="Segoe UI Emoji"/>
+        </w:rPr>
+        <w:t>🏁</w:t>
+      </w:r>
+      <w:r>
+        <w:rPr>
+          <w:rFonts w:cstheme="minorHAnsi"/>
+        </w:rPr>
+        <w:t xml:space="preserve"> RESULTADOS FINALES </w:t>
+      </w:r>
+      <w:r>
+        <w:rPr>
+          <w:rFonts w:ascii="Segoe UI Emoji" w:hAnsi="Segoe UI Emoji" w:cs="Segoe UI Emoji"/>
+        </w:rPr>
+        <w:t>🏁</w:t>
+      </w:r>
+    </w:p>
+    <w:p>
+      <w:pPr>
+        <w:spacing w:after="0"/>
+        <w:rPr>
+          <w:rFonts w:cstheme="minorHAnsi"/>
+        </w:rPr>
+      </w:pPr>
+      <w:r>
+        <w:rPr>
+          <w:rFonts w:ascii="Segoe UI Emoji" w:hAnsi="Segoe UI Emoji" w:cs="Segoe UI Emoji"/>
+        </w:rPr>
+        <w:t>🥇</w:t>
+      </w:r>
+      <w:r>
+        <w:rPr>
+          <w:rFonts w:cstheme="minorHAnsi"/>
+        </w:rPr>
+        <w:t xml:space="preserve"> Ian </w:t>
+      </w:r>
+      <w:proofErr w:type="spellStart"/>
+      <w:r>
+        <w:rPr>
+          <w:rFonts w:cstheme="minorHAnsi"/>
+        </w:rPr>
+        <w:t>Trebol</w:t>
+      </w:r>
+      <w:proofErr w:type="spellEnd"/>
+      <w:r>
+        <w:rPr>
+          <w:rFonts w:cstheme="minorHAnsi"/>
+        </w:rPr>
+        <w:t xml:space="preserve"> – Gana con polémica tras la sanción</w:t>
+      </w:r>
+    </w:p>
+    <w:p>
+      <w:pPr>
+        <w:spacing w:after="0"/>
+        <w:rPr>
+          <w:rFonts w:cstheme="minorHAnsi"/>
+        </w:rPr>
+      </w:pPr>
+      <w:r>
+        <w:rPr>
+          <w:rFonts w:ascii="Segoe UI Emoji" w:hAnsi="Segoe UI Emoji" w:cs="Segoe UI Emoji"/>
+        </w:rPr>
+        <w:t>🥈</w:t>
+      </w:r>
+      <w:r>
+        <w:rPr>
+          <w:rFonts w:cstheme="minorHAnsi"/>
+        </w:rPr>
+        <w:t xml:space="preserve"> Alejandro </w:t>
+      </w:r>
+      <w:proofErr w:type="spellStart"/>
+      <w:r>
+        <w:rPr>
+          <w:rFonts w:cstheme="minorHAnsi"/>
+        </w:rPr>
+        <w:t>Rieiro</w:t>
+      </w:r>
+      <w:proofErr w:type="spellEnd"/>
+      <w:r>
+        <w:rPr>
+          <w:rFonts w:cstheme="minorHAnsi"/>
+        </w:rPr>
+        <w:t xml:space="preserve"> – Impresionante remontada desde la P10</w:t>
+      </w:r>
+    </w:p>
+    <w:p>
+      <w:pPr>
+        <w:spacing w:after="0"/>
+        <w:rPr>
+          <w:rFonts w:cstheme="minorHAnsi"/>
+        </w:rPr>
+      </w:pPr>
+      <w:r>
+        <w:rPr>
+          <w:rFonts w:ascii="Segoe UI Emoji" w:hAnsi="Segoe UI Emoji" w:cs="Segoe UI Emoji"/>
+        </w:rPr>
+        <w:t>🥉</w:t>
+      </w:r>
+      <w:r>
+        <w:rPr>
+          <w:rFonts w:cstheme="minorHAnsi"/>
+        </w:rPr>
+        <w:t xml:space="preserve"> Martín </w:t>
+      </w:r>
+      <w:proofErr w:type="spellStart"/>
+      <w:r>
+        <w:rPr>
+          <w:rFonts w:cstheme="minorHAnsi"/>
+        </w:rPr>
+        <w:t>Chevarría</w:t>
+      </w:r>
+      <w:proofErr w:type="spellEnd"/>
+      <w:r>
+        <w:rPr>
+          <w:rFonts w:cstheme="minorHAnsi"/>
+        </w:rPr>
+        <w:t xml:space="preserve"> – Resiste la presión y se sube al podio</w:t>
+      </w:r>
+    </w:p>
+    <w:p>
+      <w:pPr>
+        <w:rPr>
+          <w:rFonts w:cstheme="minorHAnsi"/>
+        </w:rPr>
+      </w:pPr>
+      <w:r>
+        <w:rPr>
+          <w:rFonts w:ascii="Segoe UI Emoji" w:hAnsi="Segoe UI Emoji" w:cs="Segoe UI Emoji"/>
+        </w:rPr>
+        <w:t>🔥</w:t>
+      </w:r>
+      <w:r>
+        <w:rPr>
+          <w:rFonts w:cstheme="minorHAnsi"/>
+        </w:rPr>
+        <w:t xml:space="preserve"> Dos carreras, dos finales de locura y un campeonato que apenas comienza. ¡La F3 está que arde! </w:t>
+      </w:r>
+      <w:r>
+        <w:rPr>
+          <w:rFonts w:ascii="Segoe UI Emoji" w:hAnsi="Segoe UI Emoji" w:cs="Segoe UI Emoji"/>
+        </w:rPr>
+        <w:t>🔥🏎️</w:t>
+      </w:r>
+    </w:p>
+    <w:p>
+      <w:pPr>
+        <w:rPr>
+          <w:rFonts w:cstheme="minorHAnsi"/>
+        </w:rPr>
+      </w:pPr>
+      <w:r>
+        <w:rPr>
+          <w:rFonts w:cstheme="minorHAnsi"/>
+        </w:rPr>
+        <w:br w:type="page"/>
+      </w:r>
+    </w:p>
+    <w:p>
+      <w:pPr>
+        <w:rPr>
+          <w:rFonts w:cstheme="minorHAnsi"/>
+        </w:rPr>
+      </w:pPr>
+    </w:p>
+    <w:p>
+      <w:pPr>
+        <w:rPr>
+          <w:rFonts w:cstheme="minorHAnsi"/>
+        </w:rPr>
+      </w:pPr>
+    </w:p>
+    <w:p>
+      <w:pPr>
+        <w:rPr>
+          <w:rFonts w:cstheme="minorHAnsi"/>
+        </w:rPr>
+      </w:pPr>
     </w:p>
     <w:sectPr>
       <w:pgSz w:w="11906" w:h="16838"/>
@@ -1820,6 +2985,19 @@
       <w:spacing w:val="5"/>
     </w:rPr>
   </w:style>
+  <w:style w:type="paragraph" w:styleId="NormalWeb">
+    <w:name w:val="Normal (Web)"/>
+    <w:basedOn w:val="Normal"/>
+    <w:uiPriority w:val="99"/>
+    <w:semiHidden/>
+    <w:unhideWhenUsed/>
+    <w:rsid w:val="00E71B43"/>
+    <w:rPr>
+      <w:rFonts w:ascii="Times New Roman" w:hAnsi="Times New Roman" w:cs="Times New Roman"/>
+      <w:sz w:val="24"/>
+      <w:szCs w:val="24"/>
+    </w:rPr>
+  </w:style>
 </w:styles>
 </file>
 

</xml_diff>

<commit_message>
update race 3 f2 and f1
</commit_message>
<xml_diff>
--- a/F3.docx
+++ b/F3.docx
@@ -1128,53 +1128,11 @@
         <w:rPr>
           <w:rFonts w:cstheme="minorHAnsi"/>
         </w:rPr>
-        <w:t xml:space="preserve"> </w:t>
-      </w:r>
-      <w:r>
-        <w:rPr>
-          <w:rFonts w:cstheme="minorHAnsi"/>
-          <w:b/>
-          <w:bCs/>
-        </w:rPr>
-        <w:t>¡BATALLA SIN CUARTEL EN ORAN PARK! RIEIRO</w:t>
-      </w:r>
-      <w:r>
-        <w:rPr>
-          <w:rFonts w:cstheme="minorHAnsi"/>
-          <w:b/>
-          <w:bCs/>
-        </w:rPr>
-        <w:t xml:space="preserve"> Y </w:t>
-      </w:r>
-      <w:r>
-        <w:rPr>
-          <w:rFonts w:cstheme="minorHAnsi"/>
-          <w:b/>
-          <w:bCs/>
-        </w:rPr>
-        <w:t>TREBOL SE IMPONE</w:t>
-      </w:r>
-      <w:r>
-        <w:rPr>
-          <w:rFonts w:cstheme="minorHAnsi"/>
-          <w:b/>
-          <w:bCs/>
-        </w:rPr>
-        <w:t>N</w:t>
-      </w:r>
-      <w:r>
-        <w:rPr>
-          <w:rFonts w:cstheme="minorHAnsi"/>
-          <w:b/>
-          <w:bCs/>
-        </w:rPr>
-        <w:t xml:space="preserve"> EN UNA CARRERA ELECTRIZANTE </w:t>
-      </w:r>
-      <w:r>
-        <w:rPr>
-          <w:rFonts w:ascii="Segoe UI Emoji" w:hAnsi="Segoe UI Emoji" w:cs="Segoe UI Emoji"/>
-          <w:b/>
-          <w:bCs/>
+        <w:t xml:space="preserve"> ¡BATALLA SIN CUARTEL EN ORAN PARK! RIEIRO Y TREBOL SE IMPONEN EN UNA CARRERA ELECTRIZANTE </w:t>
+      </w:r>
+      <w:r>
+        <w:rPr>
+          <w:rFonts w:ascii="Segoe UI Emoji" w:hAnsi="Segoe UI Emoji" w:cs="Segoe UI Emoji"/>
         </w:rPr>
         <w:t>🔥🏎️</w:t>
       </w:r>
@@ -1185,54 +1143,23 @@
           <w:rFonts w:cstheme="minorHAnsi"/>
         </w:rPr>
       </w:pPr>
-      <w:r>
-        <w:rPr>
-          <w:rFonts w:cstheme="minorHAnsi"/>
-        </w:rPr>
-        <w:t xml:space="preserve">El </w:t>
-      </w:r>
-      <w:r>
-        <w:rPr>
-          <w:rFonts w:cstheme="minorHAnsi"/>
-          <w:b/>
-          <w:bCs/>
-        </w:rPr>
-        <w:t>Circuito de Oran Park</w:t>
-      </w:r>
-      <w:r>
-        <w:rPr>
-          <w:rFonts w:cstheme="minorHAnsi"/>
-        </w:rPr>
-        <w:t xml:space="preserve"> fue el escenario de una </w:t>
-      </w:r>
-      <w:r>
-        <w:rPr>
-          <w:rFonts w:cstheme="minorHAnsi"/>
-          <w:b/>
-          <w:bCs/>
-        </w:rPr>
-        <w:t>carrera sprint llena de drama y emoción</w:t>
-      </w:r>
-      <w:r>
-        <w:rPr>
-          <w:rFonts w:cstheme="minorHAnsi"/>
-        </w:rPr>
-        <w:t xml:space="preserve">, donde </w:t>
-      </w:r>
-      <w:r>
-        <w:rPr>
-          <w:rFonts w:cstheme="minorHAnsi"/>
-          <w:b/>
-          <w:bCs/>
-        </w:rPr>
-        <w:t xml:space="preserve">Alejandro </w:t>
+    </w:p>
+    <w:p>
+      <w:pPr>
+        <w:rPr>
+          <w:rFonts w:cstheme="minorHAnsi"/>
+        </w:rPr>
+      </w:pPr>
+      <w:r>
+        <w:rPr>
+          <w:rFonts w:cstheme="minorHAnsi"/>
+        </w:rPr>
+        <w:t xml:space="preserve">El Circuito de Oran Park fue escenario de una carrera sprint llena de drama y emoción. Alejandro </w:t>
       </w:r>
       <w:proofErr w:type="spellStart"/>
       <w:r>
         <w:rPr>
           <w:rFonts w:cstheme="minorHAnsi"/>
-          <w:b/>
-          <w:bCs/>
         </w:rPr>
         <w:t>Rieiro</w:t>
       </w:r>
@@ -1241,34 +1168,7 @@
         <w:rPr>
           <w:rFonts w:cstheme="minorHAnsi"/>
         </w:rPr>
-        <w:t xml:space="preserve"> demostró por qué es un contendiente de élite, resistiendo la presión hasta la última vuelta.</w:t>
-      </w:r>
-    </w:p>
-    <w:p>
-      <w:pPr>
-        <w:rPr>
-          <w:rFonts w:cstheme="minorHAnsi"/>
-        </w:rPr>
-      </w:pPr>
-      <w:r>
-        <w:rPr>
-          <w:rFonts w:cstheme="minorHAnsi"/>
-        </w:rPr>
-        <w:t xml:space="preserve">Desde la </w:t>
-      </w:r>
-      <w:r>
-        <w:rPr>
-          <w:rFonts w:cstheme="minorHAnsi"/>
-          <w:b/>
-          <w:bCs/>
-        </w:rPr>
-        <w:t>pole position</w:t>
-      </w:r>
-      <w:r>
-        <w:rPr>
-          <w:rFonts w:cstheme="minorHAnsi"/>
-        </w:rPr>
-        <w:t xml:space="preserve">, </w:t>
+        <w:t xml:space="preserve"> demostró por qué es un contendiente de élite, resistiendo la presión hasta la última vuelta. Desde la pole position, </w:t>
       </w:r>
       <w:proofErr w:type="spellStart"/>
       <w:r>
@@ -1282,28 +1182,12 @@
         <w:rPr>
           <w:rFonts w:cstheme="minorHAnsi"/>
         </w:rPr>
-        <w:t xml:space="preserve"> tomó el mando, pero el caos no tardó en llegar: </w:t>
-      </w:r>
-      <w:r>
-        <w:rPr>
-          <w:rFonts w:cstheme="minorHAnsi"/>
-          <w:b/>
-          <w:bCs/>
-        </w:rPr>
-        <w:t>un incidente en la salida involucró a los dos coches de Red Bull (Alfaro), provocando la entrada del Safety Car</w:t>
-      </w:r>
-      <w:r>
-        <w:rPr>
-          <w:rFonts w:cstheme="minorHAnsi"/>
-        </w:rPr>
-        <w:t xml:space="preserve">. Tras la resalida, </w:t>
+        <w:t xml:space="preserve"> tomó el mando, pero el caos no tardó en llegar: un incidente en la salida involucró a los dos coches de Red Bull (Alfaro), provocando la entrada del Safety Car. Tras la resalida, </w:t>
       </w:r>
       <w:proofErr w:type="spellStart"/>
       <w:r>
         <w:rPr>
           <w:rFonts w:cstheme="minorHAnsi"/>
-          <w:b/>
-          <w:bCs/>
         </w:rPr>
         <w:t>Trebol</w:t>
       </w:r>
@@ -1311,31 +1195,16 @@
       <w:r>
         <w:rPr>
           <w:rFonts w:cstheme="minorHAnsi"/>
-          <w:b/>
-          <w:bCs/>
-        </w:rPr>
-        <w:t xml:space="preserve"> comenzó su escalada</w:t>
-      </w:r>
-      <w:r>
-        <w:rPr>
-          <w:rFonts w:cstheme="minorHAnsi"/>
-        </w:rPr>
-        <w:t xml:space="preserve">, pasando de la sexta a la cuarta posición, mientras </w:t>
-      </w:r>
-      <w:r>
-        <w:rPr>
-          <w:rFonts w:cstheme="minorHAnsi"/>
-          <w:b/>
-          <w:bCs/>
-        </w:rPr>
-        <w:t>Goldaracena sufría y caía en la clasificación</w:t>
-      </w:r>
-      <w:r>
-        <w:rPr>
-          <w:rFonts w:cstheme="minorHAnsi"/>
-        </w:rPr>
-        <w:t>.</w:t>
-      </w:r>
+        </w:rPr>
+        <w:t xml:space="preserve"> inició una escalada, pasando de la sexta a la cuarta posición, mientras Goldaracena sufría y caía en la clasificación.</w:t>
+      </w:r>
+    </w:p>
+    <w:p>
+      <w:pPr>
+        <w:rPr>
+          <w:rFonts w:cstheme="minorHAnsi"/>
+        </w:rPr>
+      </w:pPr>
     </w:p>
     <w:p>
       <w:pPr>
@@ -1353,23 +1222,7 @@
         <w:rPr>
           <w:rFonts w:cstheme="minorHAnsi"/>
         </w:rPr>
-        <w:t xml:space="preserve"> </w:t>
-      </w:r>
-      <w:r>
-        <w:rPr>
-          <w:rFonts w:cstheme="minorHAnsi"/>
-          <w:b/>
-          <w:bCs/>
-        </w:rPr>
-        <w:t xml:space="preserve">RESULTADOS FINALES </w:t>
-      </w:r>
-      <w:r>
-        <w:rPr>
-          <w:rFonts w:cstheme="minorHAnsi"/>
-          <w:b/>
-          <w:bCs/>
-        </w:rPr>
-        <w:t>CARRERA SPRINT</w:t>
+        <w:t xml:space="preserve"> RESULTADOS FINALES - CARRERA SPRINT </w:t>
       </w:r>
       <w:r>
         <w:rPr>
@@ -1381,8 +1234,15 @@
         <w:rPr>
           <w:rFonts w:cstheme="minorHAnsi"/>
         </w:rPr>
-        <w:br/>
-      </w:r>
+        <w:t xml:space="preserve">  </w:t>
+      </w:r>
+    </w:p>
+    <w:p>
+      <w:pPr>
+        <w:rPr>
+          <w:rFonts w:cstheme="minorHAnsi"/>
+        </w:rPr>
+      </w:pPr>
       <w:r>
         <w:rPr>
           <w:rFonts w:ascii="Segoe UI Emoji" w:hAnsi="Segoe UI Emoji" w:cs="Segoe UI Emoji"/>
@@ -1393,22 +1253,12 @@
         <w:rPr>
           <w:rFonts w:cstheme="minorHAnsi"/>
         </w:rPr>
-        <w:t xml:space="preserve"> </w:t>
-      </w:r>
-      <w:r>
-        <w:rPr>
-          <w:rFonts w:cstheme="minorHAnsi"/>
-          <w:b/>
-          <w:bCs/>
-        </w:rPr>
-        <w:t xml:space="preserve">Alejandro </w:t>
+        <w:t xml:space="preserve"> Alejandro </w:t>
       </w:r>
       <w:proofErr w:type="spellStart"/>
       <w:r>
         <w:rPr>
           <w:rFonts w:cstheme="minorHAnsi"/>
-          <w:b/>
-          <w:bCs/>
         </w:rPr>
         <w:t>Rieiro</w:t>
       </w:r>
@@ -1416,17 +1266,16 @@
       <w:r>
         <w:rPr>
           <w:rFonts w:cstheme="minorHAnsi"/>
-          <w:b/>
-          <w:bCs/>
-        </w:rPr>
-        <w:t xml:space="preserve"> – Victoria impecable desde la pole</w:t>
-      </w:r>
-      <w:r>
-        <w:rPr>
-          <w:rFonts w:cstheme="minorHAnsi"/>
-        </w:rPr>
-        <w:br/>
-      </w:r>
+        </w:rPr>
+        <w:t xml:space="preserve"> – Victoria impecable desde la pole  </w:t>
+      </w:r>
+    </w:p>
+    <w:p>
+      <w:pPr>
+        <w:rPr>
+          <w:rFonts w:cstheme="minorHAnsi"/>
+        </w:rPr>
+      </w:pPr>
       <w:r>
         <w:rPr>
           <w:rFonts w:ascii="Segoe UI Emoji" w:hAnsi="Segoe UI Emoji" w:cs="Segoe UI Emoji"/>
@@ -1437,22 +1286,12 @@
         <w:rPr>
           <w:rFonts w:cstheme="minorHAnsi"/>
         </w:rPr>
-        <w:t xml:space="preserve"> </w:t>
-      </w:r>
-      <w:r>
-        <w:rPr>
-          <w:rFonts w:cstheme="minorHAnsi"/>
-          <w:b/>
-          <w:bCs/>
-        </w:rPr>
-        <w:t xml:space="preserve">Ian </w:t>
+        <w:t xml:space="preserve"> Ian </w:t>
       </w:r>
       <w:proofErr w:type="spellStart"/>
       <w:r>
         <w:rPr>
           <w:rFonts w:cstheme="minorHAnsi"/>
-          <w:b/>
-          <w:bCs/>
         </w:rPr>
         <w:t>Trebol</w:t>
       </w:r>
@@ -1460,17 +1299,16 @@
       <w:r>
         <w:rPr>
           <w:rFonts w:cstheme="minorHAnsi"/>
-          <w:b/>
-          <w:bCs/>
-        </w:rPr>
-        <w:t xml:space="preserve"> – De quinto a segundo con un ritmo imparable</w:t>
-      </w:r>
-      <w:r>
-        <w:rPr>
-          <w:rFonts w:cstheme="minorHAnsi"/>
-        </w:rPr>
-        <w:br/>
-      </w:r>
+        </w:rPr>
+        <w:t xml:space="preserve"> – De quinto a segundo con un ritmo imparable  </w:t>
+      </w:r>
+    </w:p>
+    <w:p>
+      <w:pPr>
+        <w:rPr>
+          <w:rFonts w:cstheme="minorHAnsi"/>
+        </w:rPr>
+      </w:pPr>
       <w:r>
         <w:rPr>
           <w:rFonts w:ascii="Segoe UI Emoji" w:hAnsi="Segoe UI Emoji" w:cs="Segoe UI Emoji"/>
@@ -1481,16 +1319,15 @@
         <w:rPr>
           <w:rFonts w:cstheme="minorHAnsi"/>
         </w:rPr>
-        <w:t xml:space="preserve"> </w:t>
-      </w:r>
-      <w:r>
-        <w:rPr>
-          <w:rFonts w:cstheme="minorHAnsi"/>
-          <w:b/>
-          <w:bCs/>
-        </w:rPr>
-        <w:t>Alfaro – Se repone del desastre inicial y cierra el podio</w:t>
-      </w:r>
+        <w:t xml:space="preserve"> Alfaro – Se repone del desastre inicial y cierra el podio  </w:t>
+      </w:r>
+    </w:p>
+    <w:p>
+      <w:pPr>
+        <w:rPr>
+          <w:rFonts w:cstheme="minorHAnsi"/>
+        </w:rPr>
+      </w:pPr>
     </w:p>
     <w:p>
       <w:pPr>
@@ -1508,21 +1345,7 @@
         <w:rPr>
           <w:rFonts w:cstheme="minorHAnsi"/>
         </w:rPr>
-        <w:t xml:space="preserve"> </w:t>
-      </w:r>
-      <w:r>
-        <w:rPr>
-          <w:rFonts w:cstheme="minorHAnsi"/>
-          <w:b/>
-          <w:bCs/>
-        </w:rPr>
-        <w:t>Una carrera que tuvo de todo: caos, adelantamientos de locura y un final de alto voltaje. ¡La temporada apenas comienza y ya estamos al rojo vivo!</w:t>
-      </w:r>
-      <w:r>
-        <w:rPr>
-          <w:rFonts w:cstheme="minorHAnsi"/>
-        </w:rPr>
-        <w:t xml:space="preserve"> </w:t>
+        <w:t xml:space="preserve"> Una carrera que lo tuvo todo: caos, adelantamientos de locura y un final de alto voltaje. ¡La temporada apenas comienza y ya estamos al rojo vivo! </w:t>
       </w:r>
       <w:r>
         <w:rPr>
@@ -1548,7 +1371,7 @@
         <w:rPr>
           <w:rFonts w:cstheme="minorHAnsi"/>
         </w:rPr>
-        <w:t xml:space="preserve">La carrera principal de la F3 en Oran Park fue un auténtico campo de batalla, con adelantamientos, caos y estrategia en boxes marcando el destino de los pilotos. Ian </w:t>
+        <w:t xml:space="preserve">La carrera principal de la F3 en Oran Park se convirtió en un auténtico campo de batalla, con adelantamientos, caos y estrategia en boxes marcando el destino de los pilotos. Ian </w:t>
       </w:r>
       <w:proofErr w:type="spellStart"/>
       <w:r>
@@ -1562,21 +1385,15 @@
         <w:rPr>
           <w:rFonts w:cstheme="minorHAnsi"/>
         </w:rPr>
-        <w:t xml:space="preserve"> cruzó la meta como ganador, pero la polémica no tardó en llegar.</w:t>
-      </w:r>
-    </w:p>
-    <w:p>
-      <w:pPr>
-        <w:rPr>
-          <w:rFonts w:cstheme="minorHAnsi"/>
-        </w:rPr>
-      </w:pPr>
-      <w:r>
-        <w:rPr>
-          <w:rFonts w:cstheme="minorHAnsi"/>
-        </w:rPr>
-        <w:t>Con la parrilla invertida, Ignacio Jiménez arrancaba desde la pole, pero una mala salida lo dejó fuera de la pelea en segundos. Los Red Bull de Alfaro volvieron a protagonizar un incidente en la salida, obligando al Safety Car a intervenir una vez más.</w:t>
-      </w:r>
+        <w:t xml:space="preserve"> cruzó la meta como ganador, pero la polémica no tardó en llegar. Con la parrilla invertida, Ignacio Jiménez arrancó desde la pole, pero una mala salida lo dejó fuera de la pelea en segundos. Los Red Bull de Alfaro protagonizaron otro incidente en la salida, obligando al Safety Car a intervenir una vez más.</w:t>
+      </w:r>
+    </w:p>
+    <w:p>
+      <w:pPr>
+        <w:rPr>
+          <w:rFonts w:cstheme="minorHAnsi"/>
+        </w:rPr>
+      </w:pPr>
     </w:p>
     <w:p>
       <w:pPr>
@@ -1610,20 +1427,7 @@
         <w:rPr>
           <w:rFonts w:cstheme="minorHAnsi"/>
         </w:rPr>
-        <w:t xml:space="preserve"> comenzaba su remontada desde la décima posición. </w:t>
-      </w:r>
-    </w:p>
-    <w:p>
-      <w:pPr>
-        <w:rPr>
-          <w:rFonts w:cstheme="minorHAnsi"/>
-        </w:rPr>
-      </w:pPr>
-      <w:r>
-        <w:rPr>
-          <w:rFonts w:cstheme="minorHAnsi"/>
-        </w:rPr>
-        <w:t xml:space="preserve">Las paradas en boxes fueron clave, con </w:t>
+        <w:t xml:space="preserve"> inició una remontada desde la décima posición. Las paradas en boxes fueron clave: </w:t>
       </w:r>
       <w:proofErr w:type="spellStart"/>
       <w:r>
@@ -1651,7 +1455,7 @@
         <w:rPr>
           <w:rFonts w:cstheme="minorHAnsi"/>
         </w:rPr>
-        <w:t xml:space="preserve"> entrando prácticamente al mismo tiempo y saliendo pegados. En las vueltas finales, </w:t>
+        <w:t xml:space="preserve"> entraron prácticamente al mismo tiempo y salieron pegados. En las vueltas finales, </w:t>
       </w:r>
       <w:proofErr w:type="spellStart"/>
       <w:r>
@@ -1688,6 +1492,13 @@
           <w:rFonts w:cstheme="minorHAnsi"/>
         </w:rPr>
       </w:pPr>
+    </w:p>
+    <w:p>
+      <w:pPr>
+        <w:rPr>
+          <w:rFonts w:cstheme="minorHAnsi"/>
+        </w:rPr>
+      </w:pPr>
       <w:r>
         <w:rPr>
           <w:rFonts w:cstheme="minorHAnsi"/>
@@ -1753,7 +1564,13 @@
     </w:p>
     <w:p>
       <w:pPr>
-        <w:spacing w:after="0"/>
+        <w:rPr>
+          <w:rFonts w:cstheme="minorHAnsi"/>
+        </w:rPr>
+      </w:pPr>
+    </w:p>
+    <w:p>
+      <w:pPr>
         <w:rPr>
           <w:rFonts w:cstheme="minorHAnsi"/>
         </w:rPr>
@@ -1776,10 +1593,15 @@
         </w:rPr>
         <w:t>🏁</w:t>
       </w:r>
-    </w:p>
-    <w:p>
-      <w:pPr>
-        <w:spacing w:after="0"/>
+      <w:r>
+        <w:rPr>
+          <w:rFonts w:cstheme="minorHAnsi"/>
+        </w:rPr>
+        <w:t xml:space="preserve">  </w:t>
+      </w:r>
+    </w:p>
+    <w:p>
+      <w:pPr>
         <w:rPr>
           <w:rFonts w:cstheme="minorHAnsi"/>
         </w:rPr>
@@ -1808,20 +1630,20 @@
         <w:rPr>
           <w:rFonts w:cstheme="minorHAnsi"/>
         </w:rPr>
-        <w:t xml:space="preserve"> – Gana con polémica tras la sanción</w:t>
-      </w:r>
-    </w:p>
-    <w:p>
-      <w:pPr>
-        <w:spacing w:after="0"/>
-        <w:rPr>
-          <w:rFonts w:cstheme="minorHAnsi"/>
-        </w:rPr>
-      </w:pPr>
-      <w:r>
-        <w:rPr>
-          <w:rFonts w:ascii="Segoe UI Emoji" w:hAnsi="Segoe UI Emoji" w:cs="Segoe UI Emoji"/>
-        </w:rPr>
+        <w:t xml:space="preserve"> – Gana con polémica tras la sanción  </w:t>
+      </w:r>
+    </w:p>
+    <w:p>
+      <w:pPr>
+        <w:rPr>
+          <w:rFonts w:cstheme="minorHAnsi"/>
+        </w:rPr>
+      </w:pPr>
+      <w:r>
+        <w:rPr>
+          <w:rFonts w:ascii="Segoe UI Emoji" w:hAnsi="Segoe UI Emoji" w:cs="Segoe UI Emoji"/>
+        </w:rPr>
+        <w:lastRenderedPageBreak/>
         <w:t>🥈</w:t>
       </w:r>
       <w:r>
@@ -1842,12 +1664,11 @@
         <w:rPr>
           <w:rFonts w:cstheme="minorHAnsi"/>
         </w:rPr>
-        <w:t xml:space="preserve"> – Impresionante remontada desde la P10</w:t>
-      </w:r>
-    </w:p>
-    <w:p>
-      <w:pPr>
-        <w:spacing w:after="0"/>
+        <w:t xml:space="preserve"> – Impresionante remontada desde la P10  </w:t>
+      </w:r>
+    </w:p>
+    <w:p>
+      <w:pPr>
         <w:rPr>
           <w:rFonts w:cstheme="minorHAnsi"/>
         </w:rPr>
@@ -1876,8 +1697,15 @@
         <w:rPr>
           <w:rFonts w:cstheme="minorHAnsi"/>
         </w:rPr>
-        <w:t xml:space="preserve"> – Resiste la presión y se sube al podio</w:t>
-      </w:r>
+        <w:t xml:space="preserve"> – Resiste la presión y se sube al podio  </w:t>
+      </w:r>
+    </w:p>
+    <w:p>
+      <w:pPr>
+        <w:rPr>
+          <w:rFonts w:cstheme="minorHAnsi"/>
+        </w:rPr>
+      </w:pPr>
     </w:p>
     <w:p>
       <w:pPr>
@@ -1903,40 +1731,6 @@
         </w:rPr>
         <w:t>🔥🏎️</w:t>
       </w:r>
-    </w:p>
-    <w:p>
-      <w:pPr>
-        <w:rPr>
-          <w:rFonts w:cstheme="minorHAnsi"/>
-        </w:rPr>
-      </w:pPr>
-      <w:r>
-        <w:rPr>
-          <w:rFonts w:cstheme="minorHAnsi"/>
-        </w:rPr>
-        <w:br w:type="page"/>
-      </w:r>
-    </w:p>
-    <w:p>
-      <w:pPr>
-        <w:rPr>
-          <w:rFonts w:cstheme="minorHAnsi"/>
-        </w:rPr>
-      </w:pPr>
-    </w:p>
-    <w:p>
-      <w:pPr>
-        <w:rPr>
-          <w:rFonts w:cstheme="minorHAnsi"/>
-        </w:rPr>
-      </w:pPr>
-    </w:p>
-    <w:p>
-      <w:pPr>
-        <w:rPr>
-          <w:rFonts w:cstheme="minorHAnsi"/>
-        </w:rPr>
-      </w:pPr>
     </w:p>
     <w:sectPr>
       <w:pgSz w:w="11906" w:h="16838"/>
@@ -2672,6 +2466,7 @@
   <w:style w:type="character" w:default="1" w:styleId="Fuentedeprrafopredeter">
     <w:name w:val="Default Paragraph Font"/>
     <w:uiPriority w:val="1"/>
+    <w:semiHidden/>
     <w:unhideWhenUsed/>
   </w:style>
   <w:style w:type="table" w:default="1" w:styleId="Tablanormal">

</xml_diff>

<commit_message>
update race 4 f3
</commit_message>
<xml_diff>
--- a/F3.docx
+++ b/F3.docx
@@ -1710,7 +1710,7 @@
     <w:p>
       <w:pPr>
         <w:rPr>
-          <w:rFonts w:cstheme="minorHAnsi"/>
+          <w:rFonts w:ascii="Segoe UI Emoji" w:hAnsi="Segoe UI Emoji" w:cs="Segoe UI Emoji"/>
         </w:rPr>
       </w:pPr>
       <w:r>
@@ -1731,6 +1731,2544 @@
         </w:rPr>
         <w:t>🔥🏎️</w:t>
       </w:r>
+    </w:p>
+    <w:p>
+      <w:pPr>
+        <w:rPr>
+          <w:rFonts w:ascii="Segoe UI Emoji" w:hAnsi="Segoe UI Emoji" w:cs="Segoe UI Emoji"/>
+        </w:rPr>
+      </w:pPr>
+      <w:r>
+        <w:rPr>
+          <w:rFonts w:ascii="Segoe UI Emoji" w:hAnsi="Segoe UI Emoji" w:cs="Segoe UI Emoji"/>
+        </w:rPr>
+        <w:br w:type="page"/>
+      </w:r>
+    </w:p>
+    <w:p>
+      <w:pPr>
+        <w:rPr>
+          <w:rFonts w:cstheme="minorHAnsi"/>
+        </w:rPr>
+      </w:pPr>
+      <w:r>
+        <w:rPr>
+          <w:rFonts w:cstheme="minorHAnsi"/>
+        </w:rPr>
+        <w:lastRenderedPageBreak/>
+        <w:t>¡</w:t>
+      </w:r>
+      <w:r>
+        <w:rPr>
+          <w:rFonts w:ascii="Segoe UI Emoji" w:hAnsi="Segoe UI Emoji" w:cs="Segoe UI Emoji"/>
+        </w:rPr>
+        <w:t>🔥</w:t>
+      </w:r>
+      <w:r>
+        <w:rPr>
+          <w:rFonts w:cstheme="minorHAnsi"/>
+        </w:rPr>
+        <w:t xml:space="preserve"> </w:t>
+      </w:r>
+      <w:r>
+        <w:rPr>
+          <w:rFonts w:cstheme="minorHAnsi"/>
+          <w:b/>
+          <w:bCs/>
+        </w:rPr>
+        <w:t>CAOS Y GLORIA EN SILVERSTONE: UNA SPRINT DE INFARTO</w:t>
+      </w:r>
+      <w:r>
+        <w:rPr>
+          <w:rFonts w:cstheme="minorHAnsi"/>
+        </w:rPr>
+        <w:t xml:space="preserve"> </w:t>
+      </w:r>
+      <w:r>
+        <w:rPr>
+          <w:rFonts w:ascii="Segoe UI Emoji" w:hAnsi="Segoe UI Emoji" w:cs="Segoe UI Emoji"/>
+        </w:rPr>
+        <w:t>🔥</w:t>
+      </w:r>
+    </w:p>
+    <w:p>
+      <w:pPr>
+        <w:rPr>
+          <w:rFonts w:cstheme="minorHAnsi"/>
+        </w:rPr>
+      </w:pPr>
+      <w:r>
+        <w:rPr>
+          <w:rFonts w:cstheme="minorHAnsi"/>
+        </w:rPr>
+        <w:t xml:space="preserve">La primera carrera de la Fórmula 3 en </w:t>
+      </w:r>
+      <w:proofErr w:type="spellStart"/>
+      <w:r>
+        <w:rPr>
+          <w:rFonts w:cstheme="minorHAnsi"/>
+        </w:rPr>
+        <w:t>Silverstone</w:t>
+      </w:r>
+      <w:proofErr w:type="spellEnd"/>
+      <w:r>
+        <w:rPr>
+          <w:rFonts w:cstheme="minorHAnsi"/>
+        </w:rPr>
+        <w:t xml:space="preserve"> fue </w:t>
+      </w:r>
+      <w:r>
+        <w:rPr>
+          <w:rFonts w:cstheme="minorHAnsi"/>
+          <w:b/>
+          <w:bCs/>
+        </w:rPr>
+        <w:t>un torbellino de drama, accidentes y emoción al límite</w:t>
+      </w:r>
+      <w:r>
+        <w:rPr>
+          <w:rFonts w:cstheme="minorHAnsi"/>
+        </w:rPr>
+        <w:t>. Lo que prometía ser una carrera corta de 15 minutos se convirtió en un espectáculo de supervivencia en el asfalto británico.</w:t>
+      </w:r>
+    </w:p>
+    <w:p>
+      <w:pPr>
+        <w:rPr>
+          <w:rFonts w:cstheme="minorHAnsi"/>
+        </w:rPr>
+      </w:pPr>
+      <w:r>
+        <w:rPr>
+          <w:rFonts w:ascii="Segoe UI Emoji" w:hAnsi="Segoe UI Emoji" w:cs="Segoe UI Emoji"/>
+        </w:rPr>
+        <w:t>🏎️</w:t>
+      </w:r>
+      <w:r>
+        <w:rPr>
+          <w:rFonts w:cstheme="minorHAnsi"/>
+        </w:rPr>
+        <w:t xml:space="preserve"> </w:t>
+      </w:r>
+      <w:r>
+        <w:rPr>
+          <w:rFonts w:cstheme="minorHAnsi"/>
+          <w:b/>
+          <w:bCs/>
+        </w:rPr>
+        <w:t>Alex Moreno</w:t>
+      </w:r>
+      <w:r>
+        <w:rPr>
+          <w:rFonts w:cstheme="minorHAnsi"/>
+        </w:rPr>
+        <w:t xml:space="preserve">, que partía desde la </w:t>
+      </w:r>
+      <w:r>
+        <w:rPr>
+          <w:rFonts w:cstheme="minorHAnsi"/>
+          <w:b/>
+          <w:bCs/>
+        </w:rPr>
+        <w:t>pole position</w:t>
+      </w:r>
+      <w:r>
+        <w:rPr>
+          <w:rFonts w:cstheme="minorHAnsi"/>
+        </w:rPr>
+        <w:t xml:space="preserve">, sufrió una </w:t>
+      </w:r>
+      <w:r>
+        <w:rPr>
+          <w:rFonts w:cstheme="minorHAnsi"/>
+          <w:b/>
+          <w:bCs/>
+        </w:rPr>
+        <w:t>pesadilla absoluta</w:t>
+      </w:r>
+      <w:r>
+        <w:rPr>
+          <w:rFonts w:cstheme="minorHAnsi"/>
+        </w:rPr>
+        <w:t>: una mala salida lo dejó vulnerable y, pocos segundos después, se vio envuelto en un accidente que lo mandó al fondo de la parrilla. Pero lo peor aún estaba por venir…</w:t>
+      </w:r>
+    </w:p>
+    <w:p>
+      <w:pPr>
+        <w:rPr>
+          <w:rFonts w:cstheme="minorHAnsi"/>
+        </w:rPr>
+      </w:pPr>
+      <w:r>
+        <w:rPr>
+          <w:rFonts w:ascii="Segoe UI Emoji" w:hAnsi="Segoe UI Emoji" w:cs="Segoe UI Emoji"/>
+        </w:rPr>
+        <w:t>💥</w:t>
+      </w:r>
+      <w:r>
+        <w:rPr>
+          <w:rFonts w:cstheme="minorHAnsi"/>
+        </w:rPr>
+        <w:t xml:space="preserve"> </w:t>
+      </w:r>
+      <w:r>
+        <w:rPr>
+          <w:rFonts w:cstheme="minorHAnsi"/>
+          <w:b/>
+          <w:bCs/>
+        </w:rPr>
+        <w:t>MULTITUDINARIO ACCIDENTE EN LA RECTA DE ATRÁS</w:t>
+      </w:r>
+      <w:r>
+        <w:rPr>
+          <w:rFonts w:cstheme="minorHAnsi"/>
+        </w:rPr>
+        <w:t xml:space="preserve"> </w:t>
+      </w:r>
+      <w:r>
+        <w:rPr>
+          <w:rFonts w:ascii="Segoe UI Emoji" w:hAnsi="Segoe UI Emoji" w:cs="Segoe UI Emoji"/>
+        </w:rPr>
+        <w:t>💥</w:t>
+      </w:r>
+      <w:r>
+        <w:rPr>
+          <w:rFonts w:cstheme="minorHAnsi"/>
+        </w:rPr>
+        <w:br/>
+        <w:t xml:space="preserve">Francisco Alfaro perdió el control, trompeó y </w:t>
+      </w:r>
+      <w:r>
+        <w:rPr>
+          <w:rFonts w:cstheme="minorHAnsi"/>
+          <w:b/>
+          <w:bCs/>
+        </w:rPr>
+        <w:t>desató el caos</w:t>
+      </w:r>
+      <w:r>
+        <w:rPr>
+          <w:rFonts w:cstheme="minorHAnsi"/>
+        </w:rPr>
+        <w:t xml:space="preserve">, impactando contra un Ferrari y un Aston Martin en un incidente que obligó a desplegar el </w:t>
+      </w:r>
+      <w:r>
+        <w:rPr>
+          <w:rFonts w:cstheme="minorHAnsi"/>
+          <w:b/>
+          <w:bCs/>
+        </w:rPr>
+        <w:t>coche de seguridad</w:t>
+      </w:r>
+      <w:r>
+        <w:rPr>
+          <w:rFonts w:cstheme="minorHAnsi"/>
+        </w:rPr>
+        <w:t>. ¡Una escena dantesca!</w:t>
+      </w:r>
+    </w:p>
+    <w:p>
+      <w:pPr>
+        <w:rPr>
+          <w:rFonts w:cstheme="minorHAnsi"/>
+        </w:rPr>
+      </w:pPr>
+      <w:r>
+        <w:rPr>
+          <w:rFonts w:cstheme="minorHAnsi"/>
+        </w:rPr>
+        <w:t xml:space="preserve">Con la carrera relanzada, la batalla por la victoria estalló en un duelo épico entre </w:t>
+      </w:r>
+      <w:r>
+        <w:rPr>
+          <w:rFonts w:cstheme="minorHAnsi"/>
+          <w:b/>
+          <w:bCs/>
+        </w:rPr>
+        <w:t xml:space="preserve">Alejandro </w:t>
+      </w:r>
+      <w:proofErr w:type="spellStart"/>
+      <w:r>
+        <w:rPr>
+          <w:rFonts w:cstheme="minorHAnsi"/>
+          <w:b/>
+          <w:bCs/>
+        </w:rPr>
+        <w:t>Rieiro</w:t>
+      </w:r>
+      <w:proofErr w:type="spellEnd"/>
+      <w:r>
+        <w:rPr>
+          <w:rFonts w:cstheme="minorHAnsi"/>
+          <w:b/>
+          <w:bCs/>
+        </w:rPr>
+        <w:t xml:space="preserve"> (Renault) y Alejandro Martín (</w:t>
+      </w:r>
+      <w:proofErr w:type="spellStart"/>
+      <w:r>
+        <w:rPr>
+          <w:rFonts w:cstheme="minorHAnsi"/>
+          <w:b/>
+          <w:bCs/>
+        </w:rPr>
+        <w:t>Kick</w:t>
+      </w:r>
+      <w:proofErr w:type="spellEnd"/>
+      <w:r>
+        <w:rPr>
+          <w:rFonts w:cstheme="minorHAnsi"/>
+          <w:b/>
+          <w:bCs/>
+        </w:rPr>
+        <w:t xml:space="preserve"> </w:t>
+      </w:r>
+      <w:proofErr w:type="spellStart"/>
+      <w:r>
+        <w:rPr>
+          <w:rFonts w:cstheme="minorHAnsi"/>
+          <w:b/>
+          <w:bCs/>
+        </w:rPr>
+        <w:t>Sauber</w:t>
+      </w:r>
+      <w:proofErr w:type="spellEnd"/>
+      <w:r>
+        <w:rPr>
+          <w:rFonts w:cstheme="minorHAnsi"/>
+          <w:b/>
+          <w:bCs/>
+        </w:rPr>
+        <w:t>)</w:t>
+      </w:r>
+      <w:r>
+        <w:rPr>
+          <w:rFonts w:cstheme="minorHAnsi"/>
+        </w:rPr>
+        <w:t xml:space="preserve">. </w:t>
+      </w:r>
+      <w:proofErr w:type="spellStart"/>
+      <w:r>
+        <w:rPr>
+          <w:rFonts w:cstheme="minorHAnsi"/>
+        </w:rPr>
+        <w:t>Rieiro</w:t>
+      </w:r>
+      <w:proofErr w:type="spellEnd"/>
+      <w:r>
+        <w:rPr>
+          <w:rFonts w:cstheme="minorHAnsi"/>
+        </w:rPr>
+        <w:t xml:space="preserve"> parecía tener la carrera bajo control, pero en la </w:t>
+      </w:r>
+      <w:r>
+        <w:rPr>
+          <w:rFonts w:cstheme="minorHAnsi"/>
+          <w:b/>
+          <w:bCs/>
+        </w:rPr>
+        <w:t>última vuelta, Martín ejecutó un adelantamiento quirúrgico</w:t>
+      </w:r>
+      <w:r>
+        <w:rPr>
+          <w:rFonts w:cstheme="minorHAnsi"/>
+        </w:rPr>
+        <w:t xml:space="preserve"> y </w:t>
+      </w:r>
+      <w:r>
+        <w:rPr>
+          <w:rFonts w:cstheme="minorHAnsi"/>
+          <w:b/>
+          <w:bCs/>
+        </w:rPr>
+        <w:t>se llevó el triunfo</w:t>
+      </w:r>
+      <w:r>
+        <w:rPr>
+          <w:rFonts w:cstheme="minorHAnsi"/>
+        </w:rPr>
+        <w:t xml:space="preserve"> en un final electrizante.</w:t>
+      </w:r>
+    </w:p>
+    <w:p>
+      <w:pPr>
+        <w:rPr>
+          <w:rFonts w:cstheme="minorHAnsi"/>
+        </w:rPr>
+      </w:pPr>
+      <w:r>
+        <w:rPr>
+          <w:rFonts w:ascii="Segoe UI Emoji" w:hAnsi="Segoe UI Emoji" w:cs="Segoe UI Emoji"/>
+        </w:rPr>
+        <w:t>🔝</w:t>
+      </w:r>
+      <w:r>
+        <w:rPr>
+          <w:rFonts w:cstheme="minorHAnsi"/>
+        </w:rPr>
+        <w:t xml:space="preserve"> </w:t>
+      </w:r>
+      <w:r>
+        <w:rPr>
+          <w:rFonts w:cstheme="minorHAnsi"/>
+          <w:b/>
+          <w:bCs/>
+        </w:rPr>
+        <w:t>Los Héroes del Día:</w:t>
+      </w:r>
+      <w:r>
+        <w:rPr>
+          <w:rFonts w:cstheme="minorHAnsi"/>
+        </w:rPr>
+        <w:br/>
+      </w:r>
+      <w:r>
+        <w:rPr>
+          <w:rFonts w:ascii="Segoe UI Emoji" w:hAnsi="Segoe UI Emoji" w:cs="Segoe UI Emoji"/>
+        </w:rPr>
+        <w:t>🥇</w:t>
+      </w:r>
+      <w:r>
+        <w:rPr>
+          <w:rFonts w:cstheme="minorHAnsi"/>
+        </w:rPr>
+        <w:t xml:space="preserve"> </w:t>
+      </w:r>
+      <w:r>
+        <w:rPr>
+          <w:rFonts w:cstheme="minorHAnsi"/>
+          <w:b/>
+          <w:bCs/>
+        </w:rPr>
+        <w:t>Alejandro Martín</w:t>
+      </w:r>
+      <w:r>
+        <w:rPr>
+          <w:rFonts w:cstheme="minorHAnsi"/>
+        </w:rPr>
+        <w:t xml:space="preserve"> – Victoria con un adelantamiento de antología.</w:t>
+      </w:r>
+      <w:r>
+        <w:rPr>
+          <w:rFonts w:cstheme="minorHAnsi"/>
+        </w:rPr>
+        <w:br/>
+      </w:r>
+      <w:r>
+        <w:rPr>
+          <w:rFonts w:ascii="Segoe UI Emoji" w:hAnsi="Segoe UI Emoji" w:cs="Segoe UI Emoji"/>
+        </w:rPr>
+        <w:t>🥈</w:t>
+      </w:r>
+      <w:r>
+        <w:rPr>
+          <w:rFonts w:cstheme="minorHAnsi"/>
+        </w:rPr>
+        <w:t xml:space="preserve"> </w:t>
+      </w:r>
+      <w:r>
+        <w:rPr>
+          <w:rFonts w:cstheme="minorHAnsi"/>
+          <w:b/>
+          <w:bCs/>
+        </w:rPr>
+        <w:t xml:space="preserve">Alejandro </w:t>
+      </w:r>
+      <w:proofErr w:type="spellStart"/>
+      <w:r>
+        <w:rPr>
+          <w:rFonts w:cstheme="minorHAnsi"/>
+          <w:b/>
+          <w:bCs/>
+        </w:rPr>
+        <w:t>Rieiro</w:t>
+      </w:r>
+      <w:proofErr w:type="spellEnd"/>
+      <w:r>
+        <w:rPr>
+          <w:rFonts w:cstheme="minorHAnsi"/>
+        </w:rPr>
+        <w:t xml:space="preserve"> – De líder a segundo en un suspiro.</w:t>
+      </w:r>
+      <w:r>
+        <w:rPr>
+          <w:rFonts w:cstheme="minorHAnsi"/>
+        </w:rPr>
+        <w:br/>
+      </w:r>
+      <w:r>
+        <w:rPr>
+          <w:rFonts w:ascii="Segoe UI Emoji" w:hAnsi="Segoe UI Emoji" w:cs="Segoe UI Emoji"/>
+        </w:rPr>
+        <w:t>🥉</w:t>
+      </w:r>
+      <w:r>
+        <w:rPr>
+          <w:rFonts w:cstheme="minorHAnsi"/>
+        </w:rPr>
+        <w:t xml:space="preserve"> </w:t>
+      </w:r>
+      <w:proofErr w:type="spellStart"/>
+      <w:r>
+        <w:rPr>
+          <w:rFonts w:cstheme="minorHAnsi"/>
+          <w:b/>
+          <w:bCs/>
+        </w:rPr>
+        <w:t>Chose</w:t>
+      </w:r>
+      <w:proofErr w:type="spellEnd"/>
+      <w:r>
+        <w:rPr>
+          <w:rFonts w:cstheme="minorHAnsi"/>
+          <w:b/>
+          <w:bCs/>
+        </w:rPr>
+        <w:t xml:space="preserve"> Deniz</w:t>
+      </w:r>
+      <w:r>
+        <w:rPr>
+          <w:rFonts w:cstheme="minorHAnsi"/>
+        </w:rPr>
+        <w:t xml:space="preserve"> – Firme en el podio tras una carrera caótica.</w:t>
+      </w:r>
+      <w:r>
+        <w:rPr>
+          <w:rFonts w:cstheme="minorHAnsi"/>
+        </w:rPr>
+        <w:br/>
+      </w:r>
+      <w:r>
+        <w:rPr>
+          <w:rFonts w:ascii="Segoe UI Emoji" w:hAnsi="Segoe UI Emoji" w:cs="Segoe UI Emoji"/>
+        </w:rPr>
+        <w:t>🏁</w:t>
+      </w:r>
+      <w:r>
+        <w:rPr>
+          <w:rFonts w:cstheme="minorHAnsi"/>
+        </w:rPr>
+        <w:t xml:space="preserve"> Pelayo Barata (4°) y Sergio García (5°) completaron el top 5 en una jornada de pura adrenalina.</w:t>
+      </w:r>
+    </w:p>
+    <w:p>
+      <w:pPr>
+        <w:rPr>
+          <w:rFonts w:cstheme="minorHAnsi"/>
+        </w:rPr>
+      </w:pPr>
+      <w:r>
+        <w:rPr>
+          <w:rFonts w:cstheme="minorHAnsi"/>
+        </w:rPr>
+        <w:t>Pero no todo fue gloria:</w:t>
+      </w:r>
+      <w:r>
+        <w:rPr>
+          <w:rFonts w:cstheme="minorHAnsi"/>
+        </w:rPr>
+        <w:br/>
+      </w:r>
+      <w:r>
+        <w:rPr>
+          <w:rFonts w:ascii="Segoe UI Emoji" w:hAnsi="Segoe UI Emoji" w:cs="Segoe UI Emoji"/>
+        </w:rPr>
+        <w:t>❌</w:t>
+      </w:r>
+      <w:r>
+        <w:rPr>
+          <w:rFonts w:cstheme="minorHAnsi"/>
+        </w:rPr>
+        <w:t xml:space="preserve"> </w:t>
+      </w:r>
+      <w:r>
+        <w:rPr>
+          <w:rFonts w:cstheme="minorHAnsi"/>
+          <w:b/>
+          <w:bCs/>
+        </w:rPr>
+        <w:t>Antonio Linares</w:t>
+      </w:r>
+      <w:r>
+        <w:rPr>
+          <w:rFonts w:cstheme="minorHAnsi"/>
+        </w:rPr>
+        <w:t xml:space="preserve"> protagonizó un trompo que lo dejó sin opciones.</w:t>
+      </w:r>
+      <w:r>
+        <w:rPr>
+          <w:rFonts w:cstheme="minorHAnsi"/>
+        </w:rPr>
+        <w:br/>
+      </w:r>
+      <w:r>
+        <w:rPr>
+          <w:rFonts w:ascii="Segoe UI Emoji" w:hAnsi="Segoe UI Emoji" w:cs="Segoe UI Emoji"/>
+        </w:rPr>
+        <w:t>❌</w:t>
+      </w:r>
+      <w:r>
+        <w:rPr>
+          <w:rFonts w:cstheme="minorHAnsi"/>
+        </w:rPr>
+        <w:t xml:space="preserve"> </w:t>
+      </w:r>
+      <w:r>
+        <w:rPr>
+          <w:rFonts w:cstheme="minorHAnsi"/>
+          <w:b/>
+          <w:bCs/>
+        </w:rPr>
+        <w:t>Arturo Rodríguez</w:t>
+      </w:r>
+      <w:r>
+        <w:rPr>
+          <w:rFonts w:cstheme="minorHAnsi"/>
+        </w:rPr>
+        <w:t xml:space="preserve"> sufrió problemas en la clasificación.</w:t>
+      </w:r>
+      <w:r>
+        <w:rPr>
+          <w:rFonts w:cstheme="minorHAnsi"/>
+        </w:rPr>
+        <w:br/>
+      </w:r>
+      <w:r>
+        <w:rPr>
+          <w:rFonts w:ascii="Segoe UI Emoji" w:hAnsi="Segoe UI Emoji" w:cs="Segoe UI Emoji"/>
+        </w:rPr>
+        <w:t>❌</w:t>
+      </w:r>
+      <w:r>
+        <w:rPr>
+          <w:rFonts w:cstheme="minorHAnsi"/>
+        </w:rPr>
+        <w:t xml:space="preserve"> </w:t>
+      </w:r>
+      <w:r>
+        <w:rPr>
+          <w:rFonts w:cstheme="minorHAnsi"/>
+          <w:b/>
+          <w:bCs/>
+        </w:rPr>
+        <w:t>José Salinas</w:t>
+      </w:r>
+      <w:r>
+        <w:rPr>
+          <w:rFonts w:cstheme="minorHAnsi"/>
+        </w:rPr>
+        <w:t xml:space="preserve"> se enredó en un toque que arruinó su carrera.</w:t>
+      </w:r>
+    </w:p>
+    <w:p>
+      <w:pPr>
+        <w:rPr>
+          <w:rFonts w:cstheme="minorHAnsi"/>
+        </w:rPr>
+      </w:pPr>
+      <w:r>
+        <w:rPr>
+          <w:rFonts w:ascii="Segoe UI Emoji" w:hAnsi="Segoe UI Emoji" w:cs="Segoe UI Emoji"/>
+        </w:rPr>
+        <w:t>🔥</w:t>
+      </w:r>
+      <w:r>
+        <w:rPr>
+          <w:rFonts w:cstheme="minorHAnsi"/>
+        </w:rPr>
+        <w:t xml:space="preserve"> </w:t>
+      </w:r>
+      <w:r>
+        <w:rPr>
+          <w:rFonts w:cstheme="minorHAnsi"/>
+          <w:b/>
+          <w:bCs/>
+        </w:rPr>
+        <w:t>LA SPRINT DEJÓ MARCAS… Y PROMETE MÁS ACCIÓN</w:t>
+      </w:r>
+      <w:r>
+        <w:rPr>
+          <w:rFonts w:cstheme="minorHAnsi"/>
+        </w:rPr>
+        <w:t xml:space="preserve"> </w:t>
+      </w:r>
+      <w:r>
+        <w:rPr>
+          <w:rFonts w:ascii="Segoe UI Emoji" w:hAnsi="Segoe UI Emoji" w:cs="Segoe UI Emoji"/>
+        </w:rPr>
+        <w:t>🔥</w:t>
+      </w:r>
+      <w:r>
+        <w:rPr>
+          <w:rFonts w:cstheme="minorHAnsi"/>
+        </w:rPr>
+        <w:br/>
+      </w:r>
+      <w:proofErr w:type="spellStart"/>
+      <w:r>
+        <w:rPr>
+          <w:rFonts w:cstheme="minorHAnsi"/>
+        </w:rPr>
+        <w:t>Silverstone</w:t>
+      </w:r>
+      <w:proofErr w:type="spellEnd"/>
+      <w:r>
+        <w:rPr>
+          <w:rFonts w:cstheme="minorHAnsi"/>
+        </w:rPr>
+        <w:t xml:space="preserve"> ha hablado: </w:t>
+      </w:r>
+      <w:r>
+        <w:rPr>
+          <w:rFonts w:cstheme="minorHAnsi"/>
+          <w:b/>
+          <w:bCs/>
+        </w:rPr>
+        <w:t>nadie está a salvo en esta pista de locura</w:t>
+      </w:r>
+      <w:r>
+        <w:rPr>
+          <w:rFonts w:cstheme="minorHAnsi"/>
+        </w:rPr>
+        <w:t xml:space="preserve">. Con una primera carrera así, la siguiente promete ser aún más intensa. ¡Que ruja el motor! </w:t>
+      </w:r>
+      <w:r>
+        <w:rPr>
+          <w:rFonts w:ascii="Segoe UI Emoji" w:hAnsi="Segoe UI Emoji" w:cs="Segoe UI Emoji"/>
+        </w:rPr>
+        <w:t>🚀</w:t>
+      </w:r>
+    </w:p>
+    <w:p>
+      <w:pPr>
+        <w:rPr>
+          <w:rFonts w:cstheme="minorHAnsi"/>
+        </w:rPr>
+      </w:pPr>
+      <w:r>
+        <w:rPr>
+          <w:rFonts w:ascii="Segoe UI Emoji" w:hAnsi="Segoe UI Emoji" w:cs="Segoe UI Emoji"/>
+        </w:rPr>
+        <w:t>🏁</w:t>
+      </w:r>
+      <w:r>
+        <w:rPr>
+          <w:rFonts w:cstheme="minorHAnsi"/>
+        </w:rPr>
+        <w:t xml:space="preserve"> </w:t>
+      </w:r>
+      <w:r>
+        <w:rPr>
+          <w:rFonts w:cstheme="minorHAnsi"/>
+          <w:b/>
+          <w:bCs/>
+        </w:rPr>
+        <w:t xml:space="preserve">¡LOCURA EN SILVERSTONE! CLARO BOLLO SE LLEVA LA VICTORIA TRAS LA DESCALIFICACIÓN DE GABRI MARTÍNEZ </w:t>
+      </w:r>
+      <w:r>
+        <w:rPr>
+          <w:rFonts w:ascii="Segoe UI Emoji" w:hAnsi="Segoe UI Emoji" w:cs="Segoe UI Emoji"/>
+          <w:b/>
+          <w:bCs/>
+        </w:rPr>
+        <w:t>🌧️🔥</w:t>
+      </w:r>
+    </w:p>
+    <w:p>
+      <w:pPr>
+        <w:rPr>
+          <w:rFonts w:cstheme="minorHAnsi"/>
+        </w:rPr>
+      </w:pPr>
+      <w:r>
+        <w:rPr>
+          <w:rFonts w:cstheme="minorHAnsi"/>
+        </w:rPr>
+        <w:t xml:space="preserve">La segunda carrera de la Fórmula 3 en </w:t>
+      </w:r>
+      <w:proofErr w:type="spellStart"/>
+      <w:r>
+        <w:rPr>
+          <w:rFonts w:cstheme="minorHAnsi"/>
+        </w:rPr>
+        <w:t>Silverstone</w:t>
+      </w:r>
+      <w:proofErr w:type="spellEnd"/>
+      <w:r>
+        <w:rPr>
+          <w:rFonts w:cstheme="minorHAnsi"/>
+        </w:rPr>
+        <w:t xml:space="preserve"> </w:t>
+      </w:r>
+      <w:r>
+        <w:rPr>
+          <w:rFonts w:cstheme="minorHAnsi"/>
+          <w:b/>
+          <w:bCs/>
+        </w:rPr>
+        <w:t>fue un auténtico campo de batalla</w:t>
+      </w:r>
+      <w:r>
+        <w:rPr>
+          <w:rFonts w:cstheme="minorHAnsi"/>
+        </w:rPr>
+        <w:t xml:space="preserve">, marcada por la lluvia, accidentes y un desenlace </w:t>
+      </w:r>
+      <w:r>
+        <w:rPr>
+          <w:rFonts w:cstheme="minorHAnsi"/>
+          <w:b/>
+          <w:bCs/>
+        </w:rPr>
+        <w:t>totalmente inesperado</w:t>
+      </w:r>
+      <w:r>
+        <w:rPr>
+          <w:rFonts w:cstheme="minorHAnsi"/>
+        </w:rPr>
+        <w:t xml:space="preserve">. Lo que parecía una victoria asegurada para </w:t>
+      </w:r>
+      <w:proofErr w:type="spellStart"/>
+      <w:r>
+        <w:rPr>
+          <w:rFonts w:cstheme="minorHAnsi"/>
+          <w:b/>
+          <w:bCs/>
+        </w:rPr>
+        <w:t>Gabri</w:t>
+      </w:r>
+      <w:proofErr w:type="spellEnd"/>
+      <w:r>
+        <w:rPr>
+          <w:rFonts w:cstheme="minorHAnsi"/>
+          <w:b/>
+          <w:bCs/>
+        </w:rPr>
+        <w:t xml:space="preserve"> Martínez (Ferrari)</w:t>
+      </w:r>
+      <w:r>
+        <w:rPr>
+          <w:rFonts w:cstheme="minorHAnsi"/>
+        </w:rPr>
+        <w:t xml:space="preserve"> terminó en una </w:t>
+      </w:r>
+      <w:r>
+        <w:rPr>
+          <w:rFonts w:cstheme="minorHAnsi"/>
+          <w:b/>
+          <w:bCs/>
+        </w:rPr>
+        <w:t>descalificación en la "mazmorra"</w:t>
+      </w:r>
+      <w:r>
+        <w:rPr>
+          <w:rFonts w:cstheme="minorHAnsi"/>
+        </w:rPr>
+        <w:t xml:space="preserve">, otorgándole el triunfo a </w:t>
+      </w:r>
+      <w:r>
+        <w:rPr>
+          <w:rFonts w:cstheme="minorHAnsi"/>
+          <w:b/>
+          <w:bCs/>
+        </w:rPr>
+        <w:t>Claro Bollo</w:t>
+      </w:r>
+      <w:r>
+        <w:rPr>
+          <w:rFonts w:cstheme="minorHAnsi"/>
+        </w:rPr>
+        <w:t>, quien había liderado gran parte de la carrera y ahora entra en la historia con su primera gran victoria.</w:t>
+      </w:r>
+    </w:p>
+    <w:p>
+      <w:pPr>
+        <w:rPr>
+          <w:rFonts w:cstheme="minorHAnsi"/>
+        </w:rPr>
+      </w:pPr>
+      <w:r>
+        <w:rPr>
+          <w:rFonts w:ascii="Segoe UI Emoji" w:hAnsi="Segoe UI Emoji" w:cs="Segoe UI Emoji"/>
+        </w:rPr>
+        <w:t>🔹</w:t>
+      </w:r>
+      <w:r>
+        <w:rPr>
+          <w:rFonts w:cstheme="minorHAnsi"/>
+        </w:rPr>
+        <w:t xml:space="preserve"> </w:t>
+      </w:r>
+      <w:r>
+        <w:rPr>
+          <w:rFonts w:cstheme="minorHAnsi"/>
+          <w:b/>
+          <w:bCs/>
+        </w:rPr>
+        <w:t>CAOS DESDE EL INICIO: SAFETY CAR TEMPRANO</w:t>
+      </w:r>
+      <w:r>
+        <w:rPr>
+          <w:rFonts w:cstheme="minorHAnsi"/>
+        </w:rPr>
+        <w:br/>
+        <w:t xml:space="preserve">Con la parrilla invertida, </w:t>
+      </w:r>
+      <w:r>
+        <w:rPr>
+          <w:rFonts w:cstheme="minorHAnsi"/>
+          <w:b/>
+          <w:bCs/>
+        </w:rPr>
+        <w:t>Ignacio Jiménez</w:t>
+      </w:r>
+      <w:r>
+        <w:rPr>
+          <w:rFonts w:cstheme="minorHAnsi"/>
+        </w:rPr>
+        <w:t xml:space="preserve"> comenzó desde la pole, pero no pudo sostener el liderato. Un </w:t>
+      </w:r>
+      <w:r>
+        <w:rPr>
+          <w:rFonts w:cstheme="minorHAnsi"/>
+          <w:b/>
+          <w:bCs/>
+        </w:rPr>
+        <w:t>accidente múltiple</w:t>
+      </w:r>
+      <w:r>
+        <w:rPr>
+          <w:rFonts w:cstheme="minorHAnsi"/>
+        </w:rPr>
+        <w:t xml:space="preserve"> en los primeros minutos –donde Gerard </w:t>
+      </w:r>
+      <w:proofErr w:type="spellStart"/>
+      <w:r>
+        <w:rPr>
+          <w:rFonts w:cstheme="minorHAnsi"/>
+        </w:rPr>
+        <w:t>Boldu</w:t>
+      </w:r>
+      <w:proofErr w:type="spellEnd"/>
+      <w:r>
+        <w:rPr>
+          <w:rFonts w:cstheme="minorHAnsi"/>
+        </w:rPr>
+        <w:t xml:space="preserve"> y otros pilotos quedaron fuera de combate– provocó la salida del </w:t>
+      </w:r>
+      <w:r>
+        <w:rPr>
+          <w:rFonts w:cstheme="minorHAnsi"/>
+          <w:b/>
+          <w:bCs/>
+        </w:rPr>
+        <w:t>coche de seguridad</w:t>
+      </w:r>
+      <w:r>
+        <w:rPr>
+          <w:rFonts w:cstheme="minorHAnsi"/>
+        </w:rPr>
+        <w:t>.</w:t>
+      </w:r>
+    </w:p>
+    <w:p>
+      <w:pPr>
+        <w:rPr>
+          <w:rFonts w:cstheme="minorHAnsi"/>
+        </w:rPr>
+      </w:pPr>
+      <w:r>
+        <w:rPr>
+          <w:rFonts w:ascii="Segoe UI Emoji" w:hAnsi="Segoe UI Emoji" w:cs="Segoe UI Emoji"/>
+        </w:rPr>
+        <w:lastRenderedPageBreak/>
+        <w:t>🔹</w:t>
+      </w:r>
+      <w:r>
+        <w:rPr>
+          <w:rFonts w:cstheme="minorHAnsi"/>
+        </w:rPr>
+        <w:t xml:space="preserve"> </w:t>
+      </w:r>
+      <w:r>
+        <w:rPr>
+          <w:rFonts w:cstheme="minorHAnsi"/>
+          <w:b/>
+          <w:bCs/>
+        </w:rPr>
+        <w:t>BATALLA POR LA CIMA: BOLLO, JIMÉNEZ Y VILAS EN GUERRA</w:t>
+      </w:r>
+      <w:r>
+        <w:rPr>
+          <w:rFonts w:cstheme="minorHAnsi"/>
+        </w:rPr>
+        <w:br/>
+        <w:t xml:space="preserve">Tras la resalida, </w:t>
+      </w:r>
+      <w:r>
+        <w:rPr>
+          <w:rFonts w:cstheme="minorHAnsi"/>
+          <w:b/>
+          <w:bCs/>
+        </w:rPr>
+        <w:t>Claro Bollo tomó la delantera</w:t>
+      </w:r>
+      <w:r>
+        <w:rPr>
+          <w:rFonts w:cstheme="minorHAnsi"/>
+        </w:rPr>
+        <w:t xml:space="preserve">, enfrentándose a </w:t>
+      </w:r>
+      <w:r>
+        <w:rPr>
+          <w:rFonts w:cstheme="minorHAnsi"/>
+          <w:b/>
+          <w:bCs/>
+        </w:rPr>
+        <w:t>Jiménez y Guillermo Vilas</w:t>
+      </w:r>
+      <w:r>
+        <w:rPr>
+          <w:rFonts w:cstheme="minorHAnsi"/>
+        </w:rPr>
+        <w:t xml:space="preserve"> en una lucha espectacular. Sin embargo, la lluvia siguió complicando las cosas, forzando a muchos pilotos a </w:t>
+      </w:r>
+      <w:r>
+        <w:rPr>
+          <w:rFonts w:cstheme="minorHAnsi"/>
+          <w:b/>
+          <w:bCs/>
+        </w:rPr>
+        <w:t>parar en boxes</w:t>
+      </w:r>
+      <w:r>
+        <w:rPr>
+          <w:rFonts w:cstheme="minorHAnsi"/>
+        </w:rPr>
+        <w:t>.</w:t>
+      </w:r>
+    </w:p>
+    <w:p>
+      <w:pPr>
+        <w:rPr>
+          <w:rFonts w:cstheme="minorHAnsi"/>
+        </w:rPr>
+      </w:pPr>
+      <w:r>
+        <w:rPr>
+          <w:rFonts w:ascii="Segoe UI Emoji" w:hAnsi="Segoe UI Emoji" w:cs="Segoe UI Emoji"/>
+        </w:rPr>
+        <w:t>🔹</w:t>
+      </w:r>
+      <w:r>
+        <w:rPr>
+          <w:rFonts w:cstheme="minorHAnsi"/>
+        </w:rPr>
+        <w:t xml:space="preserve"> </w:t>
+      </w:r>
+      <w:r>
+        <w:rPr>
+          <w:rFonts w:cstheme="minorHAnsi"/>
+          <w:b/>
+          <w:bCs/>
+        </w:rPr>
+        <w:t>EL GOLPE ESTRATÉGICO DE GABRI MARTÍNEZ… Y SU POSTERIOR HUNDIMIENTO</w:t>
+      </w:r>
+      <w:r>
+        <w:rPr>
+          <w:rFonts w:cstheme="minorHAnsi"/>
+        </w:rPr>
+        <w:br/>
+        <w:t xml:space="preserve">Cuando la mayoría entró a cambiar neumáticos, </w:t>
+      </w:r>
+      <w:proofErr w:type="spellStart"/>
+      <w:r>
+        <w:rPr>
+          <w:rFonts w:cstheme="minorHAnsi"/>
+          <w:b/>
+          <w:bCs/>
+        </w:rPr>
+        <w:t>Gabri</w:t>
+      </w:r>
+      <w:proofErr w:type="spellEnd"/>
+      <w:r>
+        <w:rPr>
+          <w:rFonts w:cstheme="minorHAnsi"/>
+          <w:b/>
+          <w:bCs/>
+        </w:rPr>
+        <w:t xml:space="preserve"> Martínez apostó por mantenerse en pista</w:t>
+      </w:r>
+      <w:r>
+        <w:rPr>
+          <w:rFonts w:cstheme="minorHAnsi"/>
+        </w:rPr>
+        <w:t xml:space="preserve">, logrando colocarse en la </w:t>
+      </w:r>
+      <w:r>
+        <w:rPr>
+          <w:rFonts w:cstheme="minorHAnsi"/>
+          <w:b/>
+          <w:bCs/>
+        </w:rPr>
+        <w:t>primera posición</w:t>
+      </w:r>
+      <w:r>
+        <w:rPr>
+          <w:rFonts w:cstheme="minorHAnsi"/>
+        </w:rPr>
+        <w:t xml:space="preserve"> tras una parada en boxes perfectamente calculada. Desde ahí, se defendió con todo de </w:t>
+      </w:r>
+      <w:r>
+        <w:rPr>
+          <w:rFonts w:cstheme="minorHAnsi"/>
+          <w:b/>
+          <w:bCs/>
+        </w:rPr>
+        <w:t>Claro Bollo</w:t>
+      </w:r>
+      <w:r>
+        <w:rPr>
+          <w:rFonts w:cstheme="minorHAnsi"/>
+        </w:rPr>
+        <w:t xml:space="preserve"> y </w:t>
+      </w:r>
+      <w:r>
+        <w:rPr>
+          <w:rFonts w:cstheme="minorHAnsi"/>
+          <w:b/>
+          <w:bCs/>
+        </w:rPr>
+        <w:t>Pablo Chávez (Racing Bull)</w:t>
+      </w:r>
+      <w:r>
+        <w:rPr>
+          <w:rFonts w:cstheme="minorHAnsi"/>
+        </w:rPr>
+        <w:t xml:space="preserve"> en una batalla electrizante hasta la bandera a cuadros.</w:t>
+      </w:r>
+    </w:p>
+    <w:p>
+      <w:pPr>
+        <w:rPr>
+          <w:rFonts w:cstheme="minorHAnsi"/>
+        </w:rPr>
+      </w:pPr>
+      <w:r>
+        <w:rPr>
+          <w:rFonts w:cstheme="minorHAnsi"/>
+        </w:rPr>
+        <w:t xml:space="preserve">Martínez cruzó la meta en </w:t>
+      </w:r>
+      <w:r>
+        <w:rPr>
+          <w:rFonts w:cstheme="minorHAnsi"/>
+          <w:b/>
+          <w:bCs/>
+        </w:rPr>
+        <w:t>primera posición</w:t>
+      </w:r>
+      <w:r>
+        <w:rPr>
+          <w:rFonts w:cstheme="minorHAnsi"/>
+        </w:rPr>
+        <w:t>, pero la alegría duró poco…</w:t>
+      </w:r>
+    </w:p>
+    <w:p>
+      <w:pPr>
+        <w:rPr>
+          <w:rFonts w:cstheme="minorHAnsi"/>
+        </w:rPr>
+      </w:pPr>
+      <w:r>
+        <w:rPr>
+          <w:rFonts w:ascii="Segoe UI Emoji" w:hAnsi="Segoe UI Emoji" w:cs="Segoe UI Emoji"/>
+        </w:rPr>
+        <w:t>🔹</w:t>
+      </w:r>
+      <w:r>
+        <w:rPr>
+          <w:rFonts w:cstheme="minorHAnsi"/>
+        </w:rPr>
+        <w:t xml:space="preserve"> </w:t>
+      </w:r>
+      <w:r>
+        <w:rPr>
+          <w:rFonts w:cstheme="minorHAnsi"/>
+          <w:b/>
+          <w:bCs/>
+        </w:rPr>
+        <w:t>LA BOMBA POST-CARRERA: DESCALIFICACIÓN Y NUEVO GANADOR</w:t>
+      </w:r>
+      <w:r>
+        <w:rPr>
+          <w:rFonts w:cstheme="minorHAnsi"/>
+        </w:rPr>
+        <w:br/>
+        <w:t xml:space="preserve">Tras una </w:t>
+      </w:r>
+      <w:r>
+        <w:rPr>
+          <w:rFonts w:cstheme="minorHAnsi"/>
+          <w:b/>
+          <w:bCs/>
+        </w:rPr>
+        <w:t>revisión exhaustiva en la "mazmorra"</w:t>
+      </w:r>
+      <w:r>
+        <w:rPr>
+          <w:rFonts w:cstheme="minorHAnsi"/>
+        </w:rPr>
+        <w:t xml:space="preserve">, los comisarios determinaron que </w:t>
+      </w:r>
+      <w:proofErr w:type="spellStart"/>
+      <w:r>
+        <w:rPr>
+          <w:rFonts w:cstheme="minorHAnsi"/>
+          <w:b/>
+          <w:bCs/>
+        </w:rPr>
+        <w:t>Gabri</w:t>
+      </w:r>
+      <w:proofErr w:type="spellEnd"/>
+      <w:r>
+        <w:rPr>
+          <w:rFonts w:cstheme="minorHAnsi"/>
+          <w:b/>
+          <w:bCs/>
+        </w:rPr>
+        <w:t xml:space="preserve"> Martínez debía ser descalificado</w:t>
+      </w:r>
+      <w:r>
+        <w:rPr>
+          <w:rFonts w:cstheme="minorHAnsi"/>
+        </w:rPr>
+        <w:t xml:space="preserve">, lo que </w:t>
+      </w:r>
+      <w:r>
+        <w:rPr>
+          <w:rFonts w:cstheme="minorHAnsi"/>
+          <w:b/>
+          <w:bCs/>
+        </w:rPr>
+        <w:t>cambió por completo el resultado final</w:t>
+      </w:r>
+      <w:r>
+        <w:rPr>
+          <w:rFonts w:cstheme="minorHAnsi"/>
+        </w:rPr>
+        <w:t xml:space="preserve">. </w:t>
+      </w:r>
+      <w:r>
+        <w:rPr>
+          <w:rFonts w:cstheme="minorHAnsi"/>
+          <w:b/>
+          <w:bCs/>
+        </w:rPr>
+        <w:t>Claro Bollo, quien había sido uno de los grandes protagonistas de la carrera, fue declarado oficialmente el ganador</w:t>
+      </w:r>
+      <w:r>
+        <w:rPr>
+          <w:rFonts w:cstheme="minorHAnsi"/>
+        </w:rPr>
+        <w:t>.</w:t>
+      </w:r>
+    </w:p>
+    <w:p>
+      <w:pPr>
+        <w:rPr>
+          <w:rFonts w:cstheme="minorHAnsi"/>
+        </w:rPr>
+      </w:pPr>
+      <w:r>
+        <w:rPr>
+          <w:rFonts w:ascii="Segoe UI Emoji" w:hAnsi="Segoe UI Emoji" w:cs="Segoe UI Emoji"/>
+          <w:b/>
+          <w:bCs/>
+        </w:rPr>
+        <w:t>🏆</w:t>
+      </w:r>
+      <w:r>
+        <w:rPr>
+          <w:rFonts w:cstheme="minorHAnsi"/>
+          <w:b/>
+          <w:bCs/>
+        </w:rPr>
+        <w:t xml:space="preserve"> CLASIFICACIÓN FINAL AJUSTADA:</w:t>
+      </w:r>
+      <w:r>
+        <w:rPr>
+          <w:rFonts w:cstheme="minorHAnsi"/>
+        </w:rPr>
+        <w:br/>
+      </w:r>
+      <w:r>
+        <w:rPr>
+          <w:rFonts w:ascii="Segoe UI Emoji" w:hAnsi="Segoe UI Emoji" w:cs="Segoe UI Emoji"/>
+        </w:rPr>
+        <w:t>🥇</w:t>
+      </w:r>
+      <w:r>
+        <w:rPr>
+          <w:rFonts w:cstheme="minorHAnsi"/>
+        </w:rPr>
+        <w:t xml:space="preserve"> </w:t>
+      </w:r>
+      <w:r>
+        <w:rPr>
+          <w:rFonts w:cstheme="minorHAnsi"/>
+          <w:b/>
+          <w:bCs/>
+        </w:rPr>
+        <w:t>Claro Bollo</w:t>
+      </w:r>
+      <w:r>
+        <w:rPr>
+          <w:rFonts w:cstheme="minorHAnsi"/>
+        </w:rPr>
+        <w:t xml:space="preserve"> – Gana tras un pilotaje excepcional bajo la lluvia.</w:t>
+      </w:r>
+      <w:r>
+        <w:rPr>
+          <w:rFonts w:cstheme="minorHAnsi"/>
+        </w:rPr>
+        <w:br/>
+      </w:r>
+      <w:r>
+        <w:rPr>
+          <w:rFonts w:ascii="Segoe UI Emoji" w:hAnsi="Segoe UI Emoji" w:cs="Segoe UI Emoji"/>
+        </w:rPr>
+        <w:t>🥈</w:t>
+      </w:r>
+      <w:r>
+        <w:rPr>
+          <w:rFonts w:cstheme="minorHAnsi"/>
+        </w:rPr>
+        <w:t xml:space="preserve"> </w:t>
+      </w:r>
+      <w:r>
+        <w:rPr>
+          <w:rFonts w:cstheme="minorHAnsi"/>
+          <w:b/>
+          <w:bCs/>
+        </w:rPr>
+        <w:t>Javier Mosquera</w:t>
+      </w:r>
+      <w:r>
+        <w:rPr>
+          <w:rFonts w:cstheme="minorHAnsi"/>
+        </w:rPr>
+        <w:t xml:space="preserve"> – Sólido rendimiento y gran estrategia.</w:t>
+      </w:r>
+      <w:r>
+        <w:rPr>
+          <w:rFonts w:cstheme="minorHAnsi"/>
+        </w:rPr>
+        <w:br/>
+      </w:r>
+      <w:r>
+        <w:rPr>
+          <w:rFonts w:ascii="Segoe UI Emoji" w:hAnsi="Segoe UI Emoji" w:cs="Segoe UI Emoji"/>
+        </w:rPr>
+        <w:t>🥉</w:t>
+      </w:r>
+      <w:r>
+        <w:rPr>
+          <w:rFonts w:cstheme="minorHAnsi"/>
+        </w:rPr>
+        <w:t xml:space="preserve"> </w:t>
+      </w:r>
+      <w:r>
+        <w:rPr>
+          <w:rFonts w:cstheme="minorHAnsi"/>
+          <w:b/>
+          <w:bCs/>
+        </w:rPr>
+        <w:t>Pablo Chávez</w:t>
+      </w:r>
+      <w:r>
+        <w:rPr>
+          <w:rFonts w:cstheme="minorHAnsi"/>
+        </w:rPr>
+        <w:t xml:space="preserve"> – Sumándose a la pelea hasta el final.</w:t>
+      </w:r>
+    </w:p>
+    <w:p>
+      <w:pPr>
+        <w:rPr>
+          <w:rFonts w:cstheme="minorHAnsi"/>
+        </w:rPr>
+      </w:pPr>
+      <w:r>
+        <w:rPr>
+          <w:rFonts w:ascii="Segoe UI Emoji" w:hAnsi="Segoe UI Emoji" w:cs="Segoe UI Emoji"/>
+        </w:rPr>
+        <w:t>💥</w:t>
+      </w:r>
+      <w:r>
+        <w:rPr>
+          <w:rFonts w:cstheme="minorHAnsi"/>
+        </w:rPr>
+        <w:t xml:space="preserve"> </w:t>
+      </w:r>
+      <w:r>
+        <w:rPr>
+          <w:rFonts w:cstheme="minorHAnsi"/>
+          <w:b/>
+          <w:bCs/>
+        </w:rPr>
+        <w:t>OTROS DESTACADOS:</w:t>
+      </w:r>
+      <w:r>
+        <w:rPr>
+          <w:rFonts w:cstheme="minorHAnsi"/>
+        </w:rPr>
+        <w:br/>
+      </w:r>
+      <w:r>
+        <w:rPr>
+          <w:rFonts w:ascii="Segoe UI Emoji" w:hAnsi="Segoe UI Emoji" w:cs="Segoe UI Emoji"/>
+        </w:rPr>
+        <w:t>⚡</w:t>
+      </w:r>
+      <w:r>
+        <w:rPr>
+          <w:rFonts w:cstheme="minorHAnsi"/>
+        </w:rPr>
+        <w:t xml:space="preserve"> </w:t>
+      </w:r>
+      <w:r>
+        <w:rPr>
+          <w:rFonts w:cstheme="minorHAnsi"/>
+          <w:b/>
+          <w:bCs/>
+        </w:rPr>
+        <w:t>Alex Moreno</w:t>
+      </w:r>
+      <w:r>
+        <w:rPr>
+          <w:rFonts w:cstheme="minorHAnsi"/>
+        </w:rPr>
+        <w:t>, con una remontada espectacular tras su pesadilla en la Sprint.</w:t>
+      </w:r>
+      <w:r>
+        <w:rPr>
+          <w:rFonts w:cstheme="minorHAnsi"/>
+        </w:rPr>
+        <w:br/>
+      </w:r>
+      <w:r>
+        <w:rPr>
+          <w:rFonts w:ascii="Segoe UI Emoji" w:hAnsi="Segoe UI Emoji" w:cs="Segoe UI Emoji"/>
+        </w:rPr>
+        <w:t>⚠️</w:t>
+      </w:r>
+      <w:r>
+        <w:rPr>
+          <w:rFonts w:cstheme="minorHAnsi"/>
+        </w:rPr>
+        <w:t xml:space="preserve"> </w:t>
+      </w:r>
+      <w:r>
+        <w:rPr>
+          <w:rFonts w:cstheme="minorHAnsi"/>
+          <w:b/>
+          <w:bCs/>
+        </w:rPr>
+        <w:t>Una "mazmorra" llena de sanciones</w:t>
+      </w:r>
+      <w:r>
+        <w:rPr>
+          <w:rFonts w:cstheme="minorHAnsi"/>
+        </w:rPr>
+        <w:t xml:space="preserve"> que afectaron a pilotos como Antonio Linares, Damián Novo, Guillermo Vilas, Jesús Cruz y más.</w:t>
+      </w:r>
+    </w:p>
+    <w:p>
+      <w:pPr>
+        <w:rPr>
+          <w:rFonts w:cstheme="minorHAnsi"/>
+        </w:rPr>
+      </w:pPr>
+      <w:r>
+        <w:rPr>
+          <w:rFonts w:ascii="Segoe UI Emoji" w:hAnsi="Segoe UI Emoji" w:cs="Segoe UI Emoji"/>
+        </w:rPr>
+        <w:t>💬</w:t>
+      </w:r>
+      <w:r>
+        <w:rPr>
+          <w:rFonts w:cstheme="minorHAnsi"/>
+        </w:rPr>
+        <w:t xml:space="preserve"> </w:t>
+      </w:r>
+      <w:r>
+        <w:rPr>
+          <w:rFonts w:cstheme="minorHAnsi"/>
+          <w:b/>
+          <w:bCs/>
+        </w:rPr>
+        <w:t>UN FINAL DE LOCURA PARA UNA CARRERA ÉPICA</w:t>
+      </w:r>
+      <w:r>
+        <w:rPr>
+          <w:rFonts w:cstheme="minorHAnsi"/>
+        </w:rPr>
+        <w:br/>
+      </w:r>
+      <w:r>
+        <w:rPr>
+          <w:rFonts w:ascii="Segoe UI Emoji" w:hAnsi="Segoe UI Emoji" w:cs="Segoe UI Emoji"/>
+        </w:rPr>
+        <w:t>🔥</w:t>
+      </w:r>
+      <w:r>
+        <w:rPr>
+          <w:rFonts w:cstheme="minorHAnsi"/>
+        </w:rPr>
+        <w:t xml:space="preserve"> </w:t>
+      </w:r>
+      <w:r>
+        <w:rPr>
+          <w:rFonts w:cstheme="minorHAnsi"/>
+          <w:b/>
+          <w:bCs/>
+        </w:rPr>
+        <w:t xml:space="preserve">La lluvia convirtió </w:t>
+      </w:r>
+      <w:proofErr w:type="spellStart"/>
+      <w:r>
+        <w:rPr>
+          <w:rFonts w:cstheme="minorHAnsi"/>
+          <w:b/>
+          <w:bCs/>
+        </w:rPr>
+        <w:t>Silverstone</w:t>
+      </w:r>
+      <w:proofErr w:type="spellEnd"/>
+      <w:r>
+        <w:rPr>
+          <w:rFonts w:cstheme="minorHAnsi"/>
+          <w:b/>
+          <w:bCs/>
+        </w:rPr>
+        <w:t xml:space="preserve"> en un verdadero infierno.</w:t>
+      </w:r>
+      <w:r>
+        <w:rPr>
+          <w:rFonts w:cstheme="minorHAnsi"/>
+        </w:rPr>
+        <w:br/>
+      </w:r>
+      <w:r>
+        <w:rPr>
+          <w:rFonts w:ascii="Segoe UI Emoji" w:hAnsi="Segoe UI Emoji" w:cs="Segoe UI Emoji"/>
+        </w:rPr>
+        <w:t>🚨</w:t>
+      </w:r>
+      <w:r>
+        <w:rPr>
+          <w:rFonts w:cstheme="minorHAnsi"/>
+        </w:rPr>
+        <w:t xml:space="preserve"> </w:t>
+      </w:r>
+      <w:r>
+        <w:rPr>
+          <w:rFonts w:cstheme="minorHAnsi"/>
+          <w:b/>
+          <w:bCs/>
+        </w:rPr>
+        <w:t>Las sanciones redefinieron el podio en un giro inesperado.</w:t>
+      </w:r>
+      <w:r>
+        <w:rPr>
+          <w:rFonts w:cstheme="minorHAnsi"/>
+        </w:rPr>
+        <w:br/>
+      </w:r>
+      <w:r>
+        <w:rPr>
+          <w:rFonts w:ascii="Segoe UI Emoji" w:hAnsi="Segoe UI Emoji" w:cs="Segoe UI Emoji"/>
+        </w:rPr>
+        <w:t>🏎️</w:t>
+      </w:r>
+      <w:r>
+        <w:rPr>
+          <w:rFonts w:cstheme="minorHAnsi"/>
+        </w:rPr>
+        <w:t xml:space="preserve"> </w:t>
+      </w:r>
+      <w:r>
+        <w:rPr>
+          <w:rFonts w:cstheme="minorHAnsi"/>
+          <w:b/>
+          <w:bCs/>
+        </w:rPr>
+        <w:t xml:space="preserve">Claro Bollo se lleva una victoria histórica, consagrándose en la </w:t>
+      </w:r>
+      <w:proofErr w:type="spellStart"/>
+      <w:r>
+        <w:rPr>
+          <w:rFonts w:cstheme="minorHAnsi"/>
+          <w:b/>
+          <w:bCs/>
+        </w:rPr>
+        <w:t>Photolague</w:t>
+      </w:r>
+      <w:proofErr w:type="spellEnd"/>
+      <w:r>
+        <w:rPr>
+          <w:rFonts w:cstheme="minorHAnsi"/>
+          <w:b/>
+          <w:bCs/>
+        </w:rPr>
+        <w:t>.</w:t>
+      </w:r>
+    </w:p>
+    <w:p>
+      <w:pPr>
+        <w:rPr>
+          <w:rFonts w:cstheme="minorHAnsi"/>
+        </w:rPr>
+      </w:pPr>
+      <w:r>
+        <w:rPr>
+          <w:rFonts w:ascii="Segoe UI Emoji" w:hAnsi="Segoe UI Emoji" w:cs="Segoe UI Emoji"/>
+        </w:rPr>
+        <w:t>👉</w:t>
+      </w:r>
+      <w:r>
+        <w:rPr>
+          <w:rFonts w:cstheme="minorHAnsi"/>
+        </w:rPr>
+        <w:t xml:space="preserve"> </w:t>
+      </w:r>
+      <w:r>
+        <w:rPr>
+          <w:rFonts w:cstheme="minorHAnsi"/>
+          <w:b/>
+          <w:bCs/>
+        </w:rPr>
+        <w:t>¿Qué nos espera en la próxima ronda? ¡La tensión está más alta que nunca!</w:t>
+      </w:r>
+      <w:r>
+        <w:rPr>
+          <w:rFonts w:cstheme="minorHAnsi"/>
+        </w:rPr>
+        <w:t xml:space="preserve"> </w:t>
+      </w:r>
+      <w:r>
+        <w:rPr>
+          <w:rFonts w:ascii="Segoe UI Emoji" w:hAnsi="Segoe UI Emoji" w:cs="Segoe UI Emoji"/>
+        </w:rPr>
+        <w:t>🔥</w:t>
+      </w:r>
+    </w:p>
+    <w:p>
+      <w:pPr>
+        <w:rPr>
+          <w:rFonts w:cstheme="minorHAnsi"/>
+        </w:rPr>
+      </w:pPr>
+      <w:r>
+        <w:rPr>
+          <w:rFonts w:cstheme="minorHAnsi"/>
+        </w:rPr>
+        <w:br w:type="page"/>
+      </w:r>
+    </w:p>
+    <w:p>
+      <w:pPr>
+        <w:rPr>
+          <w:rFonts w:cstheme="minorHAnsi"/>
+        </w:rPr>
+      </w:pPr>
+      <w:r>
+        <w:rPr>
+          <w:rFonts w:ascii="Segoe UI Emoji" w:hAnsi="Segoe UI Emoji" w:cs="Segoe UI Emoji"/>
+        </w:rPr>
+        <w:lastRenderedPageBreak/>
+        <w:t>🚨</w:t>
+      </w:r>
+      <w:r>
+        <w:rPr>
+          <w:rFonts w:cstheme="minorHAnsi"/>
+        </w:rPr>
+        <w:t xml:space="preserve"> </w:t>
+      </w:r>
+      <w:r>
+        <w:rPr>
+          <w:rFonts w:cstheme="minorHAnsi"/>
+          <w:b/>
+          <w:bCs/>
+        </w:rPr>
+        <w:t xml:space="preserve">¡LOCURA TOTAL EN SILVERSTONE! ACCIDENTES, LLUVIA Y UNA VICTORIA INESPERADA </w:t>
+      </w:r>
+      <w:r>
+        <w:rPr>
+          <w:rFonts w:ascii="Segoe UI Emoji" w:hAnsi="Segoe UI Emoji" w:cs="Segoe UI Emoji"/>
+          <w:b/>
+          <w:bCs/>
+        </w:rPr>
+        <w:t>🔥🏆</w:t>
+      </w:r>
+    </w:p>
+    <w:p>
+      <w:pPr>
+        <w:rPr>
+          <w:rFonts w:cstheme="minorHAnsi"/>
+        </w:rPr>
+      </w:pPr>
+      <w:r>
+        <w:rPr>
+          <w:rFonts w:ascii="Segoe UI Emoji" w:hAnsi="Segoe UI Emoji" w:cs="Segoe UI Emoji"/>
+        </w:rPr>
+        <w:t>💥</w:t>
+      </w:r>
+      <w:r>
+        <w:rPr>
+          <w:rFonts w:cstheme="minorHAnsi"/>
+        </w:rPr>
+        <w:t xml:space="preserve"> </w:t>
+      </w:r>
+      <w:r>
+        <w:rPr>
+          <w:rFonts w:cstheme="minorHAnsi"/>
+          <w:b/>
+          <w:bCs/>
+        </w:rPr>
+        <w:t xml:space="preserve">La Fórmula 3 dejó un espectáculo brutal en </w:t>
+      </w:r>
+      <w:proofErr w:type="spellStart"/>
+      <w:r>
+        <w:rPr>
+          <w:rFonts w:cstheme="minorHAnsi"/>
+          <w:b/>
+          <w:bCs/>
+        </w:rPr>
+        <w:t>Silverstone</w:t>
+      </w:r>
+      <w:proofErr w:type="spellEnd"/>
+      <w:r>
+        <w:rPr>
+          <w:rFonts w:cstheme="minorHAnsi"/>
+        </w:rPr>
+        <w:t xml:space="preserve"> con dos carreras llenas de caos, maniobras épicas y un final inesperado que dejó a todos boquiabiertos.</w:t>
+      </w:r>
+    </w:p>
+    <w:p>
+      <w:pPr>
+        <w:rPr>
+          <w:rFonts w:cstheme="minorHAnsi"/>
+          <w:b/>
+          <w:bCs/>
+        </w:rPr>
+      </w:pPr>
+      <w:r>
+        <w:rPr>
+          <w:rFonts w:ascii="Segoe UI Emoji" w:hAnsi="Segoe UI Emoji" w:cs="Segoe UI Emoji"/>
+          <w:b/>
+          <w:bCs/>
+        </w:rPr>
+        <w:t>🔥</w:t>
+      </w:r>
+      <w:r>
+        <w:rPr>
+          <w:rFonts w:cstheme="minorHAnsi"/>
+          <w:b/>
+          <w:bCs/>
+        </w:rPr>
+        <w:t xml:space="preserve"> SPRINT DE INFARTO: MARTÍN SE CORONA EN EL ÚLTIMO SEGUNDO</w:t>
+      </w:r>
+    </w:p>
+    <w:p>
+      <w:pPr>
+        <w:rPr>
+          <w:rFonts w:cstheme="minorHAnsi"/>
+        </w:rPr>
+      </w:pPr>
+      <w:r>
+        <w:rPr>
+          <w:rFonts w:cstheme="minorHAnsi"/>
+        </w:rPr>
+        <w:t xml:space="preserve">Alex Moreno arrancó desde la </w:t>
+      </w:r>
+      <w:r>
+        <w:rPr>
+          <w:rFonts w:cstheme="minorHAnsi"/>
+          <w:b/>
+          <w:bCs/>
+        </w:rPr>
+        <w:t>pole</w:t>
+      </w:r>
+      <w:r>
+        <w:rPr>
+          <w:rFonts w:cstheme="minorHAnsi"/>
+        </w:rPr>
+        <w:t xml:space="preserve">, pero su pesadilla comenzó con una mala salida y un accidente. Poco después, </w:t>
+      </w:r>
+      <w:r>
+        <w:rPr>
+          <w:rFonts w:cstheme="minorHAnsi"/>
+          <w:b/>
+          <w:bCs/>
+        </w:rPr>
+        <w:t>un choque múltiple en la recta trasera</w:t>
+      </w:r>
+      <w:r>
+        <w:rPr>
+          <w:rFonts w:cstheme="minorHAnsi"/>
+        </w:rPr>
+        <w:t xml:space="preserve"> encendió el caos, dejando coches fuera de combate y obligando al </w:t>
+      </w:r>
+      <w:r>
+        <w:rPr>
+          <w:rFonts w:cstheme="minorHAnsi"/>
+          <w:b/>
+          <w:bCs/>
+        </w:rPr>
+        <w:t>Safety Car</w:t>
+      </w:r>
+      <w:r>
+        <w:rPr>
+          <w:rFonts w:cstheme="minorHAnsi"/>
+        </w:rPr>
+        <w:t>.</w:t>
+      </w:r>
+    </w:p>
+    <w:p>
+      <w:pPr>
+        <w:rPr>
+          <w:rFonts w:cstheme="minorHAnsi"/>
+        </w:rPr>
+      </w:pPr>
+      <w:r>
+        <w:rPr>
+          <w:rFonts w:cstheme="minorHAnsi"/>
+        </w:rPr>
+        <w:t xml:space="preserve">Con la bandera verde, </w:t>
+      </w:r>
+      <w:r>
+        <w:rPr>
+          <w:rFonts w:cstheme="minorHAnsi"/>
+          <w:b/>
+          <w:bCs/>
+        </w:rPr>
+        <w:t xml:space="preserve">Alejandro </w:t>
+      </w:r>
+      <w:proofErr w:type="spellStart"/>
+      <w:r>
+        <w:rPr>
+          <w:rFonts w:cstheme="minorHAnsi"/>
+          <w:b/>
+          <w:bCs/>
+        </w:rPr>
+        <w:t>Rieiro</w:t>
+      </w:r>
+      <w:proofErr w:type="spellEnd"/>
+      <w:r>
+        <w:rPr>
+          <w:rFonts w:cstheme="minorHAnsi"/>
+          <w:b/>
+          <w:bCs/>
+        </w:rPr>
+        <w:t xml:space="preserve"> (Renault) y Alejandro Martín (</w:t>
+      </w:r>
+      <w:proofErr w:type="spellStart"/>
+      <w:r>
+        <w:rPr>
+          <w:rFonts w:cstheme="minorHAnsi"/>
+          <w:b/>
+          <w:bCs/>
+        </w:rPr>
+        <w:t>Kick</w:t>
+      </w:r>
+      <w:proofErr w:type="spellEnd"/>
+      <w:r>
+        <w:rPr>
+          <w:rFonts w:cstheme="minorHAnsi"/>
+          <w:b/>
+          <w:bCs/>
+        </w:rPr>
+        <w:t xml:space="preserve"> </w:t>
+      </w:r>
+      <w:proofErr w:type="spellStart"/>
+      <w:r>
+        <w:rPr>
+          <w:rFonts w:cstheme="minorHAnsi"/>
+          <w:b/>
+          <w:bCs/>
+        </w:rPr>
+        <w:t>Sauber</w:t>
+      </w:r>
+      <w:proofErr w:type="spellEnd"/>
+      <w:r>
+        <w:rPr>
+          <w:rFonts w:cstheme="minorHAnsi"/>
+          <w:b/>
+          <w:bCs/>
+        </w:rPr>
+        <w:t>)</w:t>
+      </w:r>
+      <w:r>
+        <w:rPr>
+          <w:rFonts w:cstheme="minorHAnsi"/>
+        </w:rPr>
+        <w:t xml:space="preserve"> se batieron en un duelo feroz. </w:t>
+      </w:r>
+      <w:r>
+        <w:rPr>
+          <w:rFonts w:cstheme="minorHAnsi"/>
+          <w:b/>
+          <w:bCs/>
+        </w:rPr>
+        <w:t>Martín esperó hasta la última vuelta y, con un adelantamiento quirúrgico, se llevó la victoria</w:t>
+      </w:r>
+      <w:r>
+        <w:rPr>
+          <w:rFonts w:cstheme="minorHAnsi"/>
+        </w:rPr>
+        <w:t xml:space="preserve"> en un final al rojo vivo.</w:t>
+      </w:r>
+    </w:p>
+    <w:p>
+      <w:pPr>
+        <w:rPr>
+          <w:rFonts w:cstheme="minorHAnsi"/>
+        </w:rPr>
+      </w:pPr>
+      <w:r>
+        <w:rPr>
+          <w:rFonts w:ascii="Segoe UI Emoji" w:hAnsi="Segoe UI Emoji" w:cs="Segoe UI Emoji"/>
+        </w:rPr>
+        <w:t>🏆</w:t>
+      </w:r>
+      <w:r>
+        <w:rPr>
+          <w:rFonts w:cstheme="minorHAnsi"/>
+        </w:rPr>
+        <w:t xml:space="preserve"> </w:t>
+      </w:r>
+      <w:r>
+        <w:rPr>
+          <w:rFonts w:cstheme="minorHAnsi"/>
+          <w:b/>
+          <w:bCs/>
+        </w:rPr>
+        <w:t>TOP 3 SPRINT:</w:t>
+      </w:r>
+      <w:r>
+        <w:rPr>
+          <w:rFonts w:cstheme="minorHAnsi"/>
+        </w:rPr>
+        <w:br/>
+      </w:r>
+      <w:r>
+        <w:rPr>
+          <w:rFonts w:ascii="Segoe UI Emoji" w:hAnsi="Segoe UI Emoji" w:cs="Segoe UI Emoji"/>
+        </w:rPr>
+        <w:t>🥇</w:t>
+      </w:r>
+      <w:r>
+        <w:rPr>
+          <w:rFonts w:cstheme="minorHAnsi"/>
+        </w:rPr>
+        <w:t xml:space="preserve"> </w:t>
+      </w:r>
+      <w:r>
+        <w:rPr>
+          <w:rFonts w:cstheme="minorHAnsi"/>
+          <w:b/>
+          <w:bCs/>
+        </w:rPr>
+        <w:t>Alejandro Martín</w:t>
+      </w:r>
+      <w:r>
+        <w:rPr>
+          <w:rFonts w:cstheme="minorHAnsi"/>
+        </w:rPr>
+        <w:t xml:space="preserve"> – Triunfo con un adelantamiento de leyenda.</w:t>
+      </w:r>
+      <w:r>
+        <w:rPr>
+          <w:rFonts w:cstheme="minorHAnsi"/>
+        </w:rPr>
+        <w:br/>
+      </w:r>
+      <w:r>
+        <w:rPr>
+          <w:rFonts w:ascii="Segoe UI Emoji" w:hAnsi="Segoe UI Emoji" w:cs="Segoe UI Emoji"/>
+        </w:rPr>
+        <w:t>🥈</w:t>
+      </w:r>
+      <w:r>
+        <w:rPr>
+          <w:rFonts w:cstheme="minorHAnsi"/>
+        </w:rPr>
+        <w:t xml:space="preserve"> </w:t>
+      </w:r>
+      <w:r>
+        <w:rPr>
+          <w:rFonts w:cstheme="minorHAnsi"/>
+          <w:b/>
+          <w:bCs/>
+        </w:rPr>
+        <w:t xml:space="preserve">Alejandro </w:t>
+      </w:r>
+      <w:proofErr w:type="spellStart"/>
+      <w:r>
+        <w:rPr>
+          <w:rFonts w:cstheme="minorHAnsi"/>
+          <w:b/>
+          <w:bCs/>
+        </w:rPr>
+        <w:t>Rieiro</w:t>
+      </w:r>
+      <w:proofErr w:type="spellEnd"/>
+      <w:r>
+        <w:rPr>
+          <w:rFonts w:cstheme="minorHAnsi"/>
+        </w:rPr>
+        <w:t xml:space="preserve"> – Perdió el liderato en los últimos metros.</w:t>
+      </w:r>
+      <w:r>
+        <w:rPr>
+          <w:rFonts w:cstheme="minorHAnsi"/>
+        </w:rPr>
+        <w:br/>
+      </w:r>
+      <w:r>
+        <w:rPr>
+          <w:rFonts w:ascii="Segoe UI Emoji" w:hAnsi="Segoe UI Emoji" w:cs="Segoe UI Emoji"/>
+        </w:rPr>
+        <w:t>🥉</w:t>
+      </w:r>
+      <w:r>
+        <w:rPr>
+          <w:rFonts w:cstheme="minorHAnsi"/>
+        </w:rPr>
+        <w:t xml:space="preserve"> </w:t>
+      </w:r>
+      <w:proofErr w:type="spellStart"/>
+      <w:r>
+        <w:rPr>
+          <w:rFonts w:cstheme="minorHAnsi"/>
+          <w:b/>
+          <w:bCs/>
+        </w:rPr>
+        <w:t>Chose</w:t>
+      </w:r>
+      <w:proofErr w:type="spellEnd"/>
+      <w:r>
+        <w:rPr>
+          <w:rFonts w:cstheme="minorHAnsi"/>
+          <w:b/>
+          <w:bCs/>
+        </w:rPr>
+        <w:t xml:space="preserve"> Deniz</w:t>
+      </w:r>
+      <w:r>
+        <w:rPr>
+          <w:rFonts w:cstheme="minorHAnsi"/>
+        </w:rPr>
+        <w:t xml:space="preserve"> – Aguantó en un podio de locos.</w:t>
+      </w:r>
+    </w:p>
+    <w:p>
+      <w:pPr>
+        <w:rPr>
+          <w:rFonts w:cstheme="minorHAnsi"/>
+          <w:b/>
+          <w:bCs/>
+        </w:rPr>
+      </w:pPr>
+      <w:r>
+        <w:rPr>
+          <w:rFonts w:ascii="Segoe UI Emoji" w:hAnsi="Segoe UI Emoji" w:cs="Segoe UI Emoji"/>
+          <w:b/>
+          <w:bCs/>
+        </w:rPr>
+        <w:t>🌧️</w:t>
+      </w:r>
+      <w:r>
+        <w:rPr>
+          <w:rFonts w:cstheme="minorHAnsi"/>
+          <w:b/>
+          <w:bCs/>
+        </w:rPr>
+        <w:t xml:space="preserve"> CARRERA PRINCIPAL: CLARO BOLLO GANA TRAS UN ESCÁNDALO EN LA MAZMORRA</w:t>
+      </w:r>
+    </w:p>
+    <w:p>
+      <w:pPr>
+        <w:rPr>
+          <w:rFonts w:cstheme="minorHAnsi"/>
+        </w:rPr>
+      </w:pPr>
+      <w:r>
+        <w:rPr>
+          <w:rFonts w:cstheme="minorHAnsi"/>
+        </w:rPr>
+        <w:t xml:space="preserve">El </w:t>
+      </w:r>
+      <w:r>
+        <w:rPr>
+          <w:rFonts w:cstheme="minorHAnsi"/>
+          <w:b/>
+          <w:bCs/>
+        </w:rPr>
+        <w:t xml:space="preserve">diluvio en </w:t>
+      </w:r>
+      <w:proofErr w:type="spellStart"/>
+      <w:r>
+        <w:rPr>
+          <w:rFonts w:cstheme="minorHAnsi"/>
+          <w:b/>
+          <w:bCs/>
+        </w:rPr>
+        <w:t>Silverstone</w:t>
+      </w:r>
+      <w:proofErr w:type="spellEnd"/>
+      <w:r>
+        <w:rPr>
+          <w:rFonts w:cstheme="minorHAnsi"/>
+        </w:rPr>
+        <w:t xml:space="preserve"> convirtió la carrera en una batalla campal. </w:t>
+      </w:r>
+      <w:r>
+        <w:rPr>
+          <w:rFonts w:cstheme="minorHAnsi"/>
+          <w:b/>
+          <w:bCs/>
+        </w:rPr>
+        <w:t>Ignacio Jiménez partió en la pole</w:t>
+      </w:r>
+      <w:r>
+        <w:rPr>
+          <w:rFonts w:cstheme="minorHAnsi"/>
+        </w:rPr>
+        <w:t xml:space="preserve">, pero un choque múltiple trajo el </w:t>
+      </w:r>
+      <w:r>
+        <w:rPr>
+          <w:rFonts w:cstheme="minorHAnsi"/>
+          <w:b/>
+          <w:bCs/>
+        </w:rPr>
+        <w:t>Safety Car</w:t>
+      </w:r>
+      <w:r>
+        <w:rPr>
+          <w:rFonts w:cstheme="minorHAnsi"/>
+        </w:rPr>
+        <w:t xml:space="preserve"> de inmediato.</w:t>
+      </w:r>
+    </w:p>
+    <w:p>
+      <w:pPr>
+        <w:rPr>
+          <w:rFonts w:cstheme="minorHAnsi"/>
+        </w:rPr>
+      </w:pPr>
+      <w:r>
+        <w:rPr>
+          <w:rFonts w:cstheme="minorHAnsi"/>
+        </w:rPr>
+        <w:t xml:space="preserve">Con la pista empapada, </w:t>
+      </w:r>
+      <w:r>
+        <w:rPr>
+          <w:rFonts w:cstheme="minorHAnsi"/>
+          <w:b/>
+          <w:bCs/>
+        </w:rPr>
+        <w:t>Claro Bollo tomó la delantera</w:t>
+      </w:r>
+      <w:r>
+        <w:rPr>
+          <w:rFonts w:cstheme="minorHAnsi"/>
+        </w:rPr>
+        <w:t xml:space="preserve">, peleando contra </w:t>
+      </w:r>
+      <w:r>
+        <w:rPr>
+          <w:rFonts w:cstheme="minorHAnsi"/>
+          <w:b/>
+          <w:bCs/>
+        </w:rPr>
+        <w:t>Jiménez y Guillermo Vilas</w:t>
+      </w:r>
+      <w:r>
+        <w:rPr>
+          <w:rFonts w:cstheme="minorHAnsi"/>
+        </w:rPr>
+        <w:t xml:space="preserve">. La estrategia se volvió clave: </w:t>
+      </w:r>
+      <w:proofErr w:type="spellStart"/>
+      <w:r>
+        <w:rPr>
+          <w:rFonts w:cstheme="minorHAnsi"/>
+          <w:b/>
+          <w:bCs/>
+        </w:rPr>
+        <w:t>Gabri</w:t>
+      </w:r>
+      <w:proofErr w:type="spellEnd"/>
+      <w:r>
+        <w:rPr>
+          <w:rFonts w:cstheme="minorHAnsi"/>
+          <w:b/>
+          <w:bCs/>
+        </w:rPr>
+        <w:t xml:space="preserve"> Martínez (Ferrari) arriesgó y se quedó en pista</w:t>
+      </w:r>
+      <w:r>
+        <w:rPr>
+          <w:rFonts w:cstheme="minorHAnsi"/>
+        </w:rPr>
+        <w:t xml:space="preserve">, logrando el liderato tras su parada en boxes. </w:t>
+      </w:r>
+      <w:r>
+        <w:rPr>
+          <w:rFonts w:cstheme="minorHAnsi"/>
+          <w:b/>
+          <w:bCs/>
+        </w:rPr>
+        <w:t>Parecía el ganador… hasta que la "mazmorra" entró en acción.</w:t>
+      </w:r>
+    </w:p>
+    <w:p>
+      <w:pPr>
+        <w:rPr>
+          <w:rFonts w:cstheme="minorHAnsi"/>
+        </w:rPr>
+      </w:pPr>
+      <w:r>
+        <w:rPr>
+          <w:rFonts w:ascii="Segoe UI Emoji" w:hAnsi="Segoe UI Emoji" w:cs="Segoe UI Emoji"/>
+        </w:rPr>
+        <w:t>🚨</w:t>
+      </w:r>
+      <w:r>
+        <w:rPr>
+          <w:rFonts w:cstheme="minorHAnsi"/>
+        </w:rPr>
+        <w:t xml:space="preserve"> </w:t>
+      </w:r>
+      <w:r>
+        <w:rPr>
+          <w:rFonts w:cstheme="minorHAnsi"/>
+          <w:b/>
+          <w:bCs/>
+        </w:rPr>
+        <w:t>BOMBAZO FINAL: DESCALIFICACIÓN Y NUEVO GANADOR</w:t>
+      </w:r>
+      <w:r>
+        <w:rPr>
+          <w:rFonts w:cstheme="minorHAnsi"/>
+        </w:rPr>
+        <w:t xml:space="preserve"> </w:t>
+      </w:r>
+      <w:r>
+        <w:rPr>
+          <w:rFonts w:ascii="Segoe UI Emoji" w:hAnsi="Segoe UI Emoji" w:cs="Segoe UI Emoji"/>
+        </w:rPr>
+        <w:t>🚨</w:t>
+      </w:r>
+      <w:r>
+        <w:rPr>
+          <w:rFonts w:cstheme="minorHAnsi"/>
+        </w:rPr>
+        <w:br/>
+        <w:t xml:space="preserve">Los comisarios revisaron las acciones de </w:t>
+      </w:r>
+      <w:proofErr w:type="spellStart"/>
+      <w:r>
+        <w:rPr>
+          <w:rFonts w:cstheme="minorHAnsi"/>
+          <w:b/>
+          <w:bCs/>
+        </w:rPr>
+        <w:t>Gabri</w:t>
+      </w:r>
+      <w:proofErr w:type="spellEnd"/>
+      <w:r>
+        <w:rPr>
+          <w:rFonts w:cstheme="minorHAnsi"/>
+          <w:b/>
+          <w:bCs/>
+        </w:rPr>
+        <w:t xml:space="preserve"> Martínez y lo descalificaron</w:t>
+      </w:r>
+      <w:r>
+        <w:rPr>
+          <w:rFonts w:cstheme="minorHAnsi"/>
+        </w:rPr>
+        <w:t xml:space="preserve">, lo que </w:t>
+      </w:r>
+      <w:r>
+        <w:rPr>
+          <w:rFonts w:cstheme="minorHAnsi"/>
+          <w:b/>
+          <w:bCs/>
+        </w:rPr>
+        <w:t>cambió todo el resultado</w:t>
+      </w:r>
+      <w:r>
+        <w:rPr>
+          <w:rFonts w:cstheme="minorHAnsi"/>
+        </w:rPr>
+        <w:t xml:space="preserve"> y </w:t>
+      </w:r>
+      <w:r>
+        <w:rPr>
+          <w:rFonts w:cstheme="minorHAnsi"/>
+          <w:b/>
+          <w:bCs/>
+        </w:rPr>
+        <w:t>entronizó a Claro Bollo como el gran vencedor</w:t>
+      </w:r>
+      <w:r>
+        <w:rPr>
+          <w:rFonts w:cstheme="minorHAnsi"/>
+        </w:rPr>
+        <w:t>.</w:t>
+      </w:r>
+    </w:p>
+    <w:p>
+      <w:pPr>
+        <w:rPr>
+          <w:rFonts w:cstheme="minorHAnsi"/>
+        </w:rPr>
+      </w:pPr>
+      <w:r>
+        <w:rPr>
+          <w:rFonts w:ascii="Segoe UI Emoji" w:hAnsi="Segoe UI Emoji" w:cs="Segoe UI Emoji"/>
+        </w:rPr>
+        <w:t>🏆</w:t>
+      </w:r>
+      <w:r>
+        <w:rPr>
+          <w:rFonts w:cstheme="minorHAnsi"/>
+        </w:rPr>
+        <w:t xml:space="preserve"> </w:t>
+      </w:r>
+      <w:r>
+        <w:rPr>
+          <w:rFonts w:cstheme="minorHAnsi"/>
+          <w:b/>
+          <w:bCs/>
+        </w:rPr>
+        <w:t>RESULTADO FINAL:</w:t>
+      </w:r>
+      <w:r>
+        <w:rPr>
+          <w:rFonts w:cstheme="minorHAnsi"/>
+        </w:rPr>
+        <w:br/>
+      </w:r>
+      <w:r>
+        <w:rPr>
+          <w:rFonts w:ascii="Segoe UI Emoji" w:hAnsi="Segoe UI Emoji" w:cs="Segoe UI Emoji"/>
+        </w:rPr>
+        <w:t>🥇</w:t>
+      </w:r>
+      <w:r>
+        <w:rPr>
+          <w:rFonts w:cstheme="minorHAnsi"/>
+        </w:rPr>
+        <w:t xml:space="preserve"> </w:t>
+      </w:r>
+      <w:r>
+        <w:rPr>
+          <w:rFonts w:cstheme="minorHAnsi"/>
+          <w:b/>
+          <w:bCs/>
+        </w:rPr>
+        <w:t>Claro Bollo</w:t>
+      </w:r>
+      <w:r>
+        <w:rPr>
+          <w:rFonts w:cstheme="minorHAnsi"/>
+        </w:rPr>
+        <w:t xml:space="preserve"> – Gana en un giro inesperado de los acontecimientos.</w:t>
+      </w:r>
+      <w:r>
+        <w:rPr>
+          <w:rFonts w:cstheme="minorHAnsi"/>
+        </w:rPr>
+        <w:br/>
+      </w:r>
+      <w:r>
+        <w:rPr>
+          <w:rFonts w:ascii="Segoe UI Emoji" w:hAnsi="Segoe UI Emoji" w:cs="Segoe UI Emoji"/>
+        </w:rPr>
+        <w:t>🥈</w:t>
+      </w:r>
+      <w:r>
+        <w:rPr>
+          <w:rFonts w:cstheme="minorHAnsi"/>
+        </w:rPr>
+        <w:t xml:space="preserve"> </w:t>
+      </w:r>
+      <w:r>
+        <w:rPr>
+          <w:rFonts w:cstheme="minorHAnsi"/>
+          <w:b/>
+          <w:bCs/>
+        </w:rPr>
+        <w:t>Javier Mosquera</w:t>
+      </w:r>
+      <w:r>
+        <w:rPr>
+          <w:rFonts w:cstheme="minorHAnsi"/>
+        </w:rPr>
+        <w:t xml:space="preserve"> – Estrategia perfecta para subir al podio.</w:t>
+      </w:r>
+      <w:r>
+        <w:rPr>
+          <w:rFonts w:cstheme="minorHAnsi"/>
+        </w:rPr>
+        <w:br/>
+      </w:r>
+      <w:r>
+        <w:rPr>
+          <w:rFonts w:ascii="Segoe UI Emoji" w:hAnsi="Segoe UI Emoji" w:cs="Segoe UI Emoji"/>
+        </w:rPr>
+        <w:t>🥉</w:t>
+      </w:r>
+      <w:r>
+        <w:rPr>
+          <w:rFonts w:cstheme="minorHAnsi"/>
+        </w:rPr>
+        <w:t xml:space="preserve"> </w:t>
+      </w:r>
+      <w:r>
+        <w:rPr>
+          <w:rFonts w:cstheme="minorHAnsi"/>
+          <w:b/>
+          <w:bCs/>
+        </w:rPr>
+        <w:t>Pablo Chávez</w:t>
+      </w:r>
+      <w:r>
+        <w:rPr>
+          <w:rFonts w:cstheme="minorHAnsi"/>
+        </w:rPr>
+        <w:t xml:space="preserve"> – Peleó hasta el último minuto.</w:t>
+      </w:r>
+    </w:p>
+    <w:p>
+      <w:pPr>
+        <w:rPr>
+          <w:rFonts w:cstheme="minorHAnsi"/>
+        </w:rPr>
+      </w:pPr>
+      <w:r>
+        <w:rPr>
+          <w:rFonts w:ascii="Segoe UI Emoji" w:hAnsi="Segoe UI Emoji" w:cs="Segoe UI Emoji"/>
+        </w:rPr>
+        <w:t>⚠️</w:t>
+      </w:r>
+      <w:r>
+        <w:rPr>
+          <w:rFonts w:cstheme="minorHAnsi"/>
+        </w:rPr>
+        <w:t xml:space="preserve"> </w:t>
+      </w:r>
+      <w:r>
+        <w:rPr>
+          <w:rFonts w:cstheme="minorHAnsi"/>
+          <w:b/>
+          <w:bCs/>
+        </w:rPr>
+        <w:t>La "mazmorra" fue implacable</w:t>
+      </w:r>
+      <w:r>
+        <w:rPr>
+          <w:rFonts w:cstheme="minorHAnsi"/>
+        </w:rPr>
+        <w:t>, sancionando a varios pilotos por incidentes bajo la lluvia.</w:t>
+      </w:r>
+    </w:p>
+    <w:p>
+      <w:pPr>
+        <w:rPr>
+          <w:rFonts w:cstheme="minorHAnsi"/>
+        </w:rPr>
+      </w:pPr>
+      <w:r>
+        <w:rPr>
+          <w:rFonts w:ascii="Segoe UI Emoji" w:hAnsi="Segoe UI Emoji" w:cs="Segoe UI Emoji"/>
+        </w:rPr>
+        <w:t>🔥</w:t>
+      </w:r>
+      <w:r>
+        <w:rPr>
+          <w:rFonts w:cstheme="minorHAnsi"/>
+        </w:rPr>
+        <w:t xml:space="preserve"> </w:t>
+      </w:r>
+      <w:proofErr w:type="spellStart"/>
+      <w:r>
+        <w:rPr>
+          <w:rFonts w:cstheme="minorHAnsi"/>
+          <w:b/>
+          <w:bCs/>
+        </w:rPr>
+        <w:t>Silverstone</w:t>
+      </w:r>
+      <w:proofErr w:type="spellEnd"/>
+      <w:r>
+        <w:rPr>
+          <w:rFonts w:cstheme="minorHAnsi"/>
+          <w:b/>
+          <w:bCs/>
+        </w:rPr>
+        <w:t xml:space="preserve"> fue un espectáculo de locura y polémica.</w:t>
+      </w:r>
+      <w:r>
+        <w:rPr>
+          <w:rFonts w:cstheme="minorHAnsi"/>
+        </w:rPr>
+        <w:br/>
+      </w:r>
+      <w:r>
+        <w:rPr>
+          <w:rFonts w:ascii="Segoe UI Emoji" w:hAnsi="Segoe UI Emoji" w:cs="Segoe UI Emoji"/>
+        </w:rPr>
+        <w:t>💭</w:t>
+      </w:r>
+      <w:r>
+        <w:rPr>
+          <w:rFonts w:cstheme="minorHAnsi"/>
+        </w:rPr>
+        <w:t xml:space="preserve"> </w:t>
+      </w:r>
+      <w:r>
+        <w:rPr>
+          <w:rFonts w:cstheme="minorHAnsi"/>
+          <w:b/>
+          <w:bCs/>
+        </w:rPr>
+        <w:t xml:space="preserve">¿Qué más puede pasar en la próxima ronda? ESTO SE PONE CADA VEZ MÁS PICANTE </w:t>
+      </w:r>
+      <w:r>
+        <w:rPr>
+          <w:rFonts w:ascii="Segoe UI Emoji" w:hAnsi="Segoe UI Emoji" w:cs="Segoe UI Emoji"/>
+          <w:b/>
+          <w:bCs/>
+        </w:rPr>
+        <w:t>🔥🚀</w:t>
+      </w:r>
+    </w:p>
+    <w:p>
+      <w:pPr>
+        <w:rPr>
+          <w:rFonts w:cstheme="minorHAnsi"/>
+        </w:rPr>
+      </w:pPr>
     </w:p>
     <w:sectPr>
       <w:pgSz w:w="11906" w:h="16838"/>
@@ -2466,7 +5004,6 @@
   <w:style w:type="character" w:default="1" w:styleId="Fuentedeprrafopredeter">
     <w:name w:val="Default Paragraph Font"/>
     <w:uiPriority w:val="1"/>
-    <w:semiHidden/>
     <w:unhideWhenUsed/>
   </w:style>
   <w:style w:type="table" w:default="1" w:styleId="Tablanormal">

</xml_diff>

<commit_message>
update race 5 f3
</commit_message>
<xml_diff>
--- a/F3.docx
+++ b/F3.docx
@@ -2628,6 +2628,283 @@
           <w:bCs/>
         </w:rPr>
         <w:t>🔥🚀</w:t>
+      </w:r>
+    </w:p>
+    <w:p>
+      <w:pPr>
+        <w:rPr>
+          <w:rFonts w:cstheme="minorHAnsi"/>
+        </w:rPr>
+      </w:pPr>
+      <w:r>
+        <w:rPr>
+          <w:rFonts w:cstheme="minorHAnsi"/>
+        </w:rPr>
+        <w:br w:type="page"/>
+      </w:r>
+    </w:p>
+    <w:p>
+      <w:pPr>
+        <w:rPr>
+          <w:rFonts w:ascii="Segoe UI Emoji" w:hAnsi="Segoe UI Emoji" w:cs="Segoe UI Emoji"/>
+          <w:b/>
+          <w:bCs/>
+        </w:rPr>
+      </w:pPr>
+      <w:r>
+        <w:rPr>
+          <w:rFonts w:ascii="Segoe UI Emoji" w:hAnsi="Segoe UI Emoji" w:cs="Segoe UI Emoji"/>
+          <w:b/>
+          <w:bCs/>
+        </w:rPr>
+        <w:lastRenderedPageBreak/>
+        <w:t>🔥 ORCH LEVEN EN LLAMAS: UNA DOBLE JORNADA DE CAOS, ESTRATEGIA Y GUERRA TOTAL EN LA F3 🏁🚨</w:t>
+      </w:r>
+    </w:p>
+    <w:p>
+      <w:pPr>
+        <w:rPr>
+          <w:rFonts w:ascii="Segoe UI Emoji" w:hAnsi="Segoe UI Emoji" w:cs="Segoe UI Emoji"/>
+        </w:rPr>
+      </w:pPr>
+      <w:r>
+        <w:rPr>
+          <w:rFonts w:ascii="Segoe UI Emoji" w:hAnsi="Segoe UI Emoji" w:cs="Segoe UI Emoji"/>
+        </w:rPr>
+        <w:pict w14:anchorId="082E8824">
+          <v:rect id="_x0000_i1037" style="width:0;height:1.5pt" o:hralign="center" o:hrstd="t" o:hr="t" fillcolor="#a0a0a0" stroked="f"/>
+        </w:pict>
+      </w:r>
+    </w:p>
+    <w:p>
+      <w:pPr>
+        <w:rPr>
+          <w:rFonts w:ascii="Segoe UI Emoji" w:hAnsi="Segoe UI Emoji" w:cs="Segoe UI Emoji"/>
+          <w:b/>
+          <w:bCs/>
+        </w:rPr>
+      </w:pPr>
+      <w:r>
+        <w:rPr>
+          <w:rFonts w:ascii="Segoe UI Emoji" w:hAnsi="Segoe UI Emoji" w:cs="Segoe UI Emoji"/>
+          <w:b/>
+          <w:bCs/>
+        </w:rPr>
+        <w:t>🟠 CARRERA SPRINT – CAOS DESDE LA CURVA 1</w:t>
+      </w:r>
+    </w:p>
+    <w:p>
+      <w:pPr>
+        <w:rPr>
+          <w:rFonts w:ascii="Segoe UI Emoji" w:hAnsi="Segoe UI Emoji" w:cs="Segoe UI Emoji"/>
+        </w:rPr>
+      </w:pPr>
+      <w:r>
+        <w:rPr>
+          <w:rFonts w:ascii="Segoe UI Emoji" w:hAnsi="Segoe UI Emoji" w:cs="Segoe UI Emoji"/>
+        </w:rPr>
+        <w:t xml:space="preserve">La Ronda 5 de la </w:t>
+      </w:r>
+      <w:proofErr w:type="spellStart"/>
+      <w:r>
+        <w:rPr>
+          <w:rFonts w:ascii="Segoe UI Emoji" w:hAnsi="Segoe UI Emoji" w:cs="Segoe UI Emoji"/>
+        </w:rPr>
+        <w:t>Photo</w:t>
+      </w:r>
+      <w:proofErr w:type="spellEnd"/>
+      <w:r>
+        <w:rPr>
+          <w:rFonts w:ascii="Segoe UI Emoji" w:hAnsi="Segoe UI Emoji" w:cs="Segoe UI Emoji"/>
+        </w:rPr>
+        <w:t xml:space="preserve"> League arrancó con una Sprint para el infarto. La clasificación fue un ajedrez a máxima velocidad: Zurita marcó el ritmo, Alfaro lo superó, y finalmente fue Alejandro </w:t>
+      </w:r>
+      <w:proofErr w:type="spellStart"/>
+      <w:r>
+        <w:rPr>
+          <w:rFonts w:ascii="Segoe UI Emoji" w:hAnsi="Segoe UI Emoji" w:cs="Segoe UI Emoji"/>
+        </w:rPr>
+        <w:t>rieiro</w:t>
+      </w:r>
+      <w:proofErr w:type="spellEnd"/>
+      <w:r>
+        <w:rPr>
+          <w:rFonts w:ascii="Segoe UI Emoji" w:hAnsi="Segoe UI Emoji" w:cs="Segoe UI Emoji"/>
+        </w:rPr>
+        <w:t xml:space="preserve"> quien se llevó la pole con una vuelta letal. Pero todo se vino abajo en la largada… 😳</w:t>
+      </w:r>
+    </w:p>
+    <w:p>
+      <w:pPr>
+        <w:rPr>
+          <w:rFonts w:ascii="Segoe UI Emoji" w:hAnsi="Segoe UI Emoji" w:cs="Segoe UI Emoji"/>
+        </w:rPr>
+      </w:pPr>
+      <w:r>
+        <w:rPr>
+          <w:rFonts w:ascii="Segoe UI Emoji" w:hAnsi="Segoe UI Emoji" w:cs="Segoe UI Emoji"/>
+        </w:rPr>
+        <w:t>Curva 1: descontrol total. Choque múltiple entre Neira, Jorge López y Diego Calvo, coche de seguridad desde la primera vuelta, media carrera neutralizada. ⚠️</w:t>
+      </w:r>
+    </w:p>
+    <w:p>
+      <w:pPr>
+        <w:rPr>
+          <w:rFonts w:ascii="Segoe UI Emoji" w:hAnsi="Segoe UI Emoji" w:cs="Segoe UI Emoji"/>
+        </w:rPr>
+      </w:pPr>
+      <w:r>
+        <w:rPr>
+          <w:rFonts w:ascii="Segoe UI Emoji" w:hAnsi="Segoe UI Emoji" w:cs="Segoe UI Emoji"/>
+        </w:rPr>
+        <w:t xml:space="preserve">Quedaban cinco vueltas tras el relanzamiento, y ahí sí: se soltaron los leones. 🐎 Moreno tomó la punta, seguido por </w:t>
+      </w:r>
+      <w:proofErr w:type="spellStart"/>
+      <w:r>
+        <w:rPr>
+          <w:rFonts w:ascii="Segoe UI Emoji" w:hAnsi="Segoe UI Emoji" w:cs="Segoe UI Emoji"/>
+        </w:rPr>
+        <w:t>rieiro</w:t>
+      </w:r>
+      <w:proofErr w:type="spellEnd"/>
+      <w:r>
+        <w:rPr>
+          <w:rFonts w:ascii="Segoe UI Emoji" w:hAnsi="Segoe UI Emoji" w:cs="Segoe UI Emoji"/>
+        </w:rPr>
+        <w:t xml:space="preserve"> y Echevarría en una batalla tan corta como intensa. Cada curva fue una guerra sin tregua. Nadie levantó. Nadie regaló nada.</w:t>
+      </w:r>
+    </w:p>
+    <w:p>
+      <w:pPr>
+        <w:rPr>
+          <w:rFonts w:ascii="Segoe UI Emoji" w:hAnsi="Segoe UI Emoji" w:cs="Segoe UI Emoji"/>
+        </w:rPr>
+      </w:pPr>
+      <w:proofErr w:type="spellStart"/>
+      <w:r>
+        <w:rPr>
+          <w:rFonts w:ascii="Segoe UI Emoji" w:hAnsi="Segoe UI Emoji" w:cs="Segoe UI Emoji"/>
+        </w:rPr>
+        <w:t>Rieiro</w:t>
+      </w:r>
+      <w:proofErr w:type="spellEnd"/>
+      <w:r>
+        <w:rPr>
+          <w:rFonts w:ascii="Segoe UI Emoji" w:hAnsi="Segoe UI Emoji" w:cs="Segoe UI Emoji"/>
+        </w:rPr>
+        <w:t xml:space="preserve"> sigue líder del campeonato, pero el margen es mínimo. El título está completamente abierto. 🔥</w:t>
+      </w:r>
+    </w:p>
+    <w:p>
+      <w:pPr>
+        <w:rPr>
+          <w:rFonts w:ascii="Segoe UI Emoji" w:hAnsi="Segoe UI Emoji" w:cs="Segoe UI Emoji"/>
+        </w:rPr>
+      </w:pPr>
+      <w:r>
+        <w:rPr>
+          <w:rFonts w:ascii="Segoe UI Emoji" w:hAnsi="Segoe UI Emoji" w:cs="Segoe UI Emoji"/>
+        </w:rPr>
+        <w:pict w14:anchorId="7C298D23">
+          <v:rect id="_x0000_i1038" style="width:0;height:1.5pt" o:hralign="center" o:hrstd="t" o:hr="t" fillcolor="#a0a0a0" stroked="f"/>
+        </w:pict>
+      </w:r>
+    </w:p>
+    <w:p>
+      <w:pPr>
+        <w:rPr>
+          <w:rFonts w:ascii="Segoe UI Emoji" w:hAnsi="Segoe UI Emoji" w:cs="Segoe UI Emoji"/>
+          <w:b/>
+          <w:bCs/>
+        </w:rPr>
+      </w:pPr>
+      <w:r>
+        <w:rPr>
+          <w:rFonts w:ascii="Segoe UI Emoji" w:hAnsi="Segoe UI Emoji" w:cs="Segoe UI Emoji"/>
+          <w:b/>
+          <w:bCs/>
+        </w:rPr>
+        <w:t>🔴 CARRERA PRINCIPAL – ESTRATEGIA, TOQUES Y UN FINAL DE INFARTO</w:t>
+      </w:r>
+    </w:p>
+    <w:p>
+      <w:pPr>
+        <w:rPr>
+          <w:rFonts w:ascii="Segoe UI Emoji" w:hAnsi="Segoe UI Emoji" w:cs="Segoe UI Emoji"/>
+        </w:rPr>
+      </w:pPr>
+      <w:r>
+        <w:rPr>
+          <w:rFonts w:ascii="Segoe UI Emoji" w:hAnsi="Segoe UI Emoji" w:cs="Segoe UI Emoji"/>
+        </w:rPr>
+        <w:t>La segunda carrera del finde no se quedó atrás. Con parrilla invertida, Pablo Chávez largó primero, pero la salida fue un caos: varios toques, Javier Jiménez fuera, Ignacio Jiménez tomó la punta y luego Chávez volvió al frente. La tensión ya estaba en el aire. 😤</w:t>
+      </w:r>
+    </w:p>
+    <w:p>
+      <w:pPr>
+        <w:rPr>
+          <w:rFonts w:ascii="Segoe UI Emoji" w:hAnsi="Segoe UI Emoji" w:cs="Segoe UI Emoji"/>
+        </w:rPr>
+      </w:pPr>
+      <w:r>
+        <w:rPr>
+          <w:rFonts w:ascii="Segoe UI Emoji" w:hAnsi="Segoe UI Emoji" w:cs="Segoe UI Emoji"/>
+        </w:rPr>
+        <w:t>El gran protagonista: la parada obligatoria en boxes. Algunos, como los del equipo Has, apostaron por parar tarde... y lo pagaron con combustible al límite. ⛽💥</w:t>
+      </w:r>
+    </w:p>
+    <w:p>
+      <w:pPr>
+        <w:rPr>
+          <w:rFonts w:ascii="Segoe UI Emoji" w:hAnsi="Segoe UI Emoji" w:cs="Segoe UI Emoji"/>
+        </w:rPr>
+      </w:pPr>
+      <w:r>
+        <w:rPr>
+          <w:rFonts w:ascii="Segoe UI Emoji" w:hAnsi="Segoe UI Emoji" w:cs="Segoe UI Emoji"/>
+        </w:rPr>
+        <w:t xml:space="preserve">El resto fue una montaña rusa de incidentes: sanción a Trébol tras tocar a Echevarría, lío entre Alex Moreno y Alejandro Martín, y hasta polémica en el </w:t>
+      </w:r>
+      <w:proofErr w:type="spellStart"/>
+      <w:r>
+        <w:rPr>
+          <w:rFonts w:ascii="Segoe UI Emoji" w:hAnsi="Segoe UI Emoji" w:cs="Segoe UI Emoji"/>
+        </w:rPr>
+        <w:t>pitlane</w:t>
+      </w:r>
+      <w:proofErr w:type="spellEnd"/>
+      <w:r>
+        <w:rPr>
+          <w:rFonts w:ascii="Segoe UI Emoji" w:hAnsi="Segoe UI Emoji" w:cs="Segoe UI Emoji"/>
+        </w:rPr>
+        <w:t>. Fue una carrera donde nadie salió limpio.</w:t>
+      </w:r>
+    </w:p>
+    <w:p>
+      <w:pPr>
+        <w:rPr>
+          <w:rFonts w:ascii="Segoe UI Emoji" w:hAnsi="Segoe UI Emoji" w:cs="Segoe UI Emoji"/>
+        </w:rPr>
+      </w:pPr>
+      <w:r>
+        <w:rPr>
+          <w:rFonts w:ascii="Segoe UI Emoji" w:hAnsi="Segoe UI Emoji" w:cs="Segoe UI Emoji"/>
+        </w:rPr>
+        <w:t xml:space="preserve">En ese campo minado, Francisco Alfaro fue quirúrgico: hizo la parada en el momento justo, mantuvo el ritmo y se llevó una victoria brillante. 🏆 </w:t>
+      </w:r>
+      <w:proofErr w:type="spellStart"/>
+      <w:r>
+        <w:rPr>
+          <w:rFonts w:ascii="Segoe UI Emoji" w:hAnsi="Segoe UI Emoji" w:cs="Segoe UI Emoji"/>
+        </w:rPr>
+        <w:t>Rieiro</w:t>
+      </w:r>
+      <w:proofErr w:type="spellEnd"/>
+      <w:r>
+        <w:rPr>
+          <w:rFonts w:ascii="Segoe UI Emoji" w:hAnsi="Segoe UI Emoji" w:cs="Segoe UI Emoji"/>
+        </w:rPr>
+        <w:t xml:space="preserve"> volvió a sumar fuerte con un segundo puesto, y Sergio García completó un podio bien trabajado.</w:t>
       </w:r>
     </w:p>
     <w:p>
@@ -3371,7 +3648,6 @@
   <w:style w:type="character" w:default="1" w:styleId="Fuentedeprrafopredeter">
     <w:name w:val="Default Paragraph Font"/>
     <w:uiPriority w:val="1"/>
-    <w:semiHidden/>
     <w:unhideWhenUsed/>
   </w:style>
   <w:style w:type="table" w:default="1" w:styleId="Tablanormal">

</xml_diff>

<commit_message>
update race 6 f3
</commit_message>
<xml_diff>
--- a/F3.docx
+++ b/F3.docx
@@ -2672,7 +2672,7 @@
           <w:rFonts w:ascii="Segoe UI Emoji" w:hAnsi="Segoe UI Emoji" w:cs="Segoe UI Emoji"/>
         </w:rPr>
         <w:pict w14:anchorId="082E8824">
-          <v:rect id="_x0000_i1037" style="width:0;height:1.5pt" o:hralign="center" o:hrstd="t" o:hr="t" fillcolor="#a0a0a0" stroked="f"/>
+          <v:rect id="_x0000_i1025" style="width:0;height:1.5pt" o:hralign="center" o:hrstd="t" o:hr="t" fillcolor="#a0a0a0" stroked="f"/>
         </w:pict>
       </w:r>
     </w:p>
@@ -2806,7 +2806,7 @@
           <w:rFonts w:ascii="Segoe UI Emoji" w:hAnsi="Segoe UI Emoji" w:cs="Segoe UI Emoji"/>
         </w:rPr>
         <w:pict w14:anchorId="7C298D23">
-          <v:rect id="_x0000_i1038" style="width:0;height:1.5pt" o:hralign="center" o:hrstd="t" o:hr="t" fillcolor="#a0a0a0" stroked="f"/>
+          <v:rect id="_x0000_i1026" style="width:0;height:1.5pt" o:hralign="center" o:hrstd="t" o:hr="t" fillcolor="#a0a0a0" stroked="f"/>
         </w:pict>
       </w:r>
     </w:p>
@@ -2905,6 +2905,858 @@
           <w:rFonts w:ascii="Segoe UI Emoji" w:hAnsi="Segoe UI Emoji" w:cs="Segoe UI Emoji"/>
         </w:rPr>
         <w:t xml:space="preserve"> volvió a sumar fuerte con un segundo puesto, y Sergio García completó un podio bien trabajado.</w:t>
+      </w:r>
+    </w:p>
+    <w:p>
+      <w:pPr>
+        <w:rPr>
+          <w:rFonts w:cstheme="minorHAnsi"/>
+        </w:rPr>
+      </w:pPr>
+      <w:r>
+        <w:rPr>
+          <w:rFonts w:cstheme="minorHAnsi"/>
+        </w:rPr>
+        <w:br w:type="page"/>
+      </w:r>
+    </w:p>
+    <w:p>
+      <w:pPr>
+        <w:rPr>
+          <w:rFonts w:cstheme="minorHAnsi"/>
+        </w:rPr>
+      </w:pPr>
+      <w:r>
+        <w:rPr>
+          <w:rFonts w:ascii="Segoe UI Emoji" w:hAnsi="Segoe UI Emoji" w:cs="Segoe UI Emoji"/>
+        </w:rPr>
+        <w:lastRenderedPageBreak/>
+        <w:t>🔥🏁</w:t>
+      </w:r>
+      <w:r>
+        <w:rPr>
+          <w:rFonts w:cstheme="minorHAnsi"/>
+        </w:rPr>
+        <w:t xml:space="preserve"> </w:t>
+      </w:r>
+      <w:r>
+        <w:rPr>
+          <w:rFonts w:cstheme="minorHAnsi"/>
+          <w:b/>
+          <w:bCs/>
+        </w:rPr>
+        <w:t>¡RIEIRO CAMPEÓN DE PILOTOS Y RED BULL CAMPEÓN DE EQUIPOS EN UNA TEMPORADA DE LOCURA!</w:t>
+      </w:r>
+      <w:r>
+        <w:rPr>
+          <w:rFonts w:cstheme="minorHAnsi"/>
+        </w:rPr>
+        <w:t xml:space="preserve"> </w:t>
+      </w:r>
+      <w:r>
+        <w:rPr>
+          <w:rFonts w:ascii="Segoe UI Emoji" w:hAnsi="Segoe UI Emoji" w:cs="Segoe UI Emoji"/>
+        </w:rPr>
+        <w:t>🏁🔥</w:t>
+      </w:r>
+      <w:r>
+        <w:rPr>
+          <w:rFonts w:cstheme="minorHAnsi"/>
+        </w:rPr>
+        <w:br/>
+      </w:r>
+      <w:r>
+        <w:rPr>
+          <w:rFonts w:cstheme="minorHAnsi"/>
+          <w:b/>
+          <w:bCs/>
+        </w:rPr>
+        <w:t xml:space="preserve">El GP de Spa cerró la F3 de la </w:t>
+      </w:r>
+      <w:proofErr w:type="spellStart"/>
+      <w:r>
+        <w:rPr>
+          <w:rFonts w:cstheme="minorHAnsi"/>
+          <w:b/>
+          <w:bCs/>
+        </w:rPr>
+        <w:t>Photolague</w:t>
+      </w:r>
+      <w:proofErr w:type="spellEnd"/>
+      <w:r>
+        <w:rPr>
+          <w:rFonts w:cstheme="minorHAnsi"/>
+          <w:b/>
+          <w:bCs/>
+        </w:rPr>
+        <w:t xml:space="preserve"> </w:t>
+      </w:r>
+      <w:proofErr w:type="spellStart"/>
+      <w:r>
+        <w:rPr>
+          <w:rFonts w:cstheme="minorHAnsi"/>
+          <w:b/>
+          <w:bCs/>
+        </w:rPr>
+        <w:t>Simfy</w:t>
+      </w:r>
+      <w:proofErr w:type="spellEnd"/>
+      <w:r>
+        <w:rPr>
+          <w:rFonts w:cstheme="minorHAnsi"/>
+          <w:b/>
+          <w:bCs/>
+        </w:rPr>
+        <w:t xml:space="preserve"> con caos, lluvia, choques… y gloria para los mejores.</w:t>
+      </w:r>
+      <w:r>
+        <w:rPr>
+          <w:rFonts w:cstheme="minorHAnsi"/>
+        </w:rPr>
+        <w:t xml:space="preserve"> </w:t>
+      </w:r>
+      <w:r>
+        <w:rPr>
+          <w:rFonts w:ascii="Segoe UI Emoji" w:hAnsi="Segoe UI Emoji" w:cs="Segoe UI Emoji"/>
+        </w:rPr>
+        <w:t>💥👑</w:t>
+      </w:r>
+    </w:p>
+    <w:p>
+      <w:pPr>
+        <w:rPr>
+          <w:rFonts w:cstheme="minorHAnsi"/>
+        </w:rPr>
+      </w:pPr>
+      <w:r>
+        <w:rPr>
+          <w:rFonts w:cstheme="minorHAnsi"/>
+        </w:rPr>
+        <w:pict w14:anchorId="5AF6540D">
+          <v:rect id="_x0000_i1045" style="width:0;height:1.5pt" o:hralign="center" o:hrstd="t" o:hr="t" fillcolor="#a0a0a0" stroked="f"/>
+        </w:pict>
+      </w:r>
+    </w:p>
+    <w:p>
+      <w:pPr>
+        <w:rPr>
+          <w:rFonts w:cstheme="minorHAnsi"/>
+        </w:rPr>
+      </w:pPr>
+      <w:r>
+        <w:rPr>
+          <w:rFonts w:ascii="Segoe UI Emoji" w:hAnsi="Segoe UI Emoji" w:cs="Segoe UI Emoji"/>
+          <w:b/>
+          <w:bCs/>
+        </w:rPr>
+        <w:t>🌧️</w:t>
+      </w:r>
+      <w:r>
+        <w:rPr>
+          <w:rFonts w:cstheme="minorHAnsi"/>
+          <w:b/>
+          <w:bCs/>
+        </w:rPr>
+        <w:t xml:space="preserve"> SPRINT RACE: RALLY ACUÁTICO EN SPA</w:t>
+      </w:r>
+      <w:r>
+        <w:rPr>
+          <w:rFonts w:cstheme="minorHAnsi"/>
+        </w:rPr>
+        <w:br/>
+        <w:t>Una carrera al borde del desastre. Spa se inundó y la F3 se convirtió en una batalla por la supervivencia.</w:t>
+      </w:r>
+      <w:r>
+        <w:rPr>
+          <w:rFonts w:cstheme="minorHAnsi"/>
+        </w:rPr>
+        <w:br/>
+      </w:r>
+      <w:r>
+        <w:rPr>
+          <w:rFonts w:ascii="Segoe UI Emoji" w:hAnsi="Segoe UI Emoji" w:cs="Segoe UI Emoji"/>
+        </w:rPr>
+        <w:t>💣</w:t>
+      </w:r>
+      <w:r>
+        <w:rPr>
+          <w:rFonts w:cstheme="minorHAnsi"/>
+        </w:rPr>
+        <w:t xml:space="preserve"> Alex Moreno partía en pole… y terminó haciendo más trompos que adelantamientos.</w:t>
+      </w:r>
+      <w:r>
+        <w:rPr>
+          <w:rFonts w:cstheme="minorHAnsi"/>
+        </w:rPr>
+        <w:br/>
+      </w:r>
+      <w:r>
+        <w:rPr>
+          <w:rFonts w:ascii="Segoe UI Emoji" w:hAnsi="Segoe UI Emoji" w:cs="Segoe UI Emoji"/>
+        </w:rPr>
+        <w:t>🚧</w:t>
+      </w:r>
+      <w:r>
+        <w:rPr>
+          <w:rFonts w:cstheme="minorHAnsi"/>
+        </w:rPr>
+        <w:t xml:space="preserve"> Zurita contra el muro.</w:t>
+      </w:r>
+      <w:r>
+        <w:rPr>
+          <w:rFonts w:cstheme="minorHAnsi"/>
+        </w:rPr>
+        <w:br/>
+      </w:r>
+      <w:r>
+        <w:rPr>
+          <w:rFonts w:ascii="Segoe UI Emoji" w:hAnsi="Segoe UI Emoji" w:cs="Segoe UI Emoji"/>
+        </w:rPr>
+        <w:t>💥</w:t>
+      </w:r>
+      <w:r>
+        <w:rPr>
+          <w:rFonts w:cstheme="minorHAnsi"/>
+        </w:rPr>
+        <w:t xml:space="preserve"> Janeiro trompeado.</w:t>
+      </w:r>
+      <w:r>
+        <w:rPr>
+          <w:rFonts w:cstheme="minorHAnsi"/>
+        </w:rPr>
+        <w:br/>
+      </w:r>
+      <w:r>
+        <w:rPr>
+          <w:rFonts w:ascii="Segoe UI Emoji" w:hAnsi="Segoe UI Emoji" w:cs="Segoe UI Emoji"/>
+        </w:rPr>
+        <w:t>⚠️</w:t>
+      </w:r>
+      <w:r>
+        <w:rPr>
+          <w:rFonts w:cstheme="minorHAnsi"/>
+        </w:rPr>
+        <w:t xml:space="preserve"> </w:t>
+      </w:r>
+      <w:proofErr w:type="spellStart"/>
+      <w:r>
+        <w:rPr>
+          <w:rFonts w:cstheme="minorHAnsi"/>
+        </w:rPr>
+        <w:t>Clarobollo</w:t>
+      </w:r>
+      <w:proofErr w:type="spellEnd"/>
+      <w:r>
+        <w:rPr>
+          <w:rFonts w:cstheme="minorHAnsi"/>
+        </w:rPr>
+        <w:t xml:space="preserve"> lideraba y se fue solo.</w:t>
+      </w:r>
+      <w:r>
+        <w:rPr>
+          <w:rFonts w:cstheme="minorHAnsi"/>
+        </w:rPr>
+        <w:br/>
+      </w:r>
+      <w:r>
+        <w:rPr>
+          <w:rFonts w:ascii="Segoe UI Emoji" w:hAnsi="Segoe UI Emoji" w:cs="Segoe UI Emoji"/>
+        </w:rPr>
+        <w:t>🤯</w:t>
+      </w:r>
+      <w:r>
+        <w:rPr>
+          <w:rFonts w:cstheme="minorHAnsi"/>
+        </w:rPr>
+        <w:t xml:space="preserve"> Mosquera al frente por un rato.</w:t>
+      </w:r>
+      <w:r>
+        <w:rPr>
+          <w:rFonts w:cstheme="minorHAnsi"/>
+        </w:rPr>
+        <w:br/>
+      </w:r>
+      <w:r>
+        <w:rPr>
+          <w:rFonts w:ascii="Segoe UI Emoji" w:hAnsi="Segoe UI Emoji" w:cs="Segoe UI Emoji"/>
+        </w:rPr>
+        <w:t>🌊</w:t>
+      </w:r>
+      <w:r>
+        <w:rPr>
+          <w:rFonts w:cstheme="minorHAnsi"/>
+        </w:rPr>
+        <w:t xml:space="preserve"> El resto: Casado, </w:t>
+      </w:r>
+      <w:proofErr w:type="spellStart"/>
+      <w:r>
+        <w:rPr>
+          <w:rFonts w:cstheme="minorHAnsi"/>
+        </w:rPr>
+        <w:t>Boldu</w:t>
+      </w:r>
+      <w:proofErr w:type="spellEnd"/>
+      <w:r>
+        <w:rPr>
+          <w:rFonts w:cstheme="minorHAnsi"/>
+        </w:rPr>
+        <w:t>, Bretones, García, Linares… todos resbalando por el circuito.</w:t>
+      </w:r>
+      <w:r>
+        <w:rPr>
+          <w:rFonts w:cstheme="minorHAnsi"/>
+        </w:rPr>
+        <w:br/>
+      </w:r>
+      <w:r>
+        <w:rPr>
+          <w:rFonts w:ascii="Segoe UI Emoji" w:hAnsi="Segoe UI Emoji" w:cs="Segoe UI Emoji"/>
+        </w:rPr>
+        <w:t>☀️</w:t>
+      </w:r>
+      <w:r>
+        <w:rPr>
+          <w:rFonts w:cstheme="minorHAnsi"/>
+        </w:rPr>
+        <w:t xml:space="preserve"> Con el sol apareció </w:t>
+      </w:r>
+      <w:r>
+        <w:rPr>
+          <w:rFonts w:cstheme="minorHAnsi"/>
+          <w:b/>
+          <w:bCs/>
+        </w:rPr>
+        <w:t>Francisco Alfaro</w:t>
+      </w:r>
+      <w:r>
+        <w:rPr>
+          <w:rFonts w:cstheme="minorHAnsi"/>
+        </w:rPr>
+        <w:t>, que se llevó la victoria con un Red Bull que flotaba.</w:t>
+      </w:r>
+      <w:r>
+        <w:rPr>
+          <w:rFonts w:cstheme="minorHAnsi"/>
+        </w:rPr>
+        <w:br/>
+      </w:r>
+      <w:r>
+        <w:rPr>
+          <w:rFonts w:ascii="Segoe UI Emoji" w:hAnsi="Segoe UI Emoji" w:cs="Segoe UI Emoji"/>
+        </w:rPr>
+        <w:t>🥈</w:t>
+      </w:r>
+      <w:r>
+        <w:rPr>
+          <w:rFonts w:cstheme="minorHAnsi"/>
+        </w:rPr>
+        <w:t xml:space="preserve"> Jonathan Aparicio hizo magia con el Renault.</w:t>
+      </w:r>
+      <w:r>
+        <w:rPr>
+          <w:rFonts w:cstheme="minorHAnsi"/>
+        </w:rPr>
+        <w:br/>
+      </w:r>
+      <w:r>
+        <w:rPr>
+          <w:rFonts w:ascii="Segoe UI Emoji" w:hAnsi="Segoe UI Emoji" w:cs="Segoe UI Emoji"/>
+        </w:rPr>
+        <w:t>🥉</w:t>
+      </w:r>
+      <w:r>
+        <w:rPr>
+          <w:rFonts w:cstheme="minorHAnsi"/>
+        </w:rPr>
+        <w:t xml:space="preserve"> Alejandro </w:t>
+      </w:r>
+      <w:proofErr w:type="spellStart"/>
+      <w:r>
+        <w:rPr>
+          <w:rFonts w:cstheme="minorHAnsi"/>
+        </w:rPr>
+        <w:t>Rieiro</w:t>
+      </w:r>
+      <w:proofErr w:type="spellEnd"/>
+      <w:r>
+        <w:rPr>
+          <w:rFonts w:cstheme="minorHAnsi"/>
+        </w:rPr>
+        <w:t xml:space="preserve"> sumó puntos clave.</w:t>
+      </w:r>
+      <w:r>
+        <w:rPr>
+          <w:rFonts w:cstheme="minorHAnsi"/>
+        </w:rPr>
+        <w:br/>
+      </w:r>
+      <w:r>
+        <w:rPr>
+          <w:rFonts w:ascii="Segoe UI Emoji" w:hAnsi="Segoe UI Emoji" w:cs="Segoe UI Emoji"/>
+        </w:rPr>
+        <w:t>💪</w:t>
+      </w:r>
+      <w:r>
+        <w:rPr>
+          <w:rFonts w:cstheme="minorHAnsi"/>
+        </w:rPr>
+        <w:t xml:space="preserve"> Moreno remontó hasta un P5 salvador.</w:t>
+      </w:r>
+      <w:r>
+        <w:rPr>
+          <w:rFonts w:cstheme="minorHAnsi"/>
+        </w:rPr>
+        <w:br/>
+      </w:r>
+      <w:r>
+        <w:rPr>
+          <w:rFonts w:ascii="Segoe UI Emoji" w:hAnsi="Segoe UI Emoji" w:cs="Segoe UI Emoji"/>
+        </w:rPr>
+        <w:t>🎢</w:t>
+      </w:r>
+      <w:r>
+        <w:rPr>
+          <w:rFonts w:cstheme="minorHAnsi"/>
+        </w:rPr>
+        <w:t xml:space="preserve"> Y Echevarría… fiel a su estilo, cerró con otro show accidentado.</w:t>
+      </w:r>
+    </w:p>
+    <w:p>
+      <w:pPr>
+        <w:rPr>
+          <w:rFonts w:cstheme="minorHAnsi"/>
+        </w:rPr>
+      </w:pPr>
+      <w:r>
+        <w:rPr>
+          <w:rFonts w:cstheme="minorHAnsi"/>
+        </w:rPr>
+        <w:pict w14:anchorId="37035954">
+          <v:rect id="_x0000_i1046" style="width:0;height:1.5pt" o:hralign="center" o:hrstd="t" o:hr="t" fillcolor="#a0a0a0" stroked="f"/>
+        </w:pict>
+      </w:r>
+    </w:p>
+    <w:p>
+      <w:pPr>
+        <w:rPr>
+          <w:rFonts w:cstheme="minorHAnsi"/>
+        </w:rPr>
+      </w:pPr>
+      <w:r>
+        <w:rPr>
+          <w:rFonts w:ascii="Segoe UI Emoji" w:hAnsi="Segoe UI Emoji" w:cs="Segoe UI Emoji"/>
+          <w:b/>
+          <w:bCs/>
+        </w:rPr>
+        <w:t>🔥</w:t>
+      </w:r>
+      <w:r>
+        <w:rPr>
+          <w:rFonts w:cstheme="minorHAnsi"/>
+          <w:b/>
+          <w:bCs/>
+        </w:rPr>
+        <w:t xml:space="preserve"> CARRERA PRINCIPAL: EL INFIERNO FINAL EN SPA </w:t>
+      </w:r>
+      <w:r>
+        <w:rPr>
+          <w:rFonts w:ascii="Segoe UI Emoji" w:hAnsi="Segoe UI Emoji" w:cs="Segoe UI Emoji"/>
+          <w:b/>
+          <w:bCs/>
+        </w:rPr>
+        <w:t>🔥</w:t>
+      </w:r>
+      <w:r>
+        <w:rPr>
+          <w:rFonts w:cstheme="minorHAnsi"/>
+        </w:rPr>
+        <w:br/>
+        <w:t>Con parrilla invertida, la última del año fue un festival de trompos, accidentes y tensión máxima.</w:t>
+      </w:r>
+      <w:r>
+        <w:rPr>
+          <w:rFonts w:cstheme="minorHAnsi"/>
+        </w:rPr>
+        <w:br/>
+      </w:r>
+      <w:r>
+        <w:rPr>
+          <w:rFonts w:ascii="Segoe UI Emoji" w:hAnsi="Segoe UI Emoji" w:cs="Segoe UI Emoji"/>
+        </w:rPr>
+        <w:t>🚨</w:t>
+      </w:r>
+      <w:r>
+        <w:rPr>
+          <w:rFonts w:cstheme="minorHAnsi"/>
+        </w:rPr>
+        <w:t xml:space="preserve"> Mega accidente en las primeras vueltas: </w:t>
+      </w:r>
+      <w:proofErr w:type="spellStart"/>
+      <w:r>
+        <w:rPr>
+          <w:rFonts w:cstheme="minorHAnsi"/>
+        </w:rPr>
+        <w:t>Clarobollo</w:t>
+      </w:r>
+      <w:proofErr w:type="spellEnd"/>
+      <w:r>
+        <w:rPr>
+          <w:rFonts w:cstheme="minorHAnsi"/>
+        </w:rPr>
+        <w:t xml:space="preserve">, Mosquera, Bretones… y </w:t>
+      </w:r>
+      <w:r>
+        <w:rPr>
+          <w:rFonts w:cstheme="minorHAnsi"/>
+          <w:b/>
+          <w:bCs/>
+        </w:rPr>
+        <w:t>Javier Jiménez destruido</w:t>
+      </w:r>
+      <w:r>
+        <w:rPr>
+          <w:rFonts w:cstheme="minorHAnsi"/>
+        </w:rPr>
+        <w:t>.</w:t>
+      </w:r>
+      <w:r>
+        <w:rPr>
+          <w:rFonts w:cstheme="minorHAnsi"/>
+        </w:rPr>
+        <w:br/>
+      </w:r>
+      <w:r>
+        <w:rPr>
+          <w:rFonts w:ascii="Segoe UI Emoji" w:hAnsi="Segoe UI Emoji" w:cs="Segoe UI Emoji"/>
+        </w:rPr>
+        <w:t>⚠️</w:t>
+      </w:r>
+      <w:r>
+        <w:rPr>
+          <w:rFonts w:cstheme="minorHAnsi"/>
+        </w:rPr>
+        <w:t xml:space="preserve"> Safety car, estrategias cruzadas y nervios al límite.</w:t>
+      </w:r>
+      <w:r>
+        <w:rPr>
+          <w:rFonts w:cstheme="minorHAnsi"/>
+        </w:rPr>
+        <w:br/>
+      </w:r>
+      <w:r>
+        <w:rPr>
+          <w:rFonts w:ascii="Segoe UI Emoji" w:hAnsi="Segoe UI Emoji" w:cs="Segoe UI Emoji"/>
+        </w:rPr>
+        <w:t>💨</w:t>
+      </w:r>
+      <w:r>
+        <w:rPr>
+          <w:rFonts w:cstheme="minorHAnsi"/>
+        </w:rPr>
+        <w:t xml:space="preserve"> </w:t>
+      </w:r>
+      <w:proofErr w:type="spellStart"/>
+      <w:r>
+        <w:rPr>
+          <w:rFonts w:cstheme="minorHAnsi"/>
+        </w:rPr>
+        <w:t>Treble</w:t>
+      </w:r>
+      <w:proofErr w:type="spellEnd"/>
+      <w:r>
+        <w:rPr>
+          <w:rFonts w:cstheme="minorHAnsi"/>
+        </w:rPr>
+        <w:t xml:space="preserve"> adelantando como loco, pero también besó el pasto.</w:t>
+      </w:r>
+      <w:r>
+        <w:rPr>
+          <w:rFonts w:cstheme="minorHAnsi"/>
+        </w:rPr>
+        <w:br/>
+      </w:r>
+      <w:r>
+        <w:rPr>
+          <w:rFonts w:ascii="Segoe UI Emoji" w:hAnsi="Segoe UI Emoji" w:cs="Segoe UI Emoji"/>
+        </w:rPr>
+        <w:t>🤯</w:t>
+      </w:r>
+      <w:r>
+        <w:rPr>
+          <w:rFonts w:cstheme="minorHAnsi"/>
+        </w:rPr>
+        <w:t xml:space="preserve"> Alejandro Martín lideraba y trompeó solito.</w:t>
+      </w:r>
+      <w:r>
+        <w:rPr>
+          <w:rFonts w:cstheme="minorHAnsi"/>
+        </w:rPr>
+        <w:br/>
+      </w:r>
+      <w:r>
+        <w:rPr>
+          <w:rFonts w:ascii="Segoe UI Emoji" w:hAnsi="Segoe UI Emoji" w:cs="Segoe UI Emoji"/>
+        </w:rPr>
+        <w:t>⚡</w:t>
+      </w:r>
+      <w:r>
+        <w:rPr>
+          <w:rFonts w:cstheme="minorHAnsi"/>
+        </w:rPr>
+        <w:t xml:space="preserve"> Alex Moreno aprovech</w:t>
+      </w:r>
+      <w:r>
+        <w:rPr>
+          <w:rFonts w:ascii="Calibri" w:hAnsi="Calibri" w:cs="Calibri"/>
+        </w:rPr>
+        <w:t>ó</w:t>
+      </w:r>
+      <w:r>
+        <w:rPr>
+          <w:rFonts w:cstheme="minorHAnsi"/>
+        </w:rPr>
+        <w:t xml:space="preserve"> todo, vol</w:t>
+      </w:r>
+      <w:r>
+        <w:rPr>
+          <w:rFonts w:ascii="Calibri" w:hAnsi="Calibri" w:cs="Calibri"/>
+        </w:rPr>
+        <w:t>ó</w:t>
+      </w:r>
+      <w:r>
+        <w:rPr>
+          <w:rFonts w:cstheme="minorHAnsi"/>
+        </w:rPr>
+        <w:t xml:space="preserve"> en pista y tom</w:t>
+      </w:r>
+      <w:r>
+        <w:rPr>
+          <w:rFonts w:ascii="Calibri" w:hAnsi="Calibri" w:cs="Calibri"/>
+        </w:rPr>
+        <w:t>ó</w:t>
+      </w:r>
+      <w:r>
+        <w:rPr>
+          <w:rFonts w:cstheme="minorHAnsi"/>
+        </w:rPr>
+        <w:t xml:space="preserve"> el control tras una parada perfecta.</w:t>
+      </w:r>
+    </w:p>
+    <w:p>
+      <w:pPr>
+        <w:rPr>
+          <w:rFonts w:cstheme="minorHAnsi"/>
+        </w:rPr>
+      </w:pPr>
+      <w:r>
+        <w:rPr>
+          <w:rFonts w:ascii="Segoe UI Emoji" w:hAnsi="Segoe UI Emoji" w:cs="Segoe UI Emoji"/>
+        </w:rPr>
+        <w:t>🥊</w:t>
+      </w:r>
+      <w:r>
+        <w:rPr>
+          <w:rFonts w:cstheme="minorHAnsi"/>
+        </w:rPr>
+        <w:t xml:space="preserve"> Final: </w:t>
+      </w:r>
+      <w:r>
+        <w:rPr>
+          <w:rFonts w:cstheme="minorHAnsi"/>
+          <w:b/>
+          <w:bCs/>
+        </w:rPr>
+        <w:t xml:space="preserve">Moreno, </w:t>
+      </w:r>
+      <w:proofErr w:type="spellStart"/>
+      <w:r>
+        <w:rPr>
+          <w:rFonts w:cstheme="minorHAnsi"/>
+          <w:b/>
+          <w:bCs/>
+        </w:rPr>
+        <w:t>Rieiro</w:t>
+      </w:r>
+      <w:proofErr w:type="spellEnd"/>
+      <w:r>
+        <w:rPr>
+          <w:rFonts w:cstheme="minorHAnsi"/>
+          <w:b/>
+          <w:bCs/>
+        </w:rPr>
+        <w:t xml:space="preserve"> y Alfaro</w:t>
+      </w:r>
+      <w:r>
+        <w:rPr>
+          <w:rFonts w:cstheme="minorHAnsi"/>
+        </w:rPr>
+        <w:t xml:space="preserve"> a todo o nada.</w:t>
+      </w:r>
+      <w:r>
+        <w:rPr>
+          <w:rFonts w:cstheme="minorHAnsi"/>
+        </w:rPr>
+        <w:br/>
+      </w:r>
+      <w:r>
+        <w:rPr>
+          <w:rFonts w:ascii="Segoe UI Emoji" w:hAnsi="Segoe UI Emoji" w:cs="Segoe UI Emoji"/>
+        </w:rPr>
+        <w:t>🏆</w:t>
+      </w:r>
+      <w:r>
+        <w:rPr>
+          <w:rFonts w:cstheme="minorHAnsi"/>
+        </w:rPr>
+        <w:t xml:space="preserve"> </w:t>
+      </w:r>
+      <w:r>
+        <w:rPr>
+          <w:rFonts w:cstheme="minorHAnsi"/>
+          <w:b/>
+          <w:bCs/>
+        </w:rPr>
+        <w:t>Moreno ganó la carrera.</w:t>
+      </w:r>
+      <w:r>
+        <w:rPr>
+          <w:rFonts w:cstheme="minorHAnsi"/>
+        </w:rPr>
+        <w:br/>
+      </w:r>
+      <w:r>
+        <w:rPr>
+          <w:rFonts w:ascii="Segoe UI Emoji" w:hAnsi="Segoe UI Emoji" w:cs="Segoe UI Emoji"/>
+        </w:rPr>
+        <w:t>👑</w:t>
+      </w:r>
+      <w:r>
+        <w:rPr>
+          <w:rFonts w:cstheme="minorHAnsi"/>
+        </w:rPr>
+        <w:t xml:space="preserve"> </w:t>
+      </w:r>
+      <w:proofErr w:type="spellStart"/>
+      <w:r>
+        <w:rPr>
+          <w:rFonts w:cstheme="minorHAnsi"/>
+          <w:b/>
+          <w:bCs/>
+        </w:rPr>
+        <w:t>Rieiro</w:t>
+      </w:r>
+      <w:proofErr w:type="spellEnd"/>
+      <w:r>
+        <w:rPr>
+          <w:rFonts w:cstheme="minorHAnsi"/>
+          <w:b/>
+          <w:bCs/>
+        </w:rPr>
+        <w:t xml:space="preserve"> fue 2º y se coronó CAMPEÓN DE PILOTOS.</w:t>
+      </w:r>
+      <w:r>
+        <w:rPr>
+          <w:rFonts w:cstheme="minorHAnsi"/>
+        </w:rPr>
+        <w:br/>
+      </w:r>
+      <w:r>
+        <w:rPr>
+          <w:rFonts w:ascii="Segoe UI Emoji" w:hAnsi="Segoe UI Emoji" w:cs="Segoe UI Emoji"/>
+        </w:rPr>
+        <w:t>🥉</w:t>
+      </w:r>
+      <w:r>
+        <w:rPr>
+          <w:rFonts w:cstheme="minorHAnsi"/>
+        </w:rPr>
+        <w:t xml:space="preserve"> Aparicio heredó el podio tras el golpe de Sergio García.</w:t>
+      </w:r>
+      <w:r>
+        <w:rPr>
+          <w:rFonts w:cstheme="minorHAnsi"/>
+        </w:rPr>
+        <w:br/>
+      </w:r>
+      <w:r>
+        <w:rPr>
+          <w:rFonts w:ascii="Segoe UI Emoji" w:hAnsi="Segoe UI Emoji" w:cs="Segoe UI Emoji"/>
+        </w:rPr>
+        <w:t>🚫</w:t>
+      </w:r>
+      <w:r>
+        <w:rPr>
+          <w:rFonts w:cstheme="minorHAnsi"/>
+        </w:rPr>
+        <w:t xml:space="preserve"> Echevarría trompeó en la última curva y se quedó sin F2.</w:t>
+      </w:r>
+    </w:p>
+    <w:p>
+      <w:pPr>
+        <w:rPr>
+          <w:rFonts w:cstheme="minorHAnsi"/>
+        </w:rPr>
+      </w:pPr>
+      <w:r>
+        <w:rPr>
+          <w:rFonts w:cstheme="minorHAnsi"/>
+        </w:rPr>
+        <w:pict w14:anchorId="1686C6DB">
+          <v:rect id="_x0000_i1047" style="width:0;height:1.5pt" o:hralign="center" o:hrstd="t" o:hr="t" fillcolor="#a0a0a0" stroked="f"/>
+        </w:pict>
+      </w:r>
+    </w:p>
+    <w:p>
+      <w:pPr>
+        <w:rPr>
+          <w:rFonts w:cstheme="minorHAnsi"/>
+        </w:rPr>
+      </w:pPr>
+      <w:r>
+        <w:rPr>
+          <w:rFonts w:ascii="Segoe UI Emoji" w:hAnsi="Segoe UI Emoji" w:cs="Segoe UI Emoji"/>
+        </w:rPr>
+        <w:t>🎉</w:t>
+      </w:r>
+      <w:r>
+        <w:rPr>
+          <w:rFonts w:cstheme="minorHAnsi"/>
+        </w:rPr>
+        <w:t xml:space="preserve"> </w:t>
+      </w:r>
+      <w:r>
+        <w:rPr>
+          <w:rFonts w:cstheme="minorHAnsi"/>
+          <w:b/>
+          <w:bCs/>
+        </w:rPr>
+        <w:t>Red Bull, con los puntos de Alfaro y Moreno, se llevó el campeonato de EQUIPOS.</w:t>
+      </w:r>
+      <w:r>
+        <w:rPr>
+          <w:rFonts w:cstheme="minorHAnsi"/>
+        </w:rPr>
+        <w:br/>
+      </w:r>
+      <w:r>
+        <w:rPr>
+          <w:rFonts w:ascii="Segoe UI Emoji" w:hAnsi="Segoe UI Emoji" w:cs="Segoe UI Emoji"/>
+        </w:rPr>
+        <w:t>🔥</w:t>
+      </w:r>
+      <w:r>
+        <w:rPr>
+          <w:rFonts w:cstheme="minorHAnsi"/>
+        </w:rPr>
+        <w:t xml:space="preserve"> </w:t>
+      </w:r>
+      <w:r>
+        <w:rPr>
+          <w:rFonts w:cstheme="minorHAnsi"/>
+          <w:b/>
+          <w:bCs/>
+        </w:rPr>
+        <w:t>Un cierre de temporada cargado de adrenalina, golpes y gloria. Spa no perdonó.</w:t>
       </w:r>
     </w:p>
     <w:p>

</xml_diff>